<commit_message>
adelanto a documento de entrega
</commit_message>
<xml_diff>
--- a/Proyecto3/Plantilla-Proyecto1-isis1206.docx
+++ b/Proyecto3/Plantilla-Proyecto1-isis1206.docx
@@ -1,6 +1,6 @@
 
 <file path=word/document.xml><?xml version="1.0" encoding="utf-8"?>
-<w:document xmlns:wpc="http://schemas.microsoft.com/office/word/2010/wordprocessingCanvas" xmlns:mo="http://schemas.microsoft.com/office/mac/office/2008/main" xmlns:mc="http://schemas.openxmlformats.org/markup-compatibility/2006" xmlns:mv="urn:schemas-microsoft-com:mac:vml" xmlns:o="urn:schemas-microsoft-com:office:office" xmlns:r="http://schemas.openxmlformats.org/officeDocument/2006/relationships" xmlns:m="http://schemas.openxmlformats.org/officeDocument/2006/math" xmlns:v="urn:schemas-microsoft-com:vml" xmlns:wp14="http://schemas.microsoft.com/office/word/2010/wordprocessingDrawing" xmlns:wp="http://schemas.openxmlformats.org/drawingml/2006/wordprocessingDrawing" xmlns:w10="urn:schemas-microsoft-com:office:word" xmlns:w="http://schemas.openxmlformats.org/wordprocessingml/2006/main" xmlns:w14="http://schemas.microsoft.com/office/word/2010/wordml" xmlns:wpg="http://schemas.microsoft.com/office/word/2010/wordprocessingGroup" xmlns:wpi="http://schemas.microsoft.com/office/word/2010/wordprocessingInk" xmlns:wne="http://schemas.microsoft.com/office/word/2006/wordml" xmlns:wps="http://schemas.microsoft.com/office/word/2010/wordprocessingShape" mc:Ignorable="w14 wp14">
+<w:document xmlns:wpc="http://schemas.microsoft.com/office/word/2010/wordprocessingCanvas" xmlns:mc="http://schemas.openxmlformats.org/markup-compatibility/2006" xmlns:o="urn:schemas-microsoft-com:office:office" xmlns:r="http://schemas.openxmlformats.org/officeDocument/2006/relationships" xmlns:m="http://schemas.openxmlformats.org/officeDocument/2006/math" xmlns:v="urn:schemas-microsoft-com:vml" xmlns:wp14="http://schemas.microsoft.com/office/word/2010/wordprocessingDrawing" xmlns:wp="http://schemas.openxmlformats.org/drawingml/2006/wordprocessingDrawing" xmlns:w10="urn:schemas-microsoft-com:office:word" xmlns:w="http://schemas.openxmlformats.org/wordprocessingml/2006/main" xmlns:w14="http://schemas.microsoft.com/office/word/2010/wordml" xmlns:w15="http://schemas.microsoft.com/office/word/2012/wordml" xmlns:wpg="http://schemas.microsoft.com/office/word/2010/wordprocessingGroup" xmlns:wpi="http://schemas.microsoft.com/office/word/2010/wordprocessingInk" xmlns:wne="http://schemas.microsoft.com/office/word/2006/wordml" xmlns:wps="http://schemas.microsoft.com/office/word/2010/wordprocessingShape" mc:Ignorable="w14 w15 wp14">
   <w:body>
     <w:tbl>
       <w:tblPr>
@@ -51,7 +51,7 @@
               <w:jc w:val="center"/>
             </w:pPr>
             <w:r>
-              <w:t>&lt;nombre y apellidos&gt;</w:t>
+              <w:t>Esteban Dalel</w:t>
             </w:r>
           </w:p>
         </w:tc>
@@ -82,7 +82,7 @@
               <w:jc w:val="center"/>
             </w:pPr>
             <w:r>
-              <w:t>&lt;nombre y apellidos&gt;</w:t>
+              <w:t>Nicolas Sanabria</w:t>
             </w:r>
           </w:p>
         </w:tc>
@@ -106,12 +106,7 @@
         <w:pStyle w:val="Ttulo1"/>
       </w:pPr>
       <w:r>
-        <w:t>Estructura máxim</w:t>
-      </w:r>
-      <w:bookmarkStart w:id="0" w:name="_GoBack"/>
-      <w:bookmarkEnd w:id="0"/>
-      <w:r>
-        <w:t>a 5 HOJAS</w:t>
+        <w:t>Estructura máxima 5 HOJAS</w:t>
       </w:r>
     </w:p>
     <w:p>
@@ -145,7 +140,19 @@
     <w:p/>
     <w:p>
       <w:r>
-        <w:t xml:space="preserve">Nosotros &lt;nombre1&gt; y &lt;nombre2&gt; garantizamos que el presente trabajo y todos sus entregables son de nuestra propiedad o usados con los correspondientes permisos, sin incurrir en ningún tipo de falta de derechos de propiedad. </w:t>
+        <w:t>Nosotros &lt;</w:t>
+      </w:r>
+      <w:r>
+        <w:t>Esteban Dalel</w:t>
+      </w:r>
+      <w:r>
+        <w:t>&gt; y &lt;</w:t>
+      </w:r>
+      <w:r>
+        <w:t>Nicolas Sanabria</w:t>
+      </w:r>
+      <w:r>
+        <w:t xml:space="preserve">&gt; garantizamos que el presente trabajo y todos sus entregables son de nuestra propiedad o usados con los correspondientes permisos, sin incurrir en ningún tipo de falta de derechos de propiedad. </w:t>
       </w:r>
     </w:p>
     <w:p>
@@ -179,7 +186,6 @@
       <w:tblPr>
         <w:tblW w:w="10612" w:type="dxa"/>
         <w:jc w:val="center"/>
-        <w:tblInd w:w="-298" w:type="dxa"/>
         <w:tblBorders>
           <w:top w:val="single" w:sz="4" w:space="0" w:color="auto"/>
           <w:left w:val="single" w:sz="4" w:space="0" w:color="auto"/>
@@ -232,7 +238,7 @@
         </w:tc>
         <w:tc>
           <w:tcPr>
-            <w:tcW w:w="8033" w:type="dxa"/>
+            <w:tcW w:w="8034" w:type="dxa"/>
             <w:shd w:val="clear" w:color="auto" w:fill="auto"/>
           </w:tcPr>
           <w:p>
@@ -244,8 +250,26 @@
                 <w:rFonts w:ascii="Calibri" w:hAnsi="Calibri" w:cs="Calibri"/>
                 <w:sz w:val="22"/>
                 <w:szCs w:val="22"/>
+                <w:lang w:val="es-CO"/>
               </w:rPr>
             </w:pPr>
+            <w:r>
+              <w:rPr>
+                <w:rFonts w:ascii="Calibri" w:hAnsi="Calibri" w:cs="Calibri"/>
+                <w:sz w:val="22"/>
+                <w:szCs w:val="22"/>
+              </w:rPr>
+              <w:t>Hallar ruta m</w:t>
+            </w:r>
+            <w:r>
+              <w:rPr>
+                <w:rFonts w:ascii="Calibri" w:hAnsi="Calibri" w:cs="Calibri"/>
+                <w:sz w:val="22"/>
+                <w:szCs w:val="22"/>
+                <w:lang w:val="es-CO"/>
+              </w:rPr>
+              <w:t>ás corta</w:t>
+            </w:r>
           </w:p>
         </w:tc>
       </w:tr>
@@ -286,7 +310,7 @@
         </w:tc>
         <w:tc>
           <w:tcPr>
-            <w:tcW w:w="8033" w:type="dxa"/>
+            <w:tcW w:w="8034" w:type="dxa"/>
             <w:tcBorders>
               <w:bottom w:val="single" w:sz="4" w:space="0" w:color="auto"/>
             </w:tcBorders>
@@ -304,6 +328,15 @@
                 <w:szCs w:val="22"/>
               </w:rPr>
             </w:pPr>
+            <w:r>
+              <w:rPr>
+                <w:rFonts w:ascii="Calibri" w:hAnsi="Calibri" w:cs="Calibri"/>
+                <w:b w:val="0"/>
+                <w:sz w:val="22"/>
+                <w:szCs w:val="22"/>
+              </w:rPr>
+              <w:t>Busca la ruta que en distancia sea mejor entre dos puntos</w:t>
+            </w:r>
           </w:p>
           <w:p>
             <w:pPr>
@@ -398,6 +431,15 @@
                 <w:szCs w:val="22"/>
               </w:rPr>
             </w:pPr>
+            <w:r>
+              <w:rPr>
+                <w:rFonts w:ascii="Calibri" w:hAnsi="Calibri" w:cs="Calibri"/>
+                <w:b w:val="0"/>
+                <w:sz w:val="22"/>
+                <w:szCs w:val="22"/>
+              </w:rPr>
+              <w:t>Punto inicio, punto final</w:t>
+            </w:r>
           </w:p>
           <w:p>
             <w:pPr>
@@ -492,6 +534,740 @@
                 <w:szCs w:val="22"/>
               </w:rPr>
             </w:pPr>
+            <w:r>
+              <w:rPr>
+                <w:rFonts w:ascii="Calibri" w:hAnsi="Calibri" w:cs="Calibri"/>
+                <w:b w:val="0"/>
+                <w:sz w:val="22"/>
+                <w:szCs w:val="22"/>
+              </w:rPr>
+              <w:t>Lista con los arcos a seguir para recorrer la menor distancia</w:t>
+            </w:r>
+          </w:p>
+        </w:tc>
+      </w:tr>
+      <w:tr>
+        <w:trPr>
+          <w:trHeight w:val="295"/>
+          <w:jc w:val="center"/>
+        </w:trPr>
+        <w:tc>
+          <w:tcPr>
+            <w:tcW w:w="2578" w:type="dxa"/>
+            <w:tcBorders>
+              <w:bottom w:val="single" w:sz="4" w:space="0" w:color="auto"/>
+            </w:tcBorders>
+            <w:shd w:val="clear" w:color="auto" w:fill="F3F3F3"/>
+            <w:vAlign w:val="center"/>
+          </w:tcPr>
+          <w:p>
+            <w:pPr>
+              <w:pStyle w:val="TituloPrincipla"/>
+              <w:spacing w:after="100"/>
+              <w:jc w:val="left"/>
+              <w:rPr>
+                <w:rFonts w:ascii="Calibri" w:hAnsi="Calibri" w:cs="Calibri"/>
+                <w:sz w:val="22"/>
+                <w:szCs w:val="22"/>
+              </w:rPr>
+            </w:pPr>
+            <w:r>
+              <w:rPr>
+                <w:rFonts w:ascii="Calibri" w:hAnsi="Calibri" w:cs="Calibri"/>
+                <w:sz w:val="22"/>
+                <w:szCs w:val="22"/>
+              </w:rPr>
+              <w:t>Nombre</w:t>
+            </w:r>
+          </w:p>
+        </w:tc>
+        <w:tc>
+          <w:tcPr>
+            <w:tcW w:w="8034" w:type="dxa"/>
+            <w:shd w:val="clear" w:color="auto" w:fill="auto"/>
+          </w:tcPr>
+          <w:p>
+            <w:pPr>
+              <w:pStyle w:val="TituloPrincipla"/>
+              <w:spacing w:after="100"/>
+              <w:jc w:val="left"/>
+              <w:rPr>
+                <w:rFonts w:ascii="Calibri" w:hAnsi="Calibri" w:cs="Calibri"/>
+                <w:sz w:val="22"/>
+                <w:szCs w:val="22"/>
+                <w:lang w:val="es-CO"/>
+              </w:rPr>
+            </w:pPr>
+            <w:r>
+              <w:rPr>
+                <w:rFonts w:ascii="Calibri" w:hAnsi="Calibri" w:cs="Calibri"/>
+                <w:sz w:val="22"/>
+                <w:szCs w:val="22"/>
+              </w:rPr>
+              <w:t>Hallar ruta m</w:t>
+            </w:r>
+            <w:r>
+              <w:rPr>
+                <w:rFonts w:ascii="Calibri" w:hAnsi="Calibri" w:cs="Calibri"/>
+                <w:sz w:val="22"/>
+                <w:szCs w:val="22"/>
+                <w:lang w:val="es-CO"/>
+              </w:rPr>
+              <w:t>ás rápida</w:t>
+            </w:r>
+          </w:p>
+        </w:tc>
+      </w:tr>
+      <w:tr>
+        <w:trPr>
+          <w:trHeight w:val="618"/>
+          <w:jc w:val="center"/>
+        </w:trPr>
+        <w:tc>
+          <w:tcPr>
+            <w:tcW w:w="2578" w:type="dxa"/>
+            <w:tcBorders>
+              <w:bottom w:val="single" w:sz="4" w:space="0" w:color="auto"/>
+            </w:tcBorders>
+            <w:shd w:val="clear" w:color="auto" w:fill="F3F3F3"/>
+            <w:vAlign w:val="center"/>
+          </w:tcPr>
+          <w:p>
+            <w:pPr>
+              <w:pStyle w:val="TituloPrincipla"/>
+              <w:spacing w:after="100"/>
+              <w:jc w:val="left"/>
+              <w:rPr>
+                <w:rFonts w:ascii="Calibri" w:hAnsi="Calibri" w:cs="Calibri"/>
+                <w:sz w:val="22"/>
+                <w:szCs w:val="22"/>
+              </w:rPr>
+            </w:pPr>
+            <w:r>
+              <w:rPr>
+                <w:rFonts w:ascii="Calibri" w:hAnsi="Calibri" w:cs="Calibri"/>
+                <w:sz w:val="22"/>
+                <w:szCs w:val="22"/>
+              </w:rPr>
+              <w:lastRenderedPageBreak/>
+              <w:t>Resumen</w:t>
+            </w:r>
+          </w:p>
+        </w:tc>
+        <w:tc>
+          <w:tcPr>
+            <w:tcW w:w="8034" w:type="dxa"/>
+            <w:tcBorders>
+              <w:bottom w:val="single" w:sz="4" w:space="0" w:color="auto"/>
+            </w:tcBorders>
+            <w:shd w:val="clear" w:color="auto" w:fill="auto"/>
+          </w:tcPr>
+          <w:p>
+            <w:pPr>
+              <w:pStyle w:val="TituloPrincipla"/>
+              <w:spacing w:after="100"/>
+              <w:jc w:val="left"/>
+              <w:rPr>
+                <w:rFonts w:ascii="Calibri" w:hAnsi="Calibri" w:cs="Calibri"/>
+                <w:b w:val="0"/>
+                <w:sz w:val="22"/>
+                <w:szCs w:val="22"/>
+              </w:rPr>
+            </w:pPr>
+            <w:r>
+              <w:rPr>
+                <w:rFonts w:ascii="Calibri" w:hAnsi="Calibri" w:cs="Calibri"/>
+                <w:b w:val="0"/>
+                <w:sz w:val="22"/>
+                <w:szCs w:val="22"/>
+              </w:rPr>
+              <w:t>Busca la ruta que en tiempo sea mejor entre dos puntos</w:t>
+            </w:r>
+          </w:p>
+          <w:p>
+            <w:pPr>
+              <w:pStyle w:val="TituloPrincipla"/>
+              <w:spacing w:after="100"/>
+              <w:jc w:val="left"/>
+              <w:rPr>
+                <w:rFonts w:ascii="Calibri" w:hAnsi="Calibri" w:cs="Calibri"/>
+                <w:b w:val="0"/>
+                <w:sz w:val="22"/>
+                <w:szCs w:val="22"/>
+              </w:rPr>
+            </w:pPr>
+          </w:p>
+        </w:tc>
+      </w:tr>
+      <w:tr>
+        <w:trPr>
+          <w:trHeight w:val="263"/>
+          <w:jc w:val="center"/>
+        </w:trPr>
+        <w:tc>
+          <w:tcPr>
+            <w:tcW w:w="10612" w:type="dxa"/>
+            <w:gridSpan w:val="2"/>
+            <w:tcBorders>
+              <w:bottom w:val="single" w:sz="4" w:space="0" w:color="auto"/>
+            </w:tcBorders>
+            <w:shd w:val="clear" w:color="auto" w:fill="737373"/>
+            <w:vAlign w:val="center"/>
+          </w:tcPr>
+          <w:p>
+            <w:pPr>
+              <w:pStyle w:val="TituloPrincipla"/>
+              <w:spacing w:after="100"/>
+              <w:jc w:val="left"/>
+              <w:rPr>
+                <w:rFonts w:ascii="Calibri" w:hAnsi="Calibri" w:cs="Calibri"/>
+                <w:color w:val="FFFFFF"/>
+                <w:sz w:val="22"/>
+                <w:szCs w:val="22"/>
+              </w:rPr>
+            </w:pPr>
+            <w:r>
+              <w:rPr>
+                <w:rFonts w:ascii="Calibri" w:hAnsi="Calibri" w:cs="Calibri"/>
+                <w:color w:val="FFFFFF"/>
+                <w:sz w:val="22"/>
+                <w:szCs w:val="22"/>
+              </w:rPr>
+              <w:t>Entradas</w:t>
+            </w:r>
+          </w:p>
+        </w:tc>
+      </w:tr>
+      <w:tr>
+        <w:trPr>
+          <w:trHeight w:val="1240"/>
+          <w:jc w:val="center"/>
+        </w:trPr>
+        <w:tc>
+          <w:tcPr>
+            <w:tcW w:w="10612" w:type="dxa"/>
+            <w:gridSpan w:val="2"/>
+            <w:tcBorders>
+              <w:bottom w:val="single" w:sz="4" w:space="0" w:color="auto"/>
+            </w:tcBorders>
+            <w:shd w:val="clear" w:color="auto" w:fill="auto"/>
+          </w:tcPr>
+          <w:p>
+            <w:pPr>
+              <w:pStyle w:val="TituloPrincipla"/>
+              <w:spacing w:after="100"/>
+              <w:jc w:val="left"/>
+              <w:rPr>
+                <w:rFonts w:ascii="Calibri" w:hAnsi="Calibri" w:cs="Calibri"/>
+                <w:b w:val="0"/>
+                <w:sz w:val="22"/>
+                <w:szCs w:val="22"/>
+              </w:rPr>
+            </w:pPr>
+          </w:p>
+          <w:p>
+            <w:pPr>
+              <w:pStyle w:val="TituloPrincipla"/>
+              <w:spacing w:after="100"/>
+              <w:jc w:val="left"/>
+              <w:rPr>
+                <w:rFonts w:ascii="Calibri" w:hAnsi="Calibri" w:cs="Calibri"/>
+                <w:b w:val="0"/>
+                <w:sz w:val="22"/>
+                <w:szCs w:val="22"/>
+              </w:rPr>
+            </w:pPr>
+            <w:r>
+              <w:rPr>
+                <w:rFonts w:ascii="Calibri" w:hAnsi="Calibri" w:cs="Calibri"/>
+                <w:b w:val="0"/>
+                <w:sz w:val="22"/>
+                <w:szCs w:val="22"/>
+              </w:rPr>
+              <w:t>Punto inicio, punto final</w:t>
+            </w:r>
+          </w:p>
+          <w:p>
+            <w:pPr>
+              <w:pStyle w:val="TituloPrincipla"/>
+              <w:spacing w:after="100"/>
+              <w:jc w:val="left"/>
+              <w:rPr>
+                <w:rFonts w:ascii="Calibri" w:hAnsi="Calibri" w:cs="Calibri"/>
+                <w:b w:val="0"/>
+                <w:sz w:val="22"/>
+                <w:szCs w:val="22"/>
+              </w:rPr>
+            </w:pPr>
+          </w:p>
+        </w:tc>
+      </w:tr>
+      <w:tr>
+        <w:trPr>
+          <w:trHeight w:val="263"/>
+          <w:jc w:val="center"/>
+        </w:trPr>
+        <w:tc>
+          <w:tcPr>
+            <w:tcW w:w="10612" w:type="dxa"/>
+            <w:gridSpan w:val="2"/>
+            <w:tcBorders>
+              <w:bottom w:val="single" w:sz="4" w:space="0" w:color="auto"/>
+            </w:tcBorders>
+            <w:shd w:val="clear" w:color="auto" w:fill="737373"/>
+            <w:vAlign w:val="center"/>
+          </w:tcPr>
+          <w:p>
+            <w:pPr>
+              <w:pStyle w:val="TituloPrincipla"/>
+              <w:spacing w:after="100"/>
+              <w:jc w:val="left"/>
+              <w:rPr>
+                <w:rFonts w:ascii="Calibri" w:hAnsi="Calibri" w:cs="Calibri"/>
+                <w:color w:val="FFFFFF"/>
+                <w:sz w:val="22"/>
+                <w:szCs w:val="22"/>
+              </w:rPr>
+            </w:pPr>
+            <w:r>
+              <w:rPr>
+                <w:rFonts w:ascii="Calibri" w:hAnsi="Calibri" w:cs="Calibri"/>
+                <w:color w:val="FFFFFF"/>
+                <w:sz w:val="22"/>
+                <w:szCs w:val="22"/>
+              </w:rPr>
+              <w:t>Resultados</w:t>
+            </w:r>
+          </w:p>
+        </w:tc>
+      </w:tr>
+      <w:tr>
+        <w:trPr>
+          <w:trHeight w:val="861"/>
+          <w:jc w:val="center"/>
+        </w:trPr>
+        <w:tc>
+          <w:tcPr>
+            <w:tcW w:w="10612" w:type="dxa"/>
+            <w:gridSpan w:val="2"/>
+            <w:tcBorders>
+              <w:bottom w:val="single" w:sz="4" w:space="0" w:color="auto"/>
+            </w:tcBorders>
+            <w:shd w:val="clear" w:color="auto" w:fill="auto"/>
+          </w:tcPr>
+          <w:p>
+            <w:pPr>
+              <w:pStyle w:val="TituloPrincipla"/>
+              <w:spacing w:after="100"/>
+              <w:jc w:val="left"/>
+              <w:rPr>
+                <w:rFonts w:ascii="Calibri" w:hAnsi="Calibri" w:cs="Calibri"/>
+                <w:b w:val="0"/>
+                <w:sz w:val="22"/>
+                <w:szCs w:val="22"/>
+              </w:rPr>
+            </w:pPr>
+          </w:p>
+          <w:p>
+            <w:pPr>
+              <w:pStyle w:val="TituloPrincipla"/>
+              <w:spacing w:after="100"/>
+              <w:jc w:val="left"/>
+              <w:rPr>
+                <w:rFonts w:ascii="Calibri" w:hAnsi="Calibri" w:cs="Calibri"/>
+                <w:b w:val="0"/>
+                <w:sz w:val="22"/>
+                <w:szCs w:val="22"/>
+              </w:rPr>
+            </w:pPr>
+            <w:r>
+              <w:rPr>
+                <w:rFonts w:ascii="Calibri" w:hAnsi="Calibri" w:cs="Calibri"/>
+                <w:b w:val="0"/>
+                <w:sz w:val="22"/>
+                <w:szCs w:val="22"/>
+              </w:rPr>
+              <w:t>Lista con los arcos a seguir para recorrer en el menor tiempo</w:t>
+            </w:r>
+          </w:p>
+        </w:tc>
+      </w:tr>
+      <w:tr>
+        <w:trPr>
+          <w:trHeight w:val="295"/>
+          <w:jc w:val="center"/>
+        </w:trPr>
+        <w:tc>
+          <w:tcPr>
+            <w:tcW w:w="2578" w:type="dxa"/>
+            <w:tcBorders>
+              <w:bottom w:val="single" w:sz="4" w:space="0" w:color="auto"/>
+            </w:tcBorders>
+            <w:shd w:val="clear" w:color="auto" w:fill="F3F3F3"/>
+            <w:vAlign w:val="center"/>
+          </w:tcPr>
+          <w:p>
+            <w:pPr>
+              <w:pStyle w:val="TituloPrincipla"/>
+              <w:spacing w:after="100"/>
+              <w:jc w:val="left"/>
+              <w:rPr>
+                <w:rFonts w:ascii="Calibri" w:hAnsi="Calibri" w:cs="Calibri"/>
+                <w:sz w:val="22"/>
+                <w:szCs w:val="22"/>
+              </w:rPr>
+            </w:pPr>
+            <w:r>
+              <w:rPr>
+                <w:rFonts w:ascii="Calibri" w:hAnsi="Calibri" w:cs="Calibri"/>
+                <w:sz w:val="22"/>
+                <w:szCs w:val="22"/>
+              </w:rPr>
+              <w:t>Nombre</w:t>
+            </w:r>
+          </w:p>
+        </w:tc>
+        <w:tc>
+          <w:tcPr>
+            <w:tcW w:w="8034" w:type="dxa"/>
+            <w:shd w:val="clear" w:color="auto" w:fill="auto"/>
+          </w:tcPr>
+          <w:p>
+            <w:pPr>
+              <w:pStyle w:val="TituloPrincipla"/>
+              <w:spacing w:after="100"/>
+              <w:jc w:val="left"/>
+              <w:rPr>
+                <w:rFonts w:ascii="Calibri" w:hAnsi="Calibri" w:cs="Calibri"/>
+                <w:sz w:val="22"/>
+                <w:szCs w:val="22"/>
+                <w:lang w:val="es-CO"/>
+              </w:rPr>
+            </w:pPr>
+            <w:r>
+              <w:rPr>
+                <w:rFonts w:ascii="Calibri" w:hAnsi="Calibri" w:cs="Calibri"/>
+                <w:sz w:val="22"/>
+                <w:szCs w:val="22"/>
+              </w:rPr>
+              <w:t>Hallar ruta m</w:t>
+            </w:r>
+            <w:r>
+              <w:rPr>
+                <w:rFonts w:ascii="Calibri" w:hAnsi="Calibri" w:cs="Calibri"/>
+                <w:sz w:val="22"/>
+                <w:szCs w:val="22"/>
+                <w:lang w:val="es-CO"/>
+              </w:rPr>
+              <w:t xml:space="preserve">ás </w:t>
+            </w:r>
+            <w:r>
+              <w:rPr>
+                <w:rFonts w:ascii="Calibri" w:hAnsi="Calibri" w:cs="Calibri"/>
+                <w:sz w:val="22"/>
+                <w:szCs w:val="22"/>
+                <w:lang w:val="es-CO"/>
+              </w:rPr>
+              <w:t>barata</w:t>
+            </w:r>
+          </w:p>
+        </w:tc>
+      </w:tr>
+      <w:tr>
+        <w:trPr>
+          <w:trHeight w:val="618"/>
+          <w:jc w:val="center"/>
+        </w:trPr>
+        <w:tc>
+          <w:tcPr>
+            <w:tcW w:w="2578" w:type="dxa"/>
+            <w:tcBorders>
+              <w:bottom w:val="single" w:sz="4" w:space="0" w:color="auto"/>
+            </w:tcBorders>
+            <w:shd w:val="clear" w:color="auto" w:fill="F3F3F3"/>
+            <w:vAlign w:val="center"/>
+          </w:tcPr>
+          <w:p>
+            <w:pPr>
+              <w:pStyle w:val="TituloPrincipla"/>
+              <w:spacing w:after="100"/>
+              <w:jc w:val="left"/>
+              <w:rPr>
+                <w:rFonts w:ascii="Calibri" w:hAnsi="Calibri" w:cs="Calibri"/>
+                <w:sz w:val="22"/>
+                <w:szCs w:val="22"/>
+              </w:rPr>
+            </w:pPr>
+            <w:r>
+              <w:rPr>
+                <w:rFonts w:ascii="Calibri" w:hAnsi="Calibri" w:cs="Calibri"/>
+                <w:sz w:val="22"/>
+                <w:szCs w:val="22"/>
+              </w:rPr>
+              <w:t>Resumen</w:t>
+            </w:r>
+          </w:p>
+        </w:tc>
+        <w:tc>
+          <w:tcPr>
+            <w:tcW w:w="8034" w:type="dxa"/>
+            <w:tcBorders>
+              <w:bottom w:val="single" w:sz="4" w:space="0" w:color="auto"/>
+            </w:tcBorders>
+            <w:shd w:val="clear" w:color="auto" w:fill="auto"/>
+          </w:tcPr>
+          <w:p>
+            <w:pPr>
+              <w:pStyle w:val="TituloPrincipla"/>
+              <w:spacing w:after="100"/>
+              <w:jc w:val="left"/>
+              <w:rPr>
+                <w:rFonts w:ascii="Calibri" w:hAnsi="Calibri" w:cs="Calibri"/>
+                <w:b w:val="0"/>
+                <w:sz w:val="22"/>
+                <w:szCs w:val="22"/>
+              </w:rPr>
+            </w:pPr>
+            <w:r>
+              <w:rPr>
+                <w:rFonts w:ascii="Calibri" w:hAnsi="Calibri" w:cs="Calibri"/>
+                <w:b w:val="0"/>
+                <w:sz w:val="22"/>
+                <w:szCs w:val="22"/>
+              </w:rPr>
+              <w:t xml:space="preserve">Busca la ruta que en </w:t>
+            </w:r>
+            <w:r>
+              <w:rPr>
+                <w:rFonts w:ascii="Calibri" w:hAnsi="Calibri" w:cs="Calibri"/>
+                <w:b w:val="0"/>
+                <w:sz w:val="22"/>
+                <w:szCs w:val="22"/>
+              </w:rPr>
+              <w:t>costo</w:t>
+            </w:r>
+            <w:r>
+              <w:rPr>
+                <w:rFonts w:ascii="Calibri" w:hAnsi="Calibri" w:cs="Calibri"/>
+                <w:b w:val="0"/>
+                <w:sz w:val="22"/>
+                <w:szCs w:val="22"/>
+              </w:rPr>
+              <w:t xml:space="preserve"> sea mejor entre dos puntos</w:t>
+            </w:r>
+            <w:r>
+              <w:rPr>
+                <w:rFonts w:ascii="Calibri" w:hAnsi="Calibri" w:cs="Calibri"/>
+                <w:b w:val="0"/>
+                <w:sz w:val="22"/>
+                <w:szCs w:val="22"/>
+              </w:rPr>
+              <w:t>. Tiene en cuenta el tiempo, y la distancia y los multiplica por el precio definido para cada unidad</w:t>
+            </w:r>
+          </w:p>
+        </w:tc>
+      </w:tr>
+      <w:tr>
+        <w:trPr>
+          <w:trHeight w:val="263"/>
+          <w:jc w:val="center"/>
+        </w:trPr>
+        <w:tc>
+          <w:tcPr>
+            <w:tcW w:w="10612" w:type="dxa"/>
+            <w:gridSpan w:val="2"/>
+            <w:tcBorders>
+              <w:bottom w:val="single" w:sz="4" w:space="0" w:color="auto"/>
+            </w:tcBorders>
+            <w:shd w:val="clear" w:color="auto" w:fill="737373"/>
+            <w:vAlign w:val="center"/>
+          </w:tcPr>
+          <w:p>
+            <w:pPr>
+              <w:pStyle w:val="TituloPrincipla"/>
+              <w:spacing w:after="100"/>
+              <w:jc w:val="left"/>
+              <w:rPr>
+                <w:rFonts w:ascii="Calibri" w:hAnsi="Calibri" w:cs="Calibri"/>
+                <w:color w:val="FFFFFF"/>
+                <w:sz w:val="22"/>
+                <w:szCs w:val="22"/>
+              </w:rPr>
+            </w:pPr>
+            <w:r>
+              <w:rPr>
+                <w:rFonts w:ascii="Calibri" w:hAnsi="Calibri" w:cs="Calibri"/>
+                <w:color w:val="FFFFFF"/>
+                <w:sz w:val="22"/>
+                <w:szCs w:val="22"/>
+              </w:rPr>
+              <w:t>Entradas</w:t>
+            </w:r>
+          </w:p>
+        </w:tc>
+      </w:tr>
+      <w:tr>
+        <w:trPr>
+          <w:trHeight w:val="1240"/>
+          <w:jc w:val="center"/>
+        </w:trPr>
+        <w:tc>
+          <w:tcPr>
+            <w:tcW w:w="10612" w:type="dxa"/>
+            <w:gridSpan w:val="2"/>
+            <w:tcBorders>
+              <w:bottom w:val="single" w:sz="4" w:space="0" w:color="auto"/>
+            </w:tcBorders>
+            <w:shd w:val="clear" w:color="auto" w:fill="auto"/>
+          </w:tcPr>
+          <w:p>
+            <w:pPr>
+              <w:pStyle w:val="TituloPrincipla"/>
+              <w:spacing w:after="100"/>
+              <w:jc w:val="left"/>
+              <w:rPr>
+                <w:rFonts w:ascii="Calibri" w:hAnsi="Calibri" w:cs="Calibri"/>
+                <w:b w:val="0"/>
+                <w:sz w:val="22"/>
+                <w:szCs w:val="22"/>
+              </w:rPr>
+            </w:pPr>
+          </w:p>
+          <w:p>
+            <w:pPr>
+              <w:pStyle w:val="TituloPrincipla"/>
+              <w:spacing w:after="100"/>
+              <w:jc w:val="left"/>
+              <w:rPr>
+                <w:rFonts w:ascii="Calibri" w:hAnsi="Calibri" w:cs="Calibri"/>
+                <w:b w:val="0"/>
+                <w:sz w:val="22"/>
+                <w:szCs w:val="22"/>
+              </w:rPr>
+            </w:pPr>
+            <w:r>
+              <w:rPr>
+                <w:rFonts w:ascii="Calibri" w:hAnsi="Calibri" w:cs="Calibri"/>
+                <w:b w:val="0"/>
+                <w:sz w:val="22"/>
+                <w:szCs w:val="22"/>
+              </w:rPr>
+              <w:t>Punto inicio, punto final</w:t>
+            </w:r>
+          </w:p>
+          <w:p>
+            <w:pPr>
+              <w:pStyle w:val="TituloPrincipla"/>
+              <w:spacing w:after="100"/>
+              <w:jc w:val="left"/>
+              <w:rPr>
+                <w:rFonts w:ascii="Calibri" w:hAnsi="Calibri" w:cs="Calibri"/>
+                <w:b w:val="0"/>
+                <w:sz w:val="22"/>
+                <w:szCs w:val="22"/>
+              </w:rPr>
+            </w:pPr>
+          </w:p>
+        </w:tc>
+      </w:tr>
+      <w:tr>
+        <w:trPr>
+          <w:trHeight w:val="263"/>
+          <w:jc w:val="center"/>
+        </w:trPr>
+        <w:tc>
+          <w:tcPr>
+            <w:tcW w:w="10612" w:type="dxa"/>
+            <w:gridSpan w:val="2"/>
+            <w:tcBorders>
+              <w:bottom w:val="single" w:sz="4" w:space="0" w:color="auto"/>
+            </w:tcBorders>
+            <w:shd w:val="clear" w:color="auto" w:fill="737373"/>
+            <w:vAlign w:val="center"/>
+          </w:tcPr>
+          <w:p>
+            <w:pPr>
+              <w:pStyle w:val="TituloPrincipla"/>
+              <w:spacing w:after="100"/>
+              <w:jc w:val="left"/>
+              <w:rPr>
+                <w:rFonts w:ascii="Calibri" w:hAnsi="Calibri" w:cs="Calibri"/>
+                <w:color w:val="FFFFFF"/>
+                <w:sz w:val="22"/>
+                <w:szCs w:val="22"/>
+              </w:rPr>
+            </w:pPr>
+            <w:r>
+              <w:rPr>
+                <w:rFonts w:ascii="Calibri" w:hAnsi="Calibri" w:cs="Calibri"/>
+                <w:color w:val="FFFFFF"/>
+                <w:sz w:val="22"/>
+                <w:szCs w:val="22"/>
+              </w:rPr>
+              <w:t>Resultados</w:t>
+            </w:r>
+          </w:p>
+        </w:tc>
+      </w:tr>
+      <w:tr>
+        <w:trPr>
+          <w:trHeight w:val="861"/>
+          <w:jc w:val="center"/>
+        </w:trPr>
+        <w:tc>
+          <w:tcPr>
+            <w:tcW w:w="10612" w:type="dxa"/>
+            <w:gridSpan w:val="2"/>
+            <w:tcBorders>
+              <w:bottom w:val="single" w:sz="4" w:space="0" w:color="auto"/>
+            </w:tcBorders>
+            <w:shd w:val="clear" w:color="auto" w:fill="auto"/>
+          </w:tcPr>
+          <w:p>
+            <w:pPr>
+              <w:pStyle w:val="TituloPrincipla"/>
+              <w:spacing w:after="100"/>
+              <w:jc w:val="left"/>
+              <w:rPr>
+                <w:rFonts w:ascii="Calibri" w:hAnsi="Calibri" w:cs="Calibri"/>
+                <w:b w:val="0"/>
+                <w:sz w:val="22"/>
+                <w:szCs w:val="22"/>
+              </w:rPr>
+            </w:pPr>
+          </w:p>
+          <w:p>
+            <w:pPr>
+              <w:pStyle w:val="TituloPrincipla"/>
+              <w:spacing w:after="100"/>
+              <w:jc w:val="left"/>
+              <w:rPr>
+                <w:rFonts w:ascii="Calibri" w:hAnsi="Calibri" w:cs="Calibri"/>
+                <w:b w:val="0"/>
+                <w:sz w:val="22"/>
+                <w:szCs w:val="22"/>
+              </w:rPr>
+            </w:pPr>
+            <w:r>
+              <w:rPr>
+                <w:rFonts w:ascii="Calibri" w:hAnsi="Calibri" w:cs="Calibri"/>
+                <w:b w:val="0"/>
+                <w:sz w:val="22"/>
+                <w:szCs w:val="22"/>
+              </w:rPr>
+              <w:t xml:space="preserve">Lista con los arcos a seguir para recorrer </w:t>
+            </w:r>
+            <w:r>
+              <w:rPr>
+                <w:rFonts w:ascii="Calibri" w:hAnsi="Calibri" w:cs="Calibri"/>
+                <w:b w:val="0"/>
+                <w:sz w:val="22"/>
+                <w:szCs w:val="22"/>
+              </w:rPr>
+              <w:t>el trayecto con el menor costo</w:t>
+            </w:r>
+            <w:bookmarkStart w:id="0" w:name="_GoBack"/>
+            <w:bookmarkEnd w:id="0"/>
           </w:p>
         </w:tc>
       </w:tr>
@@ -502,7 +1278,6 @@
         <w:pStyle w:val="Ttulo1"/>
       </w:pPr>
       <w:r>
-        <w:lastRenderedPageBreak/>
         <w:t>Modelo del mundo</w:t>
       </w:r>
     </w:p>
@@ -582,10 +1357,10 @@
     </w:p>
     <w:p/>
     <w:sectPr>
-      <w:footerReference w:type="even" r:id="rId9"/>
-      <w:footerReference w:type="default" r:id="rId10"/>
-      <w:headerReference w:type="first" r:id="rId11"/>
-      <w:footerReference w:type="first" r:id="rId12"/>
+      <w:footerReference w:type="even" r:id="rId8"/>
+      <w:footerReference w:type="default" r:id="rId9"/>
+      <w:headerReference w:type="first" r:id="rId10"/>
+      <w:footerReference w:type="first" r:id="rId11"/>
       <w:pgSz w:w="12240" w:h="15840"/>
       <w:pgMar w:top="720" w:right="1138" w:bottom="965" w:left="1138" w:header="706" w:footer="677" w:gutter="0"/>
       <w:cols w:space="708"/>
@@ -597,7 +1372,7 @@
 </file>
 
 <file path=word/endnotes.xml><?xml version="1.0" encoding="utf-8"?>
-<w:endnotes xmlns:wpc="http://schemas.microsoft.com/office/word/2010/wordprocessingCanvas" xmlns:mo="http://schemas.microsoft.com/office/mac/office/2008/main" xmlns:mc="http://schemas.openxmlformats.org/markup-compatibility/2006" xmlns:mv="urn:schemas-microsoft-com:mac:vml" xmlns:o="urn:schemas-microsoft-com:office:office" xmlns:r="http://schemas.openxmlformats.org/officeDocument/2006/relationships" xmlns:m="http://schemas.openxmlformats.org/officeDocument/2006/math" xmlns:v="urn:schemas-microsoft-com:vml" xmlns:wp14="http://schemas.microsoft.com/office/word/2010/wordprocessingDrawing" xmlns:wp="http://schemas.openxmlformats.org/drawingml/2006/wordprocessingDrawing" xmlns:w10="urn:schemas-microsoft-com:office:word" xmlns:w="http://schemas.openxmlformats.org/wordprocessingml/2006/main" xmlns:w14="http://schemas.microsoft.com/office/word/2010/wordml" xmlns:wpg="http://schemas.microsoft.com/office/word/2010/wordprocessingGroup" xmlns:wpi="http://schemas.microsoft.com/office/word/2010/wordprocessingInk" xmlns:wne="http://schemas.microsoft.com/office/word/2006/wordml" xmlns:wps="http://schemas.microsoft.com/office/word/2010/wordprocessingShape" mc:Ignorable="w14 wp14">
+<w:endnotes xmlns:wpc="http://schemas.microsoft.com/office/word/2010/wordprocessingCanvas" xmlns:mc="http://schemas.openxmlformats.org/markup-compatibility/2006" xmlns:o="urn:schemas-microsoft-com:office:office" xmlns:r="http://schemas.openxmlformats.org/officeDocument/2006/relationships" xmlns:m="http://schemas.openxmlformats.org/officeDocument/2006/math" xmlns:v="urn:schemas-microsoft-com:vml" xmlns:wp14="http://schemas.microsoft.com/office/word/2010/wordprocessingDrawing" xmlns:wp="http://schemas.openxmlformats.org/drawingml/2006/wordprocessingDrawing" xmlns:w10="urn:schemas-microsoft-com:office:word" xmlns:w="http://schemas.openxmlformats.org/wordprocessingml/2006/main" xmlns:w14="http://schemas.microsoft.com/office/word/2010/wordml" xmlns:w15="http://schemas.microsoft.com/office/word/2012/wordml" xmlns:wpg="http://schemas.microsoft.com/office/word/2010/wordprocessingGroup" xmlns:wpi="http://schemas.microsoft.com/office/word/2010/wordprocessingInk" xmlns:wne="http://schemas.microsoft.com/office/word/2006/wordml" xmlns:wps="http://schemas.microsoft.com/office/word/2010/wordprocessingShape" mc:Ignorable="w14 w15 wp14">
   <w:endnote w:type="separator" w:id="-1">
     <w:p>
       <w:r>
@@ -616,7 +1391,7 @@
 </file>
 
 <file path=word/footer1.xml><?xml version="1.0" encoding="utf-8"?>
-<w:ftr xmlns:wpc="http://schemas.microsoft.com/office/word/2010/wordprocessingCanvas" xmlns:mo="http://schemas.microsoft.com/office/mac/office/2008/main" xmlns:mc="http://schemas.openxmlformats.org/markup-compatibility/2006" xmlns:mv="urn:schemas-microsoft-com:mac:vml" xmlns:o="urn:schemas-microsoft-com:office:office" xmlns:r="http://schemas.openxmlformats.org/officeDocument/2006/relationships" xmlns:m="http://schemas.openxmlformats.org/officeDocument/2006/math" xmlns:v="urn:schemas-microsoft-com:vml" xmlns:wp14="http://schemas.microsoft.com/office/word/2010/wordprocessingDrawing" xmlns:wp="http://schemas.openxmlformats.org/drawingml/2006/wordprocessingDrawing" xmlns:w10="urn:schemas-microsoft-com:office:word" xmlns:w="http://schemas.openxmlformats.org/wordprocessingml/2006/main" xmlns:w14="http://schemas.microsoft.com/office/word/2010/wordml" xmlns:wpg="http://schemas.microsoft.com/office/word/2010/wordprocessingGroup" xmlns:wpi="http://schemas.microsoft.com/office/word/2010/wordprocessingInk" xmlns:wne="http://schemas.microsoft.com/office/word/2006/wordml" xmlns:wps="http://schemas.microsoft.com/office/word/2010/wordprocessingShape" mc:Ignorable="w14 wp14">
+<w:ftr xmlns:wpc="http://schemas.microsoft.com/office/word/2010/wordprocessingCanvas" xmlns:mc="http://schemas.openxmlformats.org/markup-compatibility/2006" xmlns:o="urn:schemas-microsoft-com:office:office" xmlns:r="http://schemas.openxmlformats.org/officeDocument/2006/relationships" xmlns:m="http://schemas.openxmlformats.org/officeDocument/2006/math" xmlns:v="urn:schemas-microsoft-com:vml" xmlns:wp14="http://schemas.microsoft.com/office/word/2010/wordprocessingDrawing" xmlns:wp="http://schemas.openxmlformats.org/drawingml/2006/wordprocessingDrawing" xmlns:w10="urn:schemas-microsoft-com:office:word" xmlns:w="http://schemas.openxmlformats.org/wordprocessingml/2006/main" xmlns:w14="http://schemas.microsoft.com/office/word/2010/wordml" xmlns:w15="http://schemas.microsoft.com/office/word/2012/wordml" xmlns:wpg="http://schemas.microsoft.com/office/word/2010/wordprocessingGroup" xmlns:wpi="http://schemas.microsoft.com/office/word/2010/wordprocessingInk" xmlns:wne="http://schemas.microsoft.com/office/word/2006/wordml" xmlns:wps="http://schemas.microsoft.com/office/word/2010/wordprocessingShape" mc:Ignorable="w14 w15 wp14">
   <w:p>
     <w:pPr>
       <w:pStyle w:val="Piedepgina"/>
@@ -661,6 +1436,9 @@
     <w:pPr>
       <w:pStyle w:val="Piedepgina"/>
       <w:ind w:right="360"/>
+      <w:rPr>
+        <w:lang w:val="en-US"/>
+      </w:rPr>
     </w:pPr>
     <w:sdt>
       <w:sdtPr>
@@ -674,6 +1452,9 @@
       <w:sdtEndPr/>
       <w:sdtContent>
         <w:r>
+          <w:rPr>
+            <w:lang w:val="en-US"/>
+          </w:rPr>
           <w:t>[Type text]</w:t>
         </w:r>
       </w:sdtContent>
@@ -693,6 +1474,9 @@
       <w:sdtEndPr/>
       <w:sdtContent>
         <w:r>
+          <w:rPr>
+            <w:lang w:val="en-US"/>
+          </w:rPr>
           <w:t>[Type text]</w:t>
         </w:r>
       </w:sdtContent>
@@ -712,6 +1496,9 @@
       <w:sdtEndPr/>
       <w:sdtContent>
         <w:r>
+          <w:rPr>
+            <w:lang w:val="en-US"/>
+          </w:rPr>
           <w:t>[Type text]</w:t>
         </w:r>
       </w:sdtContent>
@@ -721,7 +1508,7 @@
 </file>
 
 <file path=word/footer2.xml><?xml version="1.0" encoding="utf-8"?>
-<w:ftr xmlns:wpc="http://schemas.microsoft.com/office/word/2010/wordprocessingCanvas" xmlns:mo="http://schemas.microsoft.com/office/mac/office/2008/main" xmlns:mc="http://schemas.openxmlformats.org/markup-compatibility/2006" xmlns:mv="urn:schemas-microsoft-com:mac:vml" xmlns:o="urn:schemas-microsoft-com:office:office" xmlns:r="http://schemas.openxmlformats.org/officeDocument/2006/relationships" xmlns:m="http://schemas.openxmlformats.org/officeDocument/2006/math" xmlns:v="urn:schemas-microsoft-com:vml" xmlns:wp14="http://schemas.microsoft.com/office/word/2010/wordprocessingDrawing" xmlns:wp="http://schemas.openxmlformats.org/drawingml/2006/wordprocessingDrawing" xmlns:w10="urn:schemas-microsoft-com:office:word" xmlns:w="http://schemas.openxmlformats.org/wordprocessingml/2006/main" xmlns:w14="http://schemas.microsoft.com/office/word/2010/wordml" xmlns:wpg="http://schemas.microsoft.com/office/word/2010/wordprocessingGroup" xmlns:wpi="http://schemas.microsoft.com/office/word/2010/wordprocessingInk" xmlns:wne="http://schemas.microsoft.com/office/word/2006/wordml" xmlns:wps="http://schemas.microsoft.com/office/word/2010/wordprocessingShape" mc:Ignorable="w14 wp14">
+<w:ftr xmlns:wpc="http://schemas.microsoft.com/office/word/2010/wordprocessingCanvas" xmlns:mc="http://schemas.openxmlformats.org/markup-compatibility/2006" xmlns:o="urn:schemas-microsoft-com:office:office" xmlns:r="http://schemas.openxmlformats.org/officeDocument/2006/relationships" xmlns:m="http://schemas.openxmlformats.org/officeDocument/2006/math" xmlns:v="urn:schemas-microsoft-com:vml" xmlns:wp14="http://schemas.microsoft.com/office/word/2010/wordprocessingDrawing" xmlns:wp="http://schemas.openxmlformats.org/drawingml/2006/wordprocessingDrawing" xmlns:w10="urn:schemas-microsoft-com:office:word" xmlns:w="http://schemas.openxmlformats.org/wordprocessingml/2006/main" xmlns:w14="http://schemas.microsoft.com/office/word/2010/wordml" xmlns:w15="http://schemas.microsoft.com/office/word/2012/wordml" xmlns:wpg="http://schemas.microsoft.com/office/word/2010/wordprocessingGroup" xmlns:wpi="http://schemas.microsoft.com/office/word/2010/wordprocessingInk" xmlns:wne="http://schemas.microsoft.com/office/word/2006/wordml" xmlns:wps="http://schemas.microsoft.com/office/word/2010/wordprocessingShape" mc:Ignorable="w14 w15 wp14">
   <w:p>
     <w:pPr>
       <w:pStyle w:val="Piedepgina"/>
@@ -775,7 +1562,7 @@
 </file>
 
 <file path=word/footer3.xml><?xml version="1.0" encoding="utf-8"?>
-<w:ftr xmlns:wpc="http://schemas.microsoft.com/office/word/2010/wordprocessingCanvas" xmlns:mo="http://schemas.microsoft.com/office/mac/office/2008/main" xmlns:mc="http://schemas.openxmlformats.org/markup-compatibility/2006" xmlns:mv="urn:schemas-microsoft-com:mac:vml" xmlns:o="urn:schemas-microsoft-com:office:office" xmlns:r="http://schemas.openxmlformats.org/officeDocument/2006/relationships" xmlns:m="http://schemas.openxmlformats.org/officeDocument/2006/math" xmlns:v="urn:schemas-microsoft-com:vml" xmlns:wp14="http://schemas.microsoft.com/office/word/2010/wordprocessingDrawing" xmlns:wp="http://schemas.openxmlformats.org/drawingml/2006/wordprocessingDrawing" xmlns:w10="urn:schemas-microsoft-com:office:word" xmlns:w="http://schemas.openxmlformats.org/wordprocessingml/2006/main" xmlns:w14="http://schemas.microsoft.com/office/word/2010/wordml" xmlns:wpg="http://schemas.microsoft.com/office/word/2010/wordprocessingGroup" xmlns:wpi="http://schemas.microsoft.com/office/word/2010/wordprocessingInk" xmlns:wne="http://schemas.microsoft.com/office/word/2006/wordml" xmlns:wps="http://schemas.microsoft.com/office/word/2010/wordprocessingShape" mc:Ignorable="w14 wp14">
+<w:ftr xmlns:wpc="http://schemas.microsoft.com/office/word/2010/wordprocessingCanvas" xmlns:mc="http://schemas.openxmlformats.org/markup-compatibility/2006" xmlns:o="urn:schemas-microsoft-com:office:office" xmlns:r="http://schemas.openxmlformats.org/officeDocument/2006/relationships" xmlns:m="http://schemas.openxmlformats.org/officeDocument/2006/math" xmlns:v="urn:schemas-microsoft-com:vml" xmlns:wp14="http://schemas.microsoft.com/office/word/2010/wordprocessingDrawing" xmlns:wp="http://schemas.openxmlformats.org/drawingml/2006/wordprocessingDrawing" xmlns:w10="urn:schemas-microsoft-com:office:word" xmlns:w="http://schemas.openxmlformats.org/wordprocessingml/2006/main" xmlns:w14="http://schemas.microsoft.com/office/word/2010/wordml" xmlns:w15="http://schemas.microsoft.com/office/word/2012/wordml" xmlns:wpg="http://schemas.microsoft.com/office/word/2010/wordprocessingGroup" xmlns:wpi="http://schemas.microsoft.com/office/word/2010/wordprocessingInk" xmlns:wne="http://schemas.microsoft.com/office/word/2006/wordml" xmlns:wps="http://schemas.microsoft.com/office/word/2010/wordprocessingShape" mc:Ignorable="w14 w15 wp14">
   <w:p>
     <w:pPr>
       <w:pStyle w:val="Piedepgina"/>
@@ -817,7 +1604,7 @@
 </file>
 
 <file path=word/footnotes.xml><?xml version="1.0" encoding="utf-8"?>
-<w:footnotes xmlns:wpc="http://schemas.microsoft.com/office/word/2010/wordprocessingCanvas" xmlns:mo="http://schemas.microsoft.com/office/mac/office/2008/main" xmlns:mc="http://schemas.openxmlformats.org/markup-compatibility/2006" xmlns:mv="urn:schemas-microsoft-com:mac:vml" xmlns:o="urn:schemas-microsoft-com:office:office" xmlns:r="http://schemas.openxmlformats.org/officeDocument/2006/relationships" xmlns:m="http://schemas.openxmlformats.org/officeDocument/2006/math" xmlns:v="urn:schemas-microsoft-com:vml" xmlns:wp14="http://schemas.microsoft.com/office/word/2010/wordprocessingDrawing" xmlns:wp="http://schemas.openxmlformats.org/drawingml/2006/wordprocessingDrawing" xmlns:w10="urn:schemas-microsoft-com:office:word" xmlns:w="http://schemas.openxmlformats.org/wordprocessingml/2006/main" xmlns:w14="http://schemas.microsoft.com/office/word/2010/wordml" xmlns:wpg="http://schemas.microsoft.com/office/word/2010/wordprocessingGroup" xmlns:wpi="http://schemas.microsoft.com/office/word/2010/wordprocessingInk" xmlns:wne="http://schemas.microsoft.com/office/word/2006/wordml" xmlns:wps="http://schemas.microsoft.com/office/word/2010/wordprocessingShape" mc:Ignorable="w14 wp14">
+<w:footnotes xmlns:wpc="http://schemas.microsoft.com/office/word/2010/wordprocessingCanvas" xmlns:mc="http://schemas.openxmlformats.org/markup-compatibility/2006" xmlns:o="urn:schemas-microsoft-com:office:office" xmlns:r="http://schemas.openxmlformats.org/officeDocument/2006/relationships" xmlns:m="http://schemas.openxmlformats.org/officeDocument/2006/math" xmlns:v="urn:schemas-microsoft-com:vml" xmlns:wp14="http://schemas.microsoft.com/office/word/2010/wordprocessingDrawing" xmlns:wp="http://schemas.openxmlformats.org/drawingml/2006/wordprocessingDrawing" xmlns:w10="urn:schemas-microsoft-com:office:word" xmlns:w="http://schemas.openxmlformats.org/wordprocessingml/2006/main" xmlns:w14="http://schemas.microsoft.com/office/word/2010/wordml" xmlns:w15="http://schemas.microsoft.com/office/word/2012/wordml" xmlns:wpg="http://schemas.microsoft.com/office/word/2010/wordprocessingGroup" xmlns:wpi="http://schemas.microsoft.com/office/word/2010/wordprocessingInk" xmlns:wne="http://schemas.microsoft.com/office/word/2006/wordml" xmlns:wps="http://schemas.microsoft.com/office/word/2010/wordprocessingShape" mc:Ignorable="w14 w15 wp14">
   <w:footnote w:type="separator" w:id="-1">
     <w:p>
       <w:r>
@@ -836,7 +1623,7 @@
 </file>
 
 <file path=word/header1.xml><?xml version="1.0" encoding="utf-8"?>
-<w:hdr xmlns:wpc="http://schemas.microsoft.com/office/word/2010/wordprocessingCanvas" xmlns:mo="http://schemas.microsoft.com/office/mac/office/2008/main" xmlns:mc="http://schemas.openxmlformats.org/markup-compatibility/2006" xmlns:mv="urn:schemas-microsoft-com:mac:vml" xmlns:o="urn:schemas-microsoft-com:office:office" xmlns:r="http://schemas.openxmlformats.org/officeDocument/2006/relationships" xmlns:m="http://schemas.openxmlformats.org/officeDocument/2006/math" xmlns:v="urn:schemas-microsoft-com:vml" xmlns:wp14="http://schemas.microsoft.com/office/word/2010/wordprocessingDrawing" xmlns:wp="http://schemas.openxmlformats.org/drawingml/2006/wordprocessingDrawing" xmlns:w10="urn:schemas-microsoft-com:office:word" xmlns:w="http://schemas.openxmlformats.org/wordprocessingml/2006/main" xmlns:w14="http://schemas.microsoft.com/office/word/2010/wordml" xmlns:wpg="http://schemas.microsoft.com/office/word/2010/wordprocessingGroup" xmlns:wpi="http://schemas.microsoft.com/office/word/2010/wordprocessingInk" xmlns:wne="http://schemas.microsoft.com/office/word/2006/wordml" xmlns:wps="http://schemas.microsoft.com/office/word/2010/wordprocessingShape" mc:Ignorable="w14 wp14">
+<w:hdr xmlns:wpc="http://schemas.microsoft.com/office/word/2010/wordprocessingCanvas" xmlns:mc="http://schemas.openxmlformats.org/markup-compatibility/2006" xmlns:o="urn:schemas-microsoft-com:office:office" xmlns:r="http://schemas.openxmlformats.org/officeDocument/2006/relationships" xmlns:m="http://schemas.openxmlformats.org/officeDocument/2006/math" xmlns:v="urn:schemas-microsoft-com:vml" xmlns:wp14="http://schemas.microsoft.com/office/word/2010/wordprocessingDrawing" xmlns:wp="http://schemas.openxmlformats.org/drawingml/2006/wordprocessingDrawing" xmlns:w10="urn:schemas-microsoft-com:office:word" xmlns:w="http://schemas.openxmlformats.org/wordprocessingml/2006/main" xmlns:w14="http://schemas.microsoft.com/office/word/2010/wordml" xmlns:w15="http://schemas.microsoft.com/office/word/2012/wordml" xmlns:wpg="http://schemas.microsoft.com/office/word/2010/wordprocessingGroup" xmlns:wpi="http://schemas.microsoft.com/office/word/2010/wordprocessingInk" xmlns:wne="http://schemas.microsoft.com/office/word/2006/wordml" xmlns:wps="http://schemas.microsoft.com/office/word/2010/wordprocessingShape" mc:Ignorable="w14 w15 wp14">
   <w:tbl>
     <w:tblPr>
       <w:tblStyle w:val="Tablaconcuadrcula"/>
@@ -872,7 +1659,7 @@
             <w:rPr>
               <w:rFonts w:ascii="Helvetica" w:hAnsi="Helvetica" w:cs="Helvetica"/>
               <w:noProof/>
-              <w:lang w:val="es-ES" w:eastAsia="es-ES"/>
+              <w:lang w:val="en-US"/>
             </w:rPr>
             <w:drawing>
               <wp:anchor distT="0" distB="0" distL="114300" distR="114300" simplePos="0" relativeHeight="251659264" behindDoc="0" locked="0" layoutInCell="1" allowOverlap="1" wp14:anchorId="7B14D3FD" wp14:editId="69158A5E">
@@ -1056,8 +1843,8 @@
 </file>
 
 <file path=word/numbering.xml><?xml version="1.0" encoding="utf-8"?>
-<w:numbering xmlns:wpc="http://schemas.microsoft.com/office/word/2010/wordprocessingCanvas" xmlns:mo="http://schemas.microsoft.com/office/mac/office/2008/main" xmlns:mc="http://schemas.openxmlformats.org/markup-compatibility/2006" xmlns:mv="urn:schemas-microsoft-com:mac:vml" xmlns:o="urn:schemas-microsoft-com:office:office" xmlns:r="http://schemas.openxmlformats.org/officeDocument/2006/relationships" xmlns:m="http://schemas.openxmlformats.org/officeDocument/2006/math" xmlns:v="urn:schemas-microsoft-com:vml" xmlns:wp14="http://schemas.microsoft.com/office/word/2010/wordprocessingDrawing" xmlns:wp="http://schemas.openxmlformats.org/drawingml/2006/wordprocessingDrawing" xmlns:w10="urn:schemas-microsoft-com:office:word" xmlns:w="http://schemas.openxmlformats.org/wordprocessingml/2006/main" xmlns:w14="http://schemas.microsoft.com/office/word/2010/wordml" xmlns:wpg="http://schemas.microsoft.com/office/word/2010/wordprocessingGroup" xmlns:wpi="http://schemas.microsoft.com/office/word/2010/wordprocessingInk" xmlns:wne="http://schemas.microsoft.com/office/word/2006/wordml" xmlns:wps="http://schemas.microsoft.com/office/word/2010/wordprocessingShape" mc:Ignorable="w14 wp14">
-  <w:abstractNum w:abstractNumId="0">
+<w:numbering xmlns:wpc="http://schemas.microsoft.com/office/word/2010/wordprocessingCanvas" xmlns:mc="http://schemas.openxmlformats.org/markup-compatibility/2006" xmlns:o="urn:schemas-microsoft-com:office:office" xmlns:r="http://schemas.openxmlformats.org/officeDocument/2006/relationships" xmlns:m="http://schemas.openxmlformats.org/officeDocument/2006/math" xmlns:v="urn:schemas-microsoft-com:vml" xmlns:wp14="http://schemas.microsoft.com/office/word/2010/wordprocessingDrawing" xmlns:wp="http://schemas.openxmlformats.org/drawingml/2006/wordprocessingDrawing" xmlns:w10="urn:schemas-microsoft-com:office:word" xmlns:w="http://schemas.openxmlformats.org/wordprocessingml/2006/main" xmlns:w14="http://schemas.microsoft.com/office/word/2010/wordml" xmlns:w15="http://schemas.microsoft.com/office/word/2012/wordml" xmlns:wpg="http://schemas.microsoft.com/office/word/2010/wordprocessingGroup" xmlns:wpi="http://schemas.microsoft.com/office/word/2010/wordprocessingInk" xmlns:wne="http://schemas.microsoft.com/office/word/2006/wordml" xmlns:wps="http://schemas.microsoft.com/office/word/2010/wordprocessingShape" mc:Ignorable="w14 w15 wp14">
+  <w:abstractNum w:abstractNumId="0" w15:restartNumberingAfterBreak="0">
     <w:nsid w:val="07B85FC9"/>
     <w:multiLevelType w:val="hybridMultilevel"/>
     <w:tmpl w:val="B9E64F86"/>
@@ -1143,7 +1930,7 @@
       </w:pPr>
     </w:lvl>
   </w:abstractNum>
-  <w:abstractNum w:abstractNumId="1">
+  <w:abstractNum w:abstractNumId="1" w15:restartNumberingAfterBreak="0">
     <w:nsid w:val="1E072DB2"/>
     <w:multiLevelType w:val="hybridMultilevel"/>
     <w:tmpl w:val="A04E3FE6"/>
@@ -1233,7 +2020,7 @@
       </w:pPr>
     </w:lvl>
   </w:abstractNum>
-  <w:abstractNum w:abstractNumId="2">
+  <w:abstractNum w:abstractNumId="2" w15:restartNumberingAfterBreak="0">
     <w:nsid w:val="213518D0"/>
     <w:multiLevelType w:val="hybridMultilevel"/>
     <w:tmpl w:val="3BB60432"/>
@@ -1322,7 +2109,7 @@
       </w:pPr>
     </w:lvl>
   </w:abstractNum>
-  <w:abstractNum w:abstractNumId="3">
+  <w:abstractNum w:abstractNumId="3" w15:restartNumberingAfterBreak="0">
     <w:nsid w:val="24092DE6"/>
     <w:multiLevelType w:val="hybridMultilevel"/>
     <w:tmpl w:val="3572A2FE"/>
@@ -1412,7 +2199,7 @@
       </w:pPr>
     </w:lvl>
   </w:abstractNum>
-  <w:abstractNum w:abstractNumId="4">
+  <w:abstractNum w:abstractNumId="4" w15:restartNumberingAfterBreak="0">
     <w:nsid w:val="2F3A111E"/>
     <w:multiLevelType w:val="multilevel"/>
     <w:tmpl w:val="071C0D38"/>
@@ -1498,7 +2285,7 @@
       </w:pPr>
     </w:lvl>
   </w:abstractNum>
-  <w:abstractNum w:abstractNumId="5">
+  <w:abstractNum w:abstractNumId="5" w15:restartNumberingAfterBreak="0">
     <w:nsid w:val="3EBC6A5C"/>
     <w:multiLevelType w:val="hybridMultilevel"/>
     <w:tmpl w:val="37A29462"/>
@@ -1588,7 +2375,7 @@
       </w:pPr>
     </w:lvl>
   </w:abstractNum>
-  <w:abstractNum w:abstractNumId="6">
+  <w:abstractNum w:abstractNumId="6" w15:restartNumberingAfterBreak="0">
     <w:nsid w:val="500B7D6C"/>
     <w:multiLevelType w:val="hybridMultilevel"/>
     <w:tmpl w:val="D5B87158"/>
@@ -1678,7 +2465,7 @@
       </w:pPr>
     </w:lvl>
   </w:abstractNum>
-  <w:abstractNum w:abstractNumId="7">
+  <w:abstractNum w:abstractNumId="7" w15:restartNumberingAfterBreak="0">
     <w:nsid w:val="53A10B14"/>
     <w:multiLevelType w:val="hybridMultilevel"/>
     <w:tmpl w:val="2CCC05B0"/>
@@ -1768,7 +2555,7 @@
       </w:pPr>
     </w:lvl>
   </w:abstractNum>
-  <w:abstractNum w:abstractNumId="8">
+  <w:abstractNum w:abstractNumId="8" w15:restartNumberingAfterBreak="0">
     <w:nsid w:val="56C04756"/>
     <w:multiLevelType w:val="hybridMultilevel"/>
     <w:tmpl w:val="3F04EEBC"/>
@@ -1858,7 +2645,7 @@
       </w:pPr>
     </w:lvl>
   </w:abstractNum>
-  <w:abstractNum w:abstractNumId="9">
+  <w:abstractNum w:abstractNumId="9" w15:restartNumberingAfterBreak="0">
     <w:nsid w:val="58A03CB0"/>
     <w:multiLevelType w:val="hybridMultilevel"/>
     <w:tmpl w:val="93303322"/>
@@ -1972,7 +2759,7 @@
       </w:rPr>
     </w:lvl>
   </w:abstractNum>
-  <w:abstractNum w:abstractNumId="10">
+  <w:abstractNum w:abstractNumId="10" w15:restartNumberingAfterBreak="0">
     <w:nsid w:val="5E3032FD"/>
     <w:multiLevelType w:val="hybridMultilevel"/>
     <w:tmpl w:val="AEE2C94E"/>
@@ -2062,7 +2849,7 @@
       </w:pPr>
     </w:lvl>
   </w:abstractNum>
-  <w:abstractNum w:abstractNumId="11">
+  <w:abstractNum w:abstractNumId="11" w15:restartNumberingAfterBreak="0">
     <w:nsid w:val="65F52F35"/>
     <w:multiLevelType w:val="hybridMultilevel"/>
     <w:tmpl w:val="949A4308"/>
@@ -2148,7 +2935,7 @@
       </w:pPr>
     </w:lvl>
   </w:abstractNum>
-  <w:abstractNum w:abstractNumId="12">
+  <w:abstractNum w:abstractNumId="12" w15:restartNumberingAfterBreak="0">
     <w:nsid w:val="6C250B6B"/>
     <w:multiLevelType w:val="hybridMultilevel"/>
     <w:tmpl w:val="849A73A0"/>
@@ -2281,7 +3068,7 @@
 </file>
 
 <file path=word/styles.xml><?xml version="1.0" encoding="utf-8"?>
-<w:styles xmlns:mc="http://schemas.openxmlformats.org/markup-compatibility/2006" xmlns:r="http://schemas.openxmlformats.org/officeDocument/2006/relationships" xmlns:w="http://schemas.openxmlformats.org/wordprocessingml/2006/main" xmlns:w14="http://schemas.microsoft.com/office/word/2010/wordml" mc:Ignorable="w14">
+<w:styles xmlns:mc="http://schemas.openxmlformats.org/markup-compatibility/2006" xmlns:r="http://schemas.openxmlformats.org/officeDocument/2006/relationships" xmlns:w="http://schemas.openxmlformats.org/wordprocessingml/2006/main" xmlns:w14="http://schemas.microsoft.com/office/word/2010/wordml" xmlns:w15="http://schemas.microsoft.com/office/word/2012/wordml" mc:Ignorable="w14 w15">
   <w:docDefaults>
     <w:rPrDefault>
       <w:rPr>
@@ -2293,145 +3080,369 @@
     </w:rPrDefault>
     <w:pPrDefault/>
   </w:docDefaults>
-  <w:latentStyles w:defLockedState="0" w:defUIPriority="99" w:defSemiHidden="1" w:defUnhideWhenUsed="1" w:defQFormat="0" w:count="276">
-    <w:lsdException w:name="Normal" w:semiHidden="0" w:uiPriority="0" w:unhideWhenUsed="0" w:qFormat="1"/>
-    <w:lsdException w:name="heading 1" w:semiHidden="0" w:uiPriority="9" w:unhideWhenUsed="0" w:qFormat="1"/>
-    <w:lsdException w:name="heading 2" w:uiPriority="0" w:qFormat="1"/>
-    <w:lsdException w:name="heading 3" w:uiPriority="9" w:qFormat="1"/>
-    <w:lsdException w:name="heading 4" w:uiPriority="9" w:qFormat="1"/>
-    <w:lsdException w:name="heading 5" w:uiPriority="9" w:qFormat="1"/>
-    <w:lsdException w:name="heading 6" w:uiPriority="9" w:qFormat="1"/>
-    <w:lsdException w:name="heading 7" w:uiPriority="9" w:qFormat="1"/>
-    <w:lsdException w:name="heading 8" w:uiPriority="9" w:qFormat="1"/>
-    <w:lsdException w:name="heading 9" w:uiPriority="9" w:qFormat="1"/>
-    <w:lsdException w:name="toc 1" w:uiPriority="39"/>
-    <w:lsdException w:name="toc 2" w:uiPriority="39"/>
-    <w:lsdException w:name="toc 3" w:uiPriority="39"/>
-    <w:lsdException w:name="toc 4" w:uiPriority="39"/>
-    <w:lsdException w:name="toc 5" w:uiPriority="39"/>
-    <w:lsdException w:name="toc 6" w:uiPriority="39"/>
-    <w:lsdException w:name="toc 7" w:uiPriority="39"/>
-    <w:lsdException w:name="toc 8" w:uiPriority="39"/>
-    <w:lsdException w:name="toc 9" w:uiPriority="39"/>
-    <w:lsdException w:name="caption" w:uiPriority="35" w:qFormat="1"/>
-    <w:lsdException w:name="Title" w:semiHidden="0" w:uiPriority="10" w:unhideWhenUsed="0" w:qFormat="1"/>
-    <w:lsdException w:name="Default Paragraph Font" w:uiPriority="1"/>
-    <w:lsdException w:name="Subtitle" w:semiHidden="0" w:uiPriority="11" w:unhideWhenUsed="0" w:qFormat="1"/>
-    <w:lsdException w:name="Hyperlink" w:uiPriority="0"/>
-    <w:lsdException w:name="Strong" w:semiHidden="0" w:uiPriority="22" w:unhideWhenUsed="0" w:qFormat="1"/>
-    <w:lsdException w:name="Emphasis" w:semiHidden="0" w:uiPriority="20" w:unhideWhenUsed="0" w:qFormat="1"/>
-    <w:lsdException w:name="Table Grid" w:semiHidden="0" w:uiPriority="59" w:unhideWhenUsed="0"/>
-    <w:lsdException w:name="Placeholder Text" w:unhideWhenUsed="0"/>
-    <w:lsdException w:name="No Spacing" w:semiHidden="0" w:uiPriority="1" w:unhideWhenUsed="0" w:qFormat="1"/>
-    <w:lsdException w:name="Light Shading" w:semiHidden="0" w:uiPriority="60" w:unhideWhenUsed="0"/>
-    <w:lsdException w:name="Light List" w:semiHidden="0" w:uiPriority="61" w:unhideWhenUsed="0"/>
-    <w:lsdException w:name="Light Grid" w:semiHidden="0" w:uiPriority="62" w:unhideWhenUsed="0"/>
-    <w:lsdException w:name="Medium Shading 1" w:semiHidden="0" w:uiPriority="63" w:unhideWhenUsed="0"/>
-    <w:lsdException w:name="Medium Shading 2" w:semiHidden="0" w:uiPriority="64" w:unhideWhenUsed="0"/>
-    <w:lsdException w:name="Medium List 1" w:semiHidden="0" w:uiPriority="65" w:unhideWhenUsed="0"/>
-    <w:lsdException w:name="Medium List 2" w:semiHidden="0" w:uiPriority="66" w:unhideWhenUsed="0"/>
-    <w:lsdException w:name="Medium Grid 1" w:semiHidden="0" w:uiPriority="67" w:unhideWhenUsed="0"/>
-    <w:lsdException w:name="Medium Grid 2" w:semiHidden="0" w:uiPriority="68" w:unhideWhenUsed="0"/>
-    <w:lsdException w:name="Medium Grid 3" w:semiHidden="0" w:uiPriority="69" w:unhideWhenUsed="0"/>
-    <w:lsdException w:name="Dark List" w:semiHidden="0" w:uiPriority="70" w:unhideWhenUsed="0"/>
-    <w:lsdException w:name="Colorful Shading" w:semiHidden="0" w:uiPriority="71" w:unhideWhenUsed="0"/>
-    <w:lsdException w:name="Colorful List" w:semiHidden="0" w:uiPriority="72" w:unhideWhenUsed="0"/>
-    <w:lsdException w:name="Colorful Grid" w:semiHidden="0" w:uiPriority="73" w:unhideWhenUsed="0"/>
-    <w:lsdException w:name="Light Shading Accent 1" w:semiHidden="0" w:uiPriority="60" w:unhideWhenUsed="0"/>
-    <w:lsdException w:name="Light List Accent 1" w:semiHidden="0" w:uiPriority="61" w:unhideWhenUsed="0"/>
-    <w:lsdException w:name="Light Grid Accent 1" w:semiHidden="0" w:uiPriority="62" w:unhideWhenUsed="0"/>
-    <w:lsdException w:name="Medium Shading 1 Accent 1" w:semiHidden="0" w:uiPriority="63" w:unhideWhenUsed="0"/>
-    <w:lsdException w:name="Medium Shading 2 Accent 1" w:semiHidden="0" w:uiPriority="64" w:unhideWhenUsed="0"/>
-    <w:lsdException w:name="Medium List 1 Accent 1" w:semiHidden="0" w:uiPriority="65" w:unhideWhenUsed="0"/>
-    <w:lsdException w:name="Revision" w:unhideWhenUsed="0"/>
-    <w:lsdException w:name="List Paragraph" w:semiHidden="0" w:uiPriority="34" w:unhideWhenUsed="0" w:qFormat="1"/>
-    <w:lsdException w:name="Quote" w:semiHidden="0" w:uiPriority="29" w:unhideWhenUsed="0" w:qFormat="1"/>
-    <w:lsdException w:name="Intense Quote" w:semiHidden="0" w:uiPriority="30" w:unhideWhenUsed="0" w:qFormat="1"/>
-    <w:lsdException w:name="Medium List 2 Accent 1" w:semiHidden="0" w:uiPriority="66" w:unhideWhenUsed="0"/>
-    <w:lsdException w:name="Medium Grid 1 Accent 1" w:semiHidden="0" w:uiPriority="67" w:unhideWhenUsed="0"/>
-    <w:lsdException w:name="Medium Grid 2 Accent 1" w:semiHidden="0" w:uiPriority="68" w:unhideWhenUsed="0"/>
-    <w:lsdException w:name="Medium Grid 3 Accent 1" w:semiHidden="0" w:uiPriority="69" w:unhideWhenUsed="0"/>
-    <w:lsdException w:name="Dark List Accent 1" w:semiHidden="0" w:uiPriority="70" w:unhideWhenUsed="0"/>
-    <w:lsdException w:name="Colorful Shading Accent 1" w:semiHidden="0" w:uiPriority="71" w:unhideWhenUsed="0"/>
-    <w:lsdException w:name="Colorful List Accent 1" w:semiHidden="0" w:uiPriority="72" w:unhideWhenUsed="0"/>
-    <w:lsdException w:name="Colorful Grid Accent 1" w:semiHidden="0" w:uiPriority="73" w:unhideWhenUsed="0"/>
-    <w:lsdException w:name="Light Shading Accent 2" w:semiHidden="0" w:uiPriority="60" w:unhideWhenUsed="0"/>
-    <w:lsdException w:name="Light List Accent 2" w:semiHidden="0" w:uiPriority="61" w:unhideWhenUsed="0"/>
-    <w:lsdException w:name="Light Grid Accent 2" w:semiHidden="0" w:uiPriority="62" w:unhideWhenUsed="0"/>
-    <w:lsdException w:name="Medium Shading 1 Accent 2" w:semiHidden="0" w:uiPriority="63" w:unhideWhenUsed="0"/>
-    <w:lsdException w:name="Medium Shading 2 Accent 2" w:semiHidden="0" w:uiPriority="64" w:unhideWhenUsed="0"/>
-    <w:lsdException w:name="Medium List 1 Accent 2" w:semiHidden="0" w:uiPriority="65" w:unhideWhenUsed="0"/>
-    <w:lsdException w:name="Medium List 2 Accent 2" w:semiHidden="0" w:uiPriority="66" w:unhideWhenUsed="0"/>
-    <w:lsdException w:name="Medium Grid 1 Accent 2" w:semiHidden="0" w:uiPriority="67" w:unhideWhenUsed="0"/>
-    <w:lsdException w:name="Medium Grid 2 Accent 2" w:semiHidden="0" w:uiPriority="68" w:unhideWhenUsed="0"/>
-    <w:lsdException w:name="Medium Grid 3 Accent 2" w:semiHidden="0" w:uiPriority="69" w:unhideWhenUsed="0"/>
-    <w:lsdException w:name="Dark List Accent 2" w:semiHidden="0" w:uiPriority="70" w:unhideWhenUsed="0"/>
-    <w:lsdException w:name="Colorful Shading Accent 2" w:semiHidden="0" w:uiPriority="71" w:unhideWhenUsed="0"/>
-    <w:lsdException w:name="Colorful List Accent 2" w:semiHidden="0" w:uiPriority="72" w:unhideWhenUsed="0"/>
-    <w:lsdException w:name="Colorful Grid Accent 2" w:semiHidden="0" w:uiPriority="73" w:unhideWhenUsed="0"/>
-    <w:lsdException w:name="Light Shading Accent 3" w:semiHidden="0" w:uiPriority="60" w:unhideWhenUsed="0"/>
-    <w:lsdException w:name="Light List Accent 3" w:semiHidden="0" w:uiPriority="61" w:unhideWhenUsed="0"/>
-    <w:lsdException w:name="Light Grid Accent 3" w:semiHidden="0" w:uiPriority="62" w:unhideWhenUsed="0"/>
-    <w:lsdException w:name="Medium Shading 1 Accent 3" w:semiHidden="0" w:uiPriority="63" w:unhideWhenUsed="0"/>
-    <w:lsdException w:name="Medium Shading 2 Accent 3" w:semiHidden="0" w:uiPriority="64" w:unhideWhenUsed="0"/>
-    <w:lsdException w:name="Medium List 1 Accent 3" w:semiHidden="0" w:uiPriority="65" w:unhideWhenUsed="0"/>
-    <w:lsdException w:name="Medium List 2 Accent 3" w:semiHidden="0" w:uiPriority="66" w:unhideWhenUsed="0"/>
-    <w:lsdException w:name="Medium Grid 1 Accent 3" w:semiHidden="0" w:uiPriority="67" w:unhideWhenUsed="0"/>
-    <w:lsdException w:name="Medium Grid 2 Accent 3" w:semiHidden="0" w:uiPriority="68" w:unhideWhenUsed="0"/>
-    <w:lsdException w:name="Medium Grid 3 Accent 3" w:semiHidden="0" w:uiPriority="69" w:unhideWhenUsed="0"/>
-    <w:lsdException w:name="Dark List Accent 3" w:semiHidden="0" w:uiPriority="70" w:unhideWhenUsed="0"/>
-    <w:lsdException w:name="Colorful Shading Accent 3" w:semiHidden="0" w:uiPriority="71" w:unhideWhenUsed="0"/>
-    <w:lsdException w:name="Colorful List Accent 3" w:semiHidden="0" w:uiPriority="72" w:unhideWhenUsed="0"/>
-    <w:lsdException w:name="Colorful Grid Accent 3" w:semiHidden="0" w:uiPriority="73" w:unhideWhenUsed="0"/>
-    <w:lsdException w:name="Light Shading Accent 4" w:semiHidden="0" w:uiPriority="60" w:unhideWhenUsed="0"/>
-    <w:lsdException w:name="Light List Accent 4" w:semiHidden="0" w:uiPriority="61" w:unhideWhenUsed="0"/>
-    <w:lsdException w:name="Light Grid Accent 4" w:semiHidden="0" w:uiPriority="62" w:unhideWhenUsed="0"/>
-    <w:lsdException w:name="Medium Shading 1 Accent 4" w:semiHidden="0" w:uiPriority="63" w:unhideWhenUsed="0"/>
-    <w:lsdException w:name="Medium Shading 2 Accent 4" w:semiHidden="0" w:uiPriority="64" w:unhideWhenUsed="0"/>
-    <w:lsdException w:name="Medium List 1 Accent 4" w:semiHidden="0" w:uiPriority="65" w:unhideWhenUsed="0"/>
-    <w:lsdException w:name="Medium List 2 Accent 4" w:semiHidden="0" w:uiPriority="66" w:unhideWhenUsed="0"/>
-    <w:lsdException w:name="Medium Grid 1 Accent 4" w:semiHidden="0" w:uiPriority="67" w:unhideWhenUsed="0"/>
-    <w:lsdException w:name="Medium Grid 2 Accent 4" w:semiHidden="0" w:uiPriority="68" w:unhideWhenUsed="0"/>
-    <w:lsdException w:name="Medium Grid 3 Accent 4" w:semiHidden="0" w:uiPriority="69" w:unhideWhenUsed="0"/>
-    <w:lsdException w:name="Dark List Accent 4" w:semiHidden="0" w:uiPriority="70" w:unhideWhenUsed="0"/>
-    <w:lsdException w:name="Colorful Shading Accent 4" w:semiHidden="0" w:uiPriority="71" w:unhideWhenUsed="0"/>
-    <w:lsdException w:name="Colorful List Accent 4" w:semiHidden="0" w:uiPriority="72" w:unhideWhenUsed="0"/>
-    <w:lsdException w:name="Colorful Grid Accent 4" w:semiHidden="0" w:uiPriority="73" w:unhideWhenUsed="0"/>
-    <w:lsdException w:name="Light Shading Accent 5" w:semiHidden="0" w:uiPriority="60" w:unhideWhenUsed="0"/>
-    <w:lsdException w:name="Light List Accent 5" w:semiHidden="0" w:uiPriority="61" w:unhideWhenUsed="0"/>
-    <w:lsdException w:name="Light Grid Accent 5" w:semiHidden="0" w:uiPriority="62" w:unhideWhenUsed="0"/>
-    <w:lsdException w:name="Medium Shading 1 Accent 5" w:semiHidden="0" w:uiPriority="63" w:unhideWhenUsed="0"/>
-    <w:lsdException w:name="Medium Shading 2 Accent 5" w:semiHidden="0" w:uiPriority="64" w:unhideWhenUsed="0"/>
-    <w:lsdException w:name="Medium List 1 Accent 5" w:semiHidden="0" w:uiPriority="65" w:unhideWhenUsed="0"/>
-    <w:lsdException w:name="Medium List 2 Accent 5" w:semiHidden="0" w:uiPriority="66" w:unhideWhenUsed="0"/>
-    <w:lsdException w:name="Medium Grid 1 Accent 5" w:semiHidden="0" w:uiPriority="67" w:unhideWhenUsed="0"/>
-    <w:lsdException w:name="Medium Grid 2 Accent 5" w:semiHidden="0" w:uiPriority="68" w:unhideWhenUsed="0"/>
-    <w:lsdException w:name="Medium Grid 3 Accent 5" w:semiHidden="0" w:uiPriority="69" w:unhideWhenUsed="0"/>
-    <w:lsdException w:name="Dark List Accent 5" w:semiHidden="0" w:uiPriority="70" w:unhideWhenUsed="0"/>
-    <w:lsdException w:name="Colorful Shading Accent 5" w:semiHidden="0" w:uiPriority="71" w:unhideWhenUsed="0"/>
-    <w:lsdException w:name="Colorful List Accent 5" w:semiHidden="0" w:uiPriority="72" w:unhideWhenUsed="0"/>
-    <w:lsdException w:name="Colorful Grid Accent 5" w:semiHidden="0" w:uiPriority="73" w:unhideWhenUsed="0"/>
-    <w:lsdException w:name="Light Shading Accent 6" w:semiHidden="0" w:uiPriority="60" w:unhideWhenUsed="0"/>
-    <w:lsdException w:name="Light List Accent 6" w:semiHidden="0" w:uiPriority="61" w:unhideWhenUsed="0"/>
-    <w:lsdException w:name="Light Grid Accent 6" w:semiHidden="0" w:uiPriority="62" w:unhideWhenUsed="0"/>
-    <w:lsdException w:name="Medium Shading 1 Accent 6" w:semiHidden="0" w:uiPriority="63" w:unhideWhenUsed="0"/>
-    <w:lsdException w:name="Medium Shading 2 Accent 6" w:semiHidden="0" w:uiPriority="64" w:unhideWhenUsed="0"/>
-    <w:lsdException w:name="Medium List 1 Accent 6" w:semiHidden="0" w:uiPriority="65" w:unhideWhenUsed="0"/>
-    <w:lsdException w:name="Medium List 2 Accent 6" w:semiHidden="0" w:uiPriority="66" w:unhideWhenUsed="0"/>
-    <w:lsdException w:name="Medium Grid 1 Accent 6" w:semiHidden="0" w:uiPriority="67" w:unhideWhenUsed="0"/>
-    <w:lsdException w:name="Medium Grid 2 Accent 6" w:semiHidden="0" w:uiPriority="68" w:unhideWhenUsed="0"/>
-    <w:lsdException w:name="Medium Grid 3 Accent 6" w:semiHidden="0" w:uiPriority="69" w:unhideWhenUsed="0"/>
-    <w:lsdException w:name="Dark List Accent 6" w:semiHidden="0" w:uiPriority="70" w:unhideWhenUsed="0"/>
-    <w:lsdException w:name="Colorful Shading Accent 6" w:semiHidden="0" w:uiPriority="71" w:unhideWhenUsed="0"/>
-    <w:lsdException w:name="Colorful List Accent 6" w:semiHidden="0" w:uiPriority="72" w:unhideWhenUsed="0"/>
-    <w:lsdException w:name="Colorful Grid Accent 6" w:semiHidden="0" w:uiPriority="73" w:unhideWhenUsed="0"/>
-    <w:lsdException w:name="Subtle Emphasis" w:semiHidden="0" w:uiPriority="19" w:unhideWhenUsed="0" w:qFormat="1"/>
-    <w:lsdException w:name="Intense Emphasis" w:semiHidden="0" w:uiPriority="21" w:unhideWhenUsed="0" w:qFormat="1"/>
-    <w:lsdException w:name="Subtle Reference" w:semiHidden="0" w:uiPriority="31" w:unhideWhenUsed="0" w:qFormat="1"/>
-    <w:lsdException w:name="Intense Reference" w:semiHidden="0" w:uiPriority="32" w:unhideWhenUsed="0" w:qFormat="1"/>
-    <w:lsdException w:name="Book Title" w:semiHidden="0" w:uiPriority="33" w:unhideWhenUsed="0" w:qFormat="1"/>
-    <w:lsdException w:name="Bibliography" w:uiPriority="37"/>
-    <w:lsdException w:name="TOC Heading" w:uiPriority="39" w:qFormat="1"/>
+  <w:latentStyles w:defLockedState="0" w:defUIPriority="99" w:defSemiHidden="0" w:defUnhideWhenUsed="0" w:defQFormat="0" w:count="371">
+    <w:lsdException w:name="Normal" w:uiPriority="0" w:qFormat="1"/>
+    <w:lsdException w:name="heading 1" w:uiPriority="9" w:qFormat="1"/>
+    <w:lsdException w:name="heading 2" w:semiHidden="1" w:uiPriority="0" w:unhideWhenUsed="1" w:qFormat="1"/>
+    <w:lsdException w:name="heading 3" w:semiHidden="1" w:uiPriority="9" w:unhideWhenUsed="1" w:qFormat="1"/>
+    <w:lsdException w:name="heading 4" w:semiHidden="1" w:uiPriority="9" w:unhideWhenUsed="1" w:qFormat="1"/>
+    <w:lsdException w:name="heading 5" w:semiHidden="1" w:uiPriority="9" w:unhideWhenUsed="1" w:qFormat="1"/>
+    <w:lsdException w:name="heading 6" w:semiHidden="1" w:uiPriority="9" w:unhideWhenUsed="1" w:qFormat="1"/>
+    <w:lsdException w:name="heading 7" w:semiHidden="1" w:uiPriority="9" w:unhideWhenUsed="1" w:qFormat="1"/>
+    <w:lsdException w:name="heading 8" w:semiHidden="1" w:uiPriority="9" w:unhideWhenUsed="1" w:qFormat="1"/>
+    <w:lsdException w:name="heading 9" w:semiHidden="1" w:uiPriority="9" w:unhideWhenUsed="1" w:qFormat="1"/>
+    <w:lsdException w:name="index 1" w:semiHidden="1" w:unhideWhenUsed="1"/>
+    <w:lsdException w:name="index 2" w:semiHidden="1" w:unhideWhenUsed="1"/>
+    <w:lsdException w:name="index 3" w:semiHidden="1" w:unhideWhenUsed="1"/>
+    <w:lsdException w:name="index 4" w:semiHidden="1" w:unhideWhenUsed="1"/>
+    <w:lsdException w:name="index 5" w:semiHidden="1" w:unhideWhenUsed="1"/>
+    <w:lsdException w:name="index 6" w:semiHidden="1" w:unhideWhenUsed="1"/>
+    <w:lsdException w:name="index 7" w:semiHidden="1" w:unhideWhenUsed="1"/>
+    <w:lsdException w:name="index 8" w:semiHidden="1" w:unhideWhenUsed="1"/>
+    <w:lsdException w:name="index 9" w:semiHidden="1" w:unhideWhenUsed="1"/>
+    <w:lsdException w:name="toc 1" w:semiHidden="1" w:uiPriority="39" w:unhideWhenUsed="1"/>
+    <w:lsdException w:name="toc 2" w:semiHidden="1" w:uiPriority="39" w:unhideWhenUsed="1"/>
+    <w:lsdException w:name="toc 3" w:semiHidden="1" w:uiPriority="39" w:unhideWhenUsed="1"/>
+    <w:lsdException w:name="toc 4" w:semiHidden="1" w:uiPriority="39" w:unhideWhenUsed="1"/>
+    <w:lsdException w:name="toc 5" w:semiHidden="1" w:uiPriority="39" w:unhideWhenUsed="1"/>
+    <w:lsdException w:name="toc 6" w:semiHidden="1" w:uiPriority="39" w:unhideWhenUsed="1"/>
+    <w:lsdException w:name="toc 7" w:semiHidden="1" w:uiPriority="39" w:unhideWhenUsed="1"/>
+    <w:lsdException w:name="toc 8" w:semiHidden="1" w:uiPriority="39" w:unhideWhenUsed="1"/>
+    <w:lsdException w:name="toc 9" w:semiHidden="1" w:uiPriority="39" w:unhideWhenUsed="1"/>
+    <w:lsdException w:name="Normal Indent" w:semiHidden="1" w:unhideWhenUsed="1"/>
+    <w:lsdException w:name="footnote text" w:semiHidden="1" w:unhideWhenUsed="1"/>
+    <w:lsdException w:name="annotation text" w:semiHidden="1" w:unhideWhenUsed="1"/>
+    <w:lsdException w:name="header" w:semiHidden="1" w:unhideWhenUsed="1"/>
+    <w:lsdException w:name="footer" w:semiHidden="1" w:unhideWhenUsed="1"/>
+    <w:lsdException w:name="index heading" w:semiHidden="1" w:unhideWhenUsed="1"/>
+    <w:lsdException w:name="caption" w:semiHidden="1" w:uiPriority="35" w:unhideWhenUsed="1" w:qFormat="1"/>
+    <w:lsdException w:name="table of figures" w:semiHidden="1" w:unhideWhenUsed="1"/>
+    <w:lsdException w:name="envelope address" w:semiHidden="1" w:unhideWhenUsed="1"/>
+    <w:lsdException w:name="envelope return" w:semiHidden="1" w:unhideWhenUsed="1"/>
+    <w:lsdException w:name="footnote reference" w:semiHidden="1" w:unhideWhenUsed="1"/>
+    <w:lsdException w:name="annotation reference" w:semiHidden="1" w:unhideWhenUsed="1"/>
+    <w:lsdException w:name="line number" w:semiHidden="1" w:unhideWhenUsed="1"/>
+    <w:lsdException w:name="page number" w:semiHidden="1" w:unhideWhenUsed="1"/>
+    <w:lsdException w:name="endnote reference" w:semiHidden="1" w:unhideWhenUsed="1"/>
+    <w:lsdException w:name="endnote text" w:semiHidden="1" w:unhideWhenUsed="1"/>
+    <w:lsdException w:name="table of authorities" w:semiHidden="1" w:unhideWhenUsed="1"/>
+    <w:lsdException w:name="macro" w:semiHidden="1" w:unhideWhenUsed="1"/>
+    <w:lsdException w:name="toa heading" w:semiHidden="1" w:unhideWhenUsed="1"/>
+    <w:lsdException w:name="List" w:semiHidden="1" w:unhideWhenUsed="1"/>
+    <w:lsdException w:name="List Bullet" w:semiHidden="1" w:unhideWhenUsed="1"/>
+    <w:lsdException w:name="List Number" w:semiHidden="1" w:unhideWhenUsed="1"/>
+    <w:lsdException w:name="List 2" w:semiHidden="1" w:unhideWhenUsed="1"/>
+    <w:lsdException w:name="List 3" w:semiHidden="1" w:unhideWhenUsed="1"/>
+    <w:lsdException w:name="List 4" w:semiHidden="1" w:unhideWhenUsed="1"/>
+    <w:lsdException w:name="List 5" w:semiHidden="1" w:unhideWhenUsed="1"/>
+    <w:lsdException w:name="List Bullet 2" w:semiHidden="1" w:unhideWhenUsed="1"/>
+    <w:lsdException w:name="List Bullet 3" w:semiHidden="1" w:unhideWhenUsed="1"/>
+    <w:lsdException w:name="List Bullet 4" w:semiHidden="1" w:unhideWhenUsed="1"/>
+    <w:lsdException w:name="List Bullet 5" w:semiHidden="1" w:unhideWhenUsed="1"/>
+    <w:lsdException w:name="List Number 2" w:semiHidden="1" w:unhideWhenUsed="1"/>
+    <w:lsdException w:name="List Number 3" w:semiHidden="1" w:unhideWhenUsed="1"/>
+    <w:lsdException w:name="List Number 4" w:semiHidden="1" w:unhideWhenUsed="1"/>
+    <w:lsdException w:name="List Number 5" w:semiHidden="1" w:unhideWhenUsed="1"/>
+    <w:lsdException w:name="Title" w:uiPriority="10" w:qFormat="1"/>
+    <w:lsdException w:name="Closing" w:semiHidden="1" w:unhideWhenUsed="1"/>
+    <w:lsdException w:name="Signature" w:semiHidden="1" w:unhideWhenUsed="1"/>
+    <w:lsdException w:name="Default Paragraph Font" w:semiHidden="1" w:uiPriority="1" w:unhideWhenUsed="1"/>
+    <w:lsdException w:name="Body Text" w:semiHidden="1" w:unhideWhenUsed="1"/>
+    <w:lsdException w:name="Body Text Indent" w:semiHidden="1" w:unhideWhenUsed="1"/>
+    <w:lsdException w:name="List Continue" w:semiHidden="1" w:unhideWhenUsed="1"/>
+    <w:lsdException w:name="List Continue 2" w:semiHidden="1" w:unhideWhenUsed="1"/>
+    <w:lsdException w:name="List Continue 3" w:semiHidden="1" w:unhideWhenUsed="1"/>
+    <w:lsdException w:name="List Continue 4" w:semiHidden="1" w:unhideWhenUsed="1"/>
+    <w:lsdException w:name="List Continue 5" w:semiHidden="1" w:unhideWhenUsed="1"/>
+    <w:lsdException w:name="Message Header" w:semiHidden="1" w:unhideWhenUsed="1"/>
+    <w:lsdException w:name="Subtitle" w:uiPriority="11" w:qFormat="1"/>
+    <w:lsdException w:name="Salutation" w:semiHidden="1" w:unhideWhenUsed="1"/>
+    <w:lsdException w:name="Date" w:semiHidden="1" w:unhideWhenUsed="1"/>
+    <w:lsdException w:name="Body Text First Indent" w:semiHidden="1" w:unhideWhenUsed="1"/>
+    <w:lsdException w:name="Body Text First Indent 2" w:semiHidden="1" w:unhideWhenUsed="1"/>
+    <w:lsdException w:name="Note Heading" w:semiHidden="1" w:unhideWhenUsed="1"/>
+    <w:lsdException w:name="Body Text 2" w:semiHidden="1" w:unhideWhenUsed="1"/>
+    <w:lsdException w:name="Body Text 3" w:semiHidden="1" w:unhideWhenUsed="1"/>
+    <w:lsdException w:name="Body Text Indent 2" w:semiHidden="1" w:unhideWhenUsed="1"/>
+    <w:lsdException w:name="Body Text Indent 3" w:semiHidden="1" w:unhideWhenUsed="1"/>
+    <w:lsdException w:name="Block Text" w:semiHidden="1" w:unhideWhenUsed="1"/>
+    <w:lsdException w:name="Hyperlink" w:semiHidden="1" w:uiPriority="0" w:unhideWhenUsed="1"/>
+    <w:lsdException w:name="FollowedHyperlink" w:semiHidden="1" w:unhideWhenUsed="1"/>
+    <w:lsdException w:name="Strong" w:uiPriority="22" w:qFormat="1"/>
+    <w:lsdException w:name="Emphasis" w:uiPriority="20" w:qFormat="1"/>
+    <w:lsdException w:name="Document Map" w:semiHidden="1" w:unhideWhenUsed="1"/>
+    <w:lsdException w:name="Plain Text" w:semiHidden="1" w:unhideWhenUsed="1"/>
+    <w:lsdException w:name="E-mail Signature" w:semiHidden="1" w:unhideWhenUsed="1"/>
+    <w:lsdException w:name="HTML Top of Form" w:semiHidden="1" w:unhideWhenUsed="1"/>
+    <w:lsdException w:name="HTML Bottom of Form" w:semiHidden="1" w:unhideWhenUsed="1"/>
+    <w:lsdException w:name="Normal (Web)" w:semiHidden="1" w:unhideWhenUsed="1"/>
+    <w:lsdException w:name="HTML Acronym" w:semiHidden="1" w:unhideWhenUsed="1"/>
+    <w:lsdException w:name="HTML Address" w:semiHidden="1" w:unhideWhenUsed="1"/>
+    <w:lsdException w:name="HTML Cite" w:semiHidden="1" w:unhideWhenUsed="1"/>
+    <w:lsdException w:name="HTML Code" w:semiHidden="1" w:unhideWhenUsed="1"/>
+    <w:lsdException w:name="HTML Definition" w:semiHidden="1" w:unhideWhenUsed="1"/>
+    <w:lsdException w:name="HTML Keyboard" w:semiHidden="1" w:unhideWhenUsed="1"/>
+    <w:lsdException w:name="HTML Preformatted" w:semiHidden="1" w:unhideWhenUsed="1"/>
+    <w:lsdException w:name="HTML Sample" w:semiHidden="1" w:unhideWhenUsed="1"/>
+    <w:lsdException w:name="HTML Typewriter" w:semiHidden="1" w:unhideWhenUsed="1"/>
+    <w:lsdException w:name="HTML Variable" w:semiHidden="1" w:unhideWhenUsed="1"/>
+    <w:lsdException w:name="Normal Table" w:semiHidden="1" w:unhideWhenUsed="1"/>
+    <w:lsdException w:name="annotation subject" w:semiHidden="1" w:unhideWhenUsed="1"/>
+    <w:lsdException w:name="No List" w:semiHidden="1" w:unhideWhenUsed="1"/>
+    <w:lsdException w:name="Outline List 1" w:semiHidden="1" w:unhideWhenUsed="1"/>
+    <w:lsdException w:name="Outline List 2" w:semiHidden="1" w:unhideWhenUsed="1"/>
+    <w:lsdException w:name="Outline List 3" w:semiHidden="1" w:unhideWhenUsed="1"/>
+    <w:lsdException w:name="Table Simple 1" w:semiHidden="1" w:unhideWhenUsed="1"/>
+    <w:lsdException w:name="Table Simple 2" w:semiHidden="1" w:unhideWhenUsed="1"/>
+    <w:lsdException w:name="Table Simple 3" w:semiHidden="1" w:unhideWhenUsed="1"/>
+    <w:lsdException w:name="Table Classic 1" w:semiHidden="1" w:unhideWhenUsed="1"/>
+    <w:lsdException w:name="Table Classic 2" w:semiHidden="1" w:unhideWhenUsed="1"/>
+    <w:lsdException w:name="Table Classic 3" w:semiHidden="1" w:unhideWhenUsed="1"/>
+    <w:lsdException w:name="Table Classic 4" w:semiHidden="1" w:unhideWhenUsed="1"/>
+    <w:lsdException w:name="Table Colorful 1" w:semiHidden="1" w:unhideWhenUsed="1"/>
+    <w:lsdException w:name="Table Colorful 2" w:semiHidden="1" w:unhideWhenUsed="1"/>
+    <w:lsdException w:name="Table Colorful 3" w:semiHidden="1" w:unhideWhenUsed="1"/>
+    <w:lsdException w:name="Table Columns 1" w:semiHidden="1" w:unhideWhenUsed="1"/>
+    <w:lsdException w:name="Table Columns 2" w:semiHidden="1" w:unhideWhenUsed="1"/>
+    <w:lsdException w:name="Table Columns 3" w:semiHidden="1" w:unhideWhenUsed="1"/>
+    <w:lsdException w:name="Table Columns 4" w:semiHidden="1" w:unhideWhenUsed="1"/>
+    <w:lsdException w:name="Table Columns 5" w:semiHidden="1" w:unhideWhenUsed="1"/>
+    <w:lsdException w:name="Table Grid 1" w:semiHidden="1" w:unhideWhenUsed="1"/>
+    <w:lsdException w:name="Table Grid 2" w:semiHidden="1" w:unhideWhenUsed="1"/>
+    <w:lsdException w:name="Table Grid 3" w:semiHidden="1" w:unhideWhenUsed="1"/>
+    <w:lsdException w:name="Table Grid 4" w:semiHidden="1" w:unhideWhenUsed="1"/>
+    <w:lsdException w:name="Table Grid 5" w:semiHidden="1" w:unhideWhenUsed="1"/>
+    <w:lsdException w:name="Table Grid 6" w:semiHidden="1" w:unhideWhenUsed="1"/>
+    <w:lsdException w:name="Table Grid 7" w:semiHidden="1" w:unhideWhenUsed="1"/>
+    <w:lsdException w:name="Table Grid 8" w:semiHidden="1" w:unhideWhenUsed="1"/>
+    <w:lsdException w:name="Table List 1" w:semiHidden="1" w:unhideWhenUsed="1"/>
+    <w:lsdException w:name="Table List 2" w:semiHidden="1" w:unhideWhenUsed="1"/>
+    <w:lsdException w:name="Table List 3" w:semiHidden="1" w:unhideWhenUsed="1"/>
+    <w:lsdException w:name="Table List 4" w:semiHidden="1" w:unhideWhenUsed="1"/>
+    <w:lsdException w:name="Table List 5" w:semiHidden="1" w:unhideWhenUsed="1"/>
+    <w:lsdException w:name="Table List 6" w:semiHidden="1" w:unhideWhenUsed="1"/>
+    <w:lsdException w:name="Table List 7" w:semiHidden="1" w:unhideWhenUsed="1"/>
+    <w:lsdException w:name="Table List 8" w:semiHidden="1" w:unhideWhenUsed="1"/>
+    <w:lsdException w:name="Table 3D effects 1" w:semiHidden="1" w:unhideWhenUsed="1"/>
+    <w:lsdException w:name="Table 3D effects 2" w:semiHidden="1" w:unhideWhenUsed="1"/>
+    <w:lsdException w:name="Table 3D effects 3" w:semiHidden="1" w:unhideWhenUsed="1"/>
+    <w:lsdException w:name="Table Contemporary" w:semiHidden="1" w:unhideWhenUsed="1"/>
+    <w:lsdException w:name="Table Elegant" w:semiHidden="1" w:unhideWhenUsed="1"/>
+    <w:lsdException w:name="Table Professional" w:semiHidden="1" w:unhideWhenUsed="1"/>
+    <w:lsdException w:name="Table Subtle 1" w:semiHidden="1" w:unhideWhenUsed="1"/>
+    <w:lsdException w:name="Table Subtle 2" w:semiHidden="1" w:unhideWhenUsed="1"/>
+    <w:lsdException w:name="Table Web 1" w:semiHidden="1" w:unhideWhenUsed="1"/>
+    <w:lsdException w:name="Table Web 2" w:semiHidden="1" w:unhideWhenUsed="1"/>
+    <w:lsdException w:name="Table Web 3" w:semiHidden="1" w:unhideWhenUsed="1"/>
+    <w:lsdException w:name="Balloon Text" w:semiHidden="1" w:unhideWhenUsed="1"/>
+    <w:lsdException w:name="Table Grid" w:uiPriority="59"/>
+    <w:lsdException w:name="Table Theme" w:semiHidden="1" w:unhideWhenUsed="1"/>
+    <w:lsdException w:name="Placeholder Text" w:semiHidden="1"/>
+    <w:lsdException w:name="No Spacing" w:uiPriority="1" w:qFormat="1"/>
+    <w:lsdException w:name="Light Shading" w:uiPriority="60"/>
+    <w:lsdException w:name="Light List" w:uiPriority="61"/>
+    <w:lsdException w:name="Light Grid" w:uiPriority="62"/>
+    <w:lsdException w:name="Medium Shading 1" w:uiPriority="63"/>
+    <w:lsdException w:name="Medium Shading 2" w:uiPriority="64"/>
+    <w:lsdException w:name="Medium List 1" w:uiPriority="65"/>
+    <w:lsdException w:name="Medium List 2" w:uiPriority="66"/>
+    <w:lsdException w:name="Medium Grid 1" w:uiPriority="67"/>
+    <w:lsdException w:name="Medium Grid 2" w:uiPriority="68"/>
+    <w:lsdException w:name="Medium Grid 3" w:uiPriority="69"/>
+    <w:lsdException w:name="Dark List" w:uiPriority="70"/>
+    <w:lsdException w:name="Colorful Shading" w:uiPriority="71"/>
+    <w:lsdException w:name="Colorful List" w:uiPriority="72"/>
+    <w:lsdException w:name="Colorful Grid" w:uiPriority="73"/>
+    <w:lsdException w:name="Light Shading Accent 1" w:uiPriority="60"/>
+    <w:lsdException w:name="Light List Accent 1" w:uiPriority="61"/>
+    <w:lsdException w:name="Light Grid Accent 1" w:uiPriority="62"/>
+    <w:lsdException w:name="Medium Shading 1 Accent 1" w:uiPriority="63"/>
+    <w:lsdException w:name="Medium Shading 2 Accent 1" w:uiPriority="64"/>
+    <w:lsdException w:name="Medium List 1 Accent 1" w:uiPriority="65"/>
+    <w:lsdException w:name="Revision" w:semiHidden="1"/>
+    <w:lsdException w:name="List Paragraph" w:uiPriority="34" w:qFormat="1"/>
+    <w:lsdException w:name="Quote" w:uiPriority="29" w:qFormat="1"/>
+    <w:lsdException w:name="Intense Quote" w:uiPriority="30" w:qFormat="1"/>
+    <w:lsdException w:name="Medium List 2 Accent 1" w:uiPriority="66"/>
+    <w:lsdException w:name="Medium Grid 1 Accent 1" w:uiPriority="67"/>
+    <w:lsdException w:name="Medium Grid 2 Accent 1" w:uiPriority="68"/>
+    <w:lsdException w:name="Medium Grid 3 Accent 1" w:uiPriority="69"/>
+    <w:lsdException w:name="Dark List Accent 1" w:uiPriority="70"/>
+    <w:lsdException w:name="Colorful Shading Accent 1" w:uiPriority="71"/>
+    <w:lsdException w:name="Colorful List Accent 1" w:uiPriority="72"/>
+    <w:lsdException w:name="Colorful Grid Accent 1" w:uiPriority="73"/>
+    <w:lsdException w:name="Light Shading Accent 2" w:uiPriority="60"/>
+    <w:lsdException w:name="Light List Accent 2" w:uiPriority="61"/>
+    <w:lsdException w:name="Light Grid Accent 2" w:uiPriority="62"/>
+    <w:lsdException w:name="Medium Shading 1 Accent 2" w:uiPriority="63"/>
+    <w:lsdException w:name="Medium Shading 2 Accent 2" w:uiPriority="64"/>
+    <w:lsdException w:name="Medium List 1 Accent 2" w:uiPriority="65"/>
+    <w:lsdException w:name="Medium List 2 Accent 2" w:uiPriority="66"/>
+    <w:lsdException w:name="Medium Grid 1 Accent 2" w:uiPriority="67"/>
+    <w:lsdException w:name="Medium Grid 2 Accent 2" w:uiPriority="68"/>
+    <w:lsdException w:name="Medium Grid 3 Accent 2" w:uiPriority="69"/>
+    <w:lsdException w:name="Dark List Accent 2" w:uiPriority="70"/>
+    <w:lsdException w:name="Colorful Shading Accent 2" w:uiPriority="71"/>
+    <w:lsdException w:name="Colorful List Accent 2" w:uiPriority="72"/>
+    <w:lsdException w:name="Colorful Grid Accent 2" w:uiPriority="73"/>
+    <w:lsdException w:name="Light Shading Accent 3" w:uiPriority="60"/>
+    <w:lsdException w:name="Light List Accent 3" w:uiPriority="61"/>
+    <w:lsdException w:name="Light Grid Accent 3" w:uiPriority="62"/>
+    <w:lsdException w:name="Medium Shading 1 Accent 3" w:uiPriority="63"/>
+    <w:lsdException w:name="Medium Shading 2 Accent 3" w:uiPriority="64"/>
+    <w:lsdException w:name="Medium List 1 Accent 3" w:uiPriority="65"/>
+    <w:lsdException w:name="Medium List 2 Accent 3" w:uiPriority="66"/>
+    <w:lsdException w:name="Medium Grid 1 Accent 3" w:uiPriority="67"/>
+    <w:lsdException w:name="Medium Grid 2 Accent 3" w:uiPriority="68"/>
+    <w:lsdException w:name="Medium Grid 3 Accent 3" w:uiPriority="69"/>
+    <w:lsdException w:name="Dark List Accent 3" w:uiPriority="70"/>
+    <w:lsdException w:name="Colorful Shading Accent 3" w:uiPriority="71"/>
+    <w:lsdException w:name="Colorful List Accent 3" w:uiPriority="72"/>
+    <w:lsdException w:name="Colorful Grid Accent 3" w:uiPriority="73"/>
+    <w:lsdException w:name="Light Shading Accent 4" w:uiPriority="60"/>
+    <w:lsdException w:name="Light List Accent 4" w:uiPriority="61"/>
+    <w:lsdException w:name="Light Grid Accent 4" w:uiPriority="62"/>
+    <w:lsdException w:name="Medium Shading 1 Accent 4" w:uiPriority="63"/>
+    <w:lsdException w:name="Medium Shading 2 Accent 4" w:uiPriority="64"/>
+    <w:lsdException w:name="Medium List 1 Accent 4" w:uiPriority="65"/>
+    <w:lsdException w:name="Medium List 2 Accent 4" w:uiPriority="66"/>
+    <w:lsdException w:name="Medium Grid 1 Accent 4" w:uiPriority="67"/>
+    <w:lsdException w:name="Medium Grid 2 Accent 4" w:uiPriority="68"/>
+    <w:lsdException w:name="Medium Grid 3 Accent 4" w:uiPriority="69"/>
+    <w:lsdException w:name="Dark List Accent 4" w:uiPriority="70"/>
+    <w:lsdException w:name="Colorful Shading Accent 4" w:uiPriority="71"/>
+    <w:lsdException w:name="Colorful List Accent 4" w:uiPriority="72"/>
+    <w:lsdException w:name="Colorful Grid Accent 4" w:uiPriority="73"/>
+    <w:lsdException w:name="Light Shading Accent 5" w:uiPriority="60"/>
+    <w:lsdException w:name="Light List Accent 5" w:uiPriority="61"/>
+    <w:lsdException w:name="Light Grid Accent 5" w:uiPriority="62"/>
+    <w:lsdException w:name="Medium Shading 1 Accent 5" w:uiPriority="63"/>
+    <w:lsdException w:name="Medium Shading 2 Accent 5" w:uiPriority="64"/>
+    <w:lsdException w:name="Medium List 1 Accent 5" w:uiPriority="65"/>
+    <w:lsdException w:name="Medium List 2 Accent 5" w:uiPriority="66"/>
+    <w:lsdException w:name="Medium Grid 1 Accent 5" w:uiPriority="67"/>
+    <w:lsdException w:name="Medium Grid 2 Accent 5" w:uiPriority="68"/>
+    <w:lsdException w:name="Medium Grid 3 Accent 5" w:uiPriority="69"/>
+    <w:lsdException w:name="Dark List Accent 5" w:uiPriority="70"/>
+    <w:lsdException w:name="Colorful Shading Accent 5" w:uiPriority="71"/>
+    <w:lsdException w:name="Colorful List Accent 5" w:uiPriority="72"/>
+    <w:lsdException w:name="Colorful Grid Accent 5" w:uiPriority="73"/>
+    <w:lsdException w:name="Light Shading Accent 6" w:uiPriority="60"/>
+    <w:lsdException w:name="Light List Accent 6" w:uiPriority="61"/>
+    <w:lsdException w:name="Light Grid Accent 6" w:uiPriority="62"/>
+    <w:lsdException w:name="Medium Shading 1 Accent 6" w:uiPriority="63"/>
+    <w:lsdException w:name="Medium Shading 2 Accent 6" w:uiPriority="64"/>
+    <w:lsdException w:name="Medium List 1 Accent 6" w:uiPriority="65"/>
+    <w:lsdException w:name="Medium List 2 Accent 6" w:uiPriority="66"/>
+    <w:lsdException w:name="Medium Grid 1 Accent 6" w:uiPriority="67"/>
+    <w:lsdException w:name="Medium Grid 2 Accent 6" w:uiPriority="68"/>
+    <w:lsdException w:name="Medium Grid 3 Accent 6" w:uiPriority="69"/>
+    <w:lsdException w:name="Dark List Accent 6" w:uiPriority="70"/>
+    <w:lsdException w:name="Colorful Shading Accent 6" w:uiPriority="71"/>
+    <w:lsdException w:name="Colorful List Accent 6" w:uiPriority="72"/>
+    <w:lsdException w:name="Colorful Grid Accent 6" w:uiPriority="73"/>
+    <w:lsdException w:name="Subtle Emphasis" w:uiPriority="19" w:qFormat="1"/>
+    <w:lsdException w:name="Intense Emphasis" w:uiPriority="21" w:qFormat="1"/>
+    <w:lsdException w:name="Subtle Reference" w:uiPriority="31" w:qFormat="1"/>
+    <w:lsdException w:name="Intense Reference" w:uiPriority="32" w:qFormat="1"/>
+    <w:lsdException w:name="Book Title" w:uiPriority="33" w:qFormat="1"/>
+    <w:lsdException w:name="Bibliography" w:semiHidden="1" w:uiPriority="37" w:unhideWhenUsed="1"/>
+    <w:lsdException w:name="TOC Heading" w:semiHidden="1" w:uiPriority="39" w:unhideWhenUsed="1" w:qFormat="1"/>
+    <w:lsdException w:name="Grid Table 4" w:uiPriority="49"/>
+    <w:lsdException w:name="Grid Table 5 Dark" w:uiPriority="50"/>
+    <w:lsdException w:name="Grid Table 6 Colorful" w:uiPriority="51"/>
+    <w:lsdException w:name="Grid Table 7 Colorful" w:uiPriority="52"/>
+    <w:lsdException w:name="Grid Table 1 Light Accent 1" w:uiPriority="46"/>
+    <w:lsdException w:name="Grid Table 2 Accent 1" w:uiPriority="47"/>
+    <w:lsdException w:name="Grid Table 3 Accent 1" w:uiPriority="48"/>
+    <w:lsdException w:name="Grid Table 4 Accent 1" w:uiPriority="49"/>
+    <w:lsdException w:name="Grid Table 5 Dark Accent 1" w:uiPriority="50"/>
+    <w:lsdException w:name="Grid Table 6 Colorful Accent 1" w:uiPriority="51"/>
+    <w:lsdException w:name="Grid Table 7 Colorful Accent 1" w:uiPriority="52"/>
+    <w:lsdException w:name="Grid Table 1 Light Accent 2" w:uiPriority="46"/>
+    <w:lsdException w:name="Grid Table 2 Accent 2" w:uiPriority="47"/>
+    <w:lsdException w:name="Grid Table 3 Accent 2" w:uiPriority="48"/>
+    <w:lsdException w:name="Grid Table 4 Accent 2" w:uiPriority="49"/>
+    <w:lsdException w:name="Grid Table 5 Dark Accent 2" w:uiPriority="50"/>
+    <w:lsdException w:name="Grid Table 6 Colorful Accent 2" w:uiPriority="51"/>
+    <w:lsdException w:name="Grid Table 7 Colorful Accent 2" w:uiPriority="52"/>
+    <w:lsdException w:name="Grid Table 1 Light Accent 3" w:uiPriority="46"/>
+    <w:lsdException w:name="Grid Table 2 Accent 3" w:uiPriority="47"/>
+    <w:lsdException w:name="Grid Table 3 Accent 3" w:uiPriority="48"/>
+    <w:lsdException w:name="Grid Table 4 Accent 3" w:uiPriority="49"/>
+    <w:lsdException w:name="Grid Table 5 Dark Accent 3" w:uiPriority="50"/>
+    <w:lsdException w:name="Grid Table 6 Colorful Accent 3" w:uiPriority="51"/>
+    <w:lsdException w:name="Grid Table 7 Colorful Accent 3" w:uiPriority="52"/>
+    <w:lsdException w:name="Grid Table 1 Light Accent 4" w:uiPriority="46"/>
+    <w:lsdException w:name="Grid Table 2 Accent 4" w:uiPriority="47"/>
+    <w:lsdException w:name="Grid Table 3 Accent 4" w:uiPriority="48"/>
+    <w:lsdException w:name="Grid Table 4 Accent 4" w:uiPriority="49"/>
+    <w:lsdException w:name="Grid Table 5 Dark Accent 4" w:uiPriority="50"/>
+    <w:lsdException w:name="Grid Table 6 Colorful Accent 4" w:uiPriority="51"/>
+    <w:lsdException w:name="Grid Table 7 Colorful Accent 4" w:uiPriority="52"/>
+    <w:lsdException w:name="Grid Table 1 Light Accent 5" w:uiPriority="46"/>
+    <w:lsdException w:name="Grid Table 2 Accent 5" w:uiPriority="47"/>
+    <w:lsdException w:name="Grid Table 3 Accent 5" w:uiPriority="48"/>
+    <w:lsdException w:name="Grid Table 4 Accent 5" w:uiPriority="49"/>
+    <w:lsdException w:name="Grid Table 5 Dark Accent 5" w:uiPriority="50"/>
+    <w:lsdException w:name="Grid Table 6 Colorful Accent 5" w:uiPriority="51"/>
+    <w:lsdException w:name="Grid Table 7 Colorful Accent 5" w:uiPriority="52"/>
+    <w:lsdException w:name="Grid Table 1 Light Accent 6" w:uiPriority="46"/>
+    <w:lsdException w:name="Grid Table 2 Accent 6" w:uiPriority="47"/>
+    <w:lsdException w:name="Grid Table 3 Accent 6" w:uiPriority="48"/>
+    <w:lsdException w:name="Grid Table 4 Accent 6" w:uiPriority="49"/>
+    <w:lsdException w:name="Grid Table 5 Dark Accent 6" w:uiPriority="50"/>
+    <w:lsdException w:name="Grid Table 6 Colorful Accent 6" w:uiPriority="51"/>
+    <w:lsdException w:name="Grid Table 7 Colorful Accent 6" w:uiPriority="52"/>
+    <w:lsdException w:name="List Table 1 Light" w:uiPriority="46"/>
+    <w:lsdException w:name="List Table 2" w:uiPriority="47"/>
+    <w:lsdException w:name="List Table 3" w:uiPriority="48"/>
+    <w:lsdException w:name="List Table 4" w:uiPriority="49"/>
+    <w:lsdException w:name="List Table 5 Dark" w:uiPriority="50"/>
+    <w:lsdException w:name="List Table 6 Colorful" w:uiPriority="51"/>
+    <w:lsdException w:name="List Table 7 Colorful" w:uiPriority="52"/>
+    <w:lsdException w:name="List Table 1 Light Accent 1" w:uiPriority="46"/>
+    <w:lsdException w:name="List Table 2 Accent 1" w:uiPriority="47"/>
+    <w:lsdException w:name="List Table 3 Accent 1" w:uiPriority="48"/>
+    <w:lsdException w:name="List Table 4 Accent 1" w:uiPriority="49"/>
+    <w:lsdException w:name="List Table 5 Dark Accent 1" w:uiPriority="50"/>
+    <w:lsdException w:name="List Table 6 Colorful Accent 1" w:uiPriority="51"/>
+    <w:lsdException w:name="List Table 7 Colorful Accent 1" w:uiPriority="52"/>
+    <w:lsdException w:name="List Table 1 Light Accent 2" w:uiPriority="46"/>
+    <w:lsdException w:name="List Table 2 Accent 2" w:uiPriority="47"/>
+    <w:lsdException w:name="List Table 3 Accent 2" w:uiPriority="48"/>
+    <w:lsdException w:name="List Table 4 Accent 2" w:uiPriority="49"/>
+    <w:lsdException w:name="List Table 5 Dark Accent 2" w:uiPriority="50"/>
+    <w:lsdException w:name="List Table 6 Colorful Accent 2" w:uiPriority="51"/>
+    <w:lsdException w:name="List Table 7 Colorful Accent 2" w:uiPriority="52"/>
+    <w:lsdException w:name="List Table 1 Light Accent 3" w:uiPriority="46"/>
+    <w:lsdException w:name="List Table 2 Accent 3" w:uiPriority="47"/>
+    <w:lsdException w:name="List Table 3 Accent 3" w:uiPriority="48"/>
+    <w:lsdException w:name="List Table 4 Accent 3" w:uiPriority="49"/>
+    <w:lsdException w:name="List Table 5 Dark Accent 3" w:uiPriority="50"/>
+    <w:lsdException w:name="List Table 6 Colorful Accent 3" w:uiPriority="51"/>
+    <w:lsdException w:name="List Table 7 Colorful Accent 3" w:uiPriority="52"/>
+    <w:lsdException w:name="List Table 1 Light Accent 4" w:uiPriority="46"/>
+    <w:lsdException w:name="List Table 2 Accent 4" w:uiPriority="47"/>
+    <w:lsdException w:name="List Table 3 Accent 4" w:uiPriority="48"/>
+    <w:lsdException w:name="List Table 4 Accent 4" w:uiPriority="49"/>
+    <w:lsdException w:name="List Table 5 Dark Accent 4" w:uiPriority="50"/>
+    <w:lsdException w:name="List Table 6 Colorful Accent 4" w:uiPriority="51"/>
+    <w:lsdException w:name="List Table 7 Colorful Accent 4" w:uiPriority="52"/>
+    <w:lsdException w:name="List Table 1 Light Accent 5" w:uiPriority="46"/>
+    <w:lsdException w:name="List Table 2 Accent 5" w:uiPriority="47"/>
+    <w:lsdException w:name="List Table 3 Accent 5" w:uiPriority="48"/>
+    <w:lsdException w:name="List Table 4 Accent 5" w:uiPriority="49"/>
+    <w:lsdException w:name="List Table 5 Dark Accent 5" w:uiPriority="50"/>
+    <w:lsdException w:name="List Table 6 Colorful Accent 5" w:uiPriority="51"/>
+    <w:lsdException w:name="List Table 7 Colorful Accent 5" w:uiPriority="52"/>
+    <w:lsdException w:name="List Table 1 Light Accent 6" w:uiPriority="46"/>
+    <w:lsdException w:name="List Table 2 Accent 6" w:uiPriority="47"/>
+    <w:lsdException w:name="List Table 3 Accent 6" w:uiPriority="48"/>
+    <w:lsdException w:name="List Table 4 Accent 6" w:uiPriority="49"/>
+    <w:lsdException w:name="List Table 5 Dark Accent 6" w:uiPriority="50"/>
+    <w:lsdException w:name="List Table 6 Colorful Accent 6" w:uiPriority="51"/>
+    <w:lsdException w:name="List Table 7 Colorful Accent 6" w:uiPriority="52"/>
   </w:latentStyles>
   <w:style w:type="paragraph" w:default="1" w:styleId="Normal">
     <w:name w:val="Normal"/>
@@ -2630,7 +3641,6 @@
     <w:uiPriority w:val="59"/>
     <w:rsid w:val="006A4E9E"/>
     <w:tblPr>
-      <w:tblInd w:w="0" w:type="dxa"/>
       <w:tblBorders>
         <w:top w:val="single" w:sz="4" w:space="0" w:color="auto"/>
         <w:left w:val="single" w:sz="4" w:space="0" w:color="auto"/>
@@ -2639,12 +3649,6 @@
         <w:insideH w:val="single" w:sz="4" w:space="0" w:color="auto"/>
         <w:insideV w:val="single" w:sz="4" w:space="0" w:color="auto"/>
       </w:tblBorders>
-      <w:tblCellMar>
-        <w:top w:w="0" w:type="dxa"/>
-        <w:left w:w="108" w:type="dxa"/>
-        <w:bottom w:w="0" w:type="dxa"/>
-        <w:right w:w="108" w:type="dxa"/>
-      </w:tblCellMar>
     </w:tblPr>
   </w:style>
   <w:style w:type="paragraph" w:styleId="Textodeglobo">
@@ -2714,7 +3718,7 @@
     <w:unhideWhenUsed/>
     <w:rsid w:val="00BD6227"/>
   </w:style>
-  <w:style w:type="table" w:styleId="Sombreadomediano1-nfasis6">
+  <w:style w:type="table" w:styleId="Sombreadomedio1-nfasis6">
     <w:name w:val="Medium Shading 1 Accent 6"/>
     <w:basedOn w:val="Tablanormal"/>
     <w:uiPriority w:val="63"/>
@@ -2722,7 +3726,6 @@
     <w:tblPr>
       <w:tblStyleRowBandSize w:val="1"/>
       <w:tblStyleColBandSize w:val="1"/>
-      <w:tblInd w:w="0" w:type="dxa"/>
       <w:tblBorders>
         <w:top w:val="single" w:sz="8" w:space="0" w:color="F9B074" w:themeColor="accent6" w:themeTint="BF"/>
         <w:left w:val="single" w:sz="8" w:space="0" w:color="F9B074" w:themeColor="accent6" w:themeTint="BF"/>
@@ -2730,637 +3733,6 @@
         <w:right w:val="single" w:sz="8" w:space="0" w:color="F9B074" w:themeColor="accent6" w:themeTint="BF"/>
         <w:insideH w:val="single" w:sz="8" w:space="0" w:color="F9B074" w:themeColor="accent6" w:themeTint="BF"/>
       </w:tblBorders>
-      <w:tblCellMar>
-        <w:top w:w="0" w:type="dxa"/>
-        <w:left w:w="108" w:type="dxa"/>
-        <w:bottom w:w="0" w:type="dxa"/>
-        <w:right w:w="108" w:type="dxa"/>
-      </w:tblCellMar>
-    </w:tblPr>
-    <w:tblStylePr w:type="firstRow">
-      <w:pPr>
-        <w:spacing w:before="0" w:after="0" w:line="240" w:lineRule="auto"/>
-      </w:pPr>
-      <w:rPr>
-        <w:b/>
-        <w:bCs/>
-        <w:color w:val="FFFFFF" w:themeColor="background1"/>
-      </w:rPr>
-      <w:tblPr/>
-      <w:tcPr>
-        <w:tcBorders>
-          <w:top w:val="single" w:sz="8" w:space="0" w:color="F9B074" w:themeColor="accent6" w:themeTint="BF"/>
-          <w:left w:val="single" w:sz="8" w:space="0" w:color="F9B074" w:themeColor="accent6" w:themeTint="BF"/>
-          <w:bottom w:val="single" w:sz="8" w:space="0" w:color="F9B074" w:themeColor="accent6" w:themeTint="BF"/>
-          <w:right w:val="single" w:sz="8" w:space="0" w:color="F9B074" w:themeColor="accent6" w:themeTint="BF"/>
-          <w:insideH w:val="nil"/>
-          <w:insideV w:val="nil"/>
-        </w:tcBorders>
-        <w:shd w:val="clear" w:color="auto" w:fill="F79646" w:themeFill="accent6"/>
-      </w:tcPr>
-    </w:tblStylePr>
-    <w:tblStylePr w:type="lastRow">
-      <w:pPr>
-        <w:spacing w:before="0" w:after="0" w:line="240" w:lineRule="auto"/>
-      </w:pPr>
-      <w:rPr>
-        <w:b/>
-        <w:bCs/>
-      </w:rPr>
-      <w:tblPr/>
-      <w:tcPr>
-        <w:tcBorders>
-          <w:top w:val="double" w:sz="6" w:space="0" w:color="F9B074" w:themeColor="accent6" w:themeTint="BF"/>
-          <w:left w:val="single" w:sz="8" w:space="0" w:color="F9B074" w:themeColor="accent6" w:themeTint="BF"/>
-          <w:bottom w:val="single" w:sz="8" w:space="0" w:color="F9B074" w:themeColor="accent6" w:themeTint="BF"/>
-          <w:right w:val="single" w:sz="8" w:space="0" w:color="F9B074" w:themeColor="accent6" w:themeTint="BF"/>
-          <w:insideH w:val="nil"/>
-          <w:insideV w:val="nil"/>
-        </w:tcBorders>
-      </w:tcPr>
-    </w:tblStylePr>
-    <w:tblStylePr w:type="firstCol">
-      <w:rPr>
-        <w:b/>
-        <w:bCs/>
-      </w:rPr>
-    </w:tblStylePr>
-    <w:tblStylePr w:type="lastCol">
-      <w:rPr>
-        <w:b/>
-        <w:bCs/>
-      </w:rPr>
-    </w:tblStylePr>
-    <w:tblStylePr w:type="band1Vert">
-      <w:tblPr/>
-      <w:tcPr>
-        <w:shd w:val="clear" w:color="auto" w:fill="FDE4D0" w:themeFill="accent6" w:themeFillTint="3F"/>
-      </w:tcPr>
-    </w:tblStylePr>
-    <w:tblStylePr w:type="band1Horz">
-      <w:tblPr/>
-      <w:tcPr>
-        <w:tcBorders>
-          <w:insideH w:val="nil"/>
-          <w:insideV w:val="nil"/>
-        </w:tcBorders>
-        <w:shd w:val="clear" w:color="auto" w:fill="FDE4D0" w:themeFill="accent6" w:themeFillTint="3F"/>
-      </w:tcPr>
-    </w:tblStylePr>
-    <w:tblStylePr w:type="band2Horz">
-      <w:tblPr/>
-      <w:tcPr>
-        <w:tcBorders>
-          <w:insideH w:val="nil"/>
-          <w:insideV w:val="nil"/>
-        </w:tcBorders>
-      </w:tcPr>
-    </w:tblStylePr>
-  </w:style>
-  <w:style w:type="paragraph" w:styleId="Sinespaciado">
-    <w:name w:val="No Spacing"/>
-    <w:uiPriority w:val="1"/>
-    <w:qFormat/>
-    <w:rsid w:val="004D3544"/>
-    <w:rPr>
-      <w:rFonts w:asciiTheme="majorHAnsi" w:hAnsiTheme="majorHAnsi"/>
-    </w:rPr>
-  </w:style>
-  <w:style w:type="character" w:customStyle="1" w:styleId="Ttulo3Car">
-    <w:name w:val="Título 3 Car"/>
-    <w:basedOn w:val="Fuentedeprrafopredeter"/>
-    <w:link w:val="Ttulo3"/>
-    <w:uiPriority w:val="9"/>
-    <w:rsid w:val="000077A5"/>
-    <w:rPr>
-      <w:rFonts w:asciiTheme="majorHAnsi" w:eastAsiaTheme="majorEastAsia" w:hAnsiTheme="majorHAnsi" w:cstheme="majorBidi"/>
-      <w:b/>
-      <w:bCs/>
-      <w:color w:val="262626" w:themeColor="text1" w:themeTint="D9"/>
-      <w:sz w:val="32"/>
-    </w:rPr>
-  </w:style>
-  <w:style w:type="character" w:customStyle="1" w:styleId="Ttulo4Car">
-    <w:name w:val="Título 4 Car"/>
-    <w:basedOn w:val="Fuentedeprrafopredeter"/>
-    <w:link w:val="Ttulo4"/>
-    <w:uiPriority w:val="9"/>
-    <w:rsid w:val="004D3544"/>
-    <w:rPr>
-      <w:rFonts w:asciiTheme="majorHAnsi" w:eastAsiaTheme="majorEastAsia" w:hAnsiTheme="majorHAnsi" w:cstheme="majorBidi"/>
-      <w:b/>
-      <w:bCs/>
-      <w:i/>
-      <w:iCs/>
-      <w:color w:val="4F81BD" w:themeColor="accent1"/>
-    </w:rPr>
-  </w:style>
-  <w:style w:type="character" w:customStyle="1" w:styleId="Ttulo5Car">
-    <w:name w:val="Título 5 Car"/>
-    <w:basedOn w:val="Fuentedeprrafopredeter"/>
-    <w:link w:val="Ttulo5"/>
-    <w:uiPriority w:val="9"/>
-    <w:rsid w:val="004D3544"/>
-    <w:rPr>
-      <w:rFonts w:asciiTheme="majorHAnsi" w:eastAsiaTheme="majorEastAsia" w:hAnsiTheme="majorHAnsi" w:cstheme="majorBidi"/>
-      <w:color w:val="243F60" w:themeColor="accent1" w:themeShade="7F"/>
-    </w:rPr>
-  </w:style>
-  <w:style w:type="paragraph" w:styleId="Prrafodelista">
-    <w:name w:val="List Paragraph"/>
-    <w:basedOn w:val="Normal"/>
-    <w:uiPriority w:val="34"/>
-    <w:qFormat/>
-    <w:rsid w:val="004A1378"/>
-    <w:pPr>
-      <w:ind w:left="720"/>
-      <w:contextualSpacing/>
-    </w:pPr>
-  </w:style>
-  <w:style w:type="character" w:styleId="Hipervnculo">
-    <w:name w:val="Hyperlink"/>
-    <w:basedOn w:val="Fuentedeprrafopredeter"/>
-    <w:rsid w:val="004A1378"/>
-    <w:rPr>
-      <w:color w:val="0000FF" w:themeColor="hyperlink"/>
-      <w:u w:val="single"/>
-    </w:rPr>
-  </w:style>
-  <w:style w:type="paragraph" w:customStyle="1" w:styleId="TituloPrincipla">
-    <w:name w:val="Titulo Principla"/>
-    <w:basedOn w:val="Normal"/>
-    <w:rsid w:val="00D42663"/>
-    <w:pPr>
-      <w:spacing w:after="240"/>
-      <w:jc w:val="center"/>
-    </w:pPr>
-    <w:rPr>
-      <w:rFonts w:ascii="Arial" w:eastAsia="Times New Roman" w:hAnsi="Arial" w:cs="Arial"/>
-      <w:b/>
-      <w:sz w:val="28"/>
-      <w:szCs w:val="28"/>
-      <w:lang w:val="es-ES" w:eastAsia="es-ES"/>
-    </w:rPr>
-  </w:style>
-</w:styles>
-</file>
-
-<file path=word/stylesWithEffects.xml><?xml version="1.0" encoding="utf-8"?>
-<w:styles xmlns:wpc="http://schemas.microsoft.com/office/word/2010/wordprocessingCanvas" xmlns:mo="http://schemas.microsoft.com/office/mac/office/2008/main" xmlns:mc="http://schemas.openxmlformats.org/markup-compatibility/2006" xmlns:mv="urn:schemas-microsoft-com:mac:vml" xmlns:o="urn:schemas-microsoft-com:office:office" xmlns:r="http://schemas.openxmlformats.org/officeDocument/2006/relationships" xmlns:m="http://schemas.openxmlformats.org/officeDocument/2006/math" xmlns:v="urn:schemas-microsoft-com:vml" xmlns:wp14="http://schemas.microsoft.com/office/word/2010/wordprocessingDrawing" xmlns:wp="http://schemas.openxmlformats.org/drawingml/2006/wordprocessingDrawing" xmlns:w10="urn:schemas-microsoft-com:office:word" xmlns:w="http://schemas.openxmlformats.org/wordprocessingml/2006/main" xmlns:w14="http://schemas.microsoft.com/office/word/2010/wordml" xmlns:wpg="http://schemas.microsoft.com/office/word/2010/wordprocessingGroup" xmlns:wpi="http://schemas.microsoft.com/office/word/2010/wordprocessingInk" xmlns:wne="http://schemas.microsoft.com/office/word/2006/wordml" xmlns:wps="http://schemas.microsoft.com/office/word/2010/wordprocessingShape" mc:Ignorable="w14 wp14">
-  <w:docDefaults>
-    <w:rPrDefault>
-      <w:rPr>
-        <w:rFonts w:asciiTheme="minorHAnsi" w:eastAsiaTheme="minorEastAsia" w:hAnsiTheme="minorHAnsi" w:cstheme="minorBidi"/>
-        <w:sz w:val="24"/>
-        <w:szCs w:val="24"/>
-        <w:lang w:val="es-ES_tradnl" w:eastAsia="en-US" w:bidi="ar-SA"/>
-      </w:rPr>
-    </w:rPrDefault>
-    <w:pPrDefault/>
-  </w:docDefaults>
-  <w:latentStyles w:defLockedState="0" w:defUIPriority="99" w:defSemiHidden="1" w:defUnhideWhenUsed="1" w:defQFormat="0" w:count="276">
-    <w:lsdException w:name="Normal" w:semiHidden="0" w:uiPriority="0" w:unhideWhenUsed="0" w:qFormat="1"/>
-    <w:lsdException w:name="heading 1" w:semiHidden="0" w:uiPriority="9" w:unhideWhenUsed="0" w:qFormat="1"/>
-    <w:lsdException w:name="heading 2" w:uiPriority="0" w:qFormat="1"/>
-    <w:lsdException w:name="heading 3" w:uiPriority="9" w:qFormat="1"/>
-    <w:lsdException w:name="heading 4" w:uiPriority="9" w:qFormat="1"/>
-    <w:lsdException w:name="heading 5" w:uiPriority="9" w:qFormat="1"/>
-    <w:lsdException w:name="heading 6" w:uiPriority="9" w:qFormat="1"/>
-    <w:lsdException w:name="heading 7" w:uiPriority="9" w:qFormat="1"/>
-    <w:lsdException w:name="heading 8" w:uiPriority="9" w:qFormat="1"/>
-    <w:lsdException w:name="heading 9" w:uiPriority="9" w:qFormat="1"/>
-    <w:lsdException w:name="toc 1" w:uiPriority="39"/>
-    <w:lsdException w:name="toc 2" w:uiPriority="39"/>
-    <w:lsdException w:name="toc 3" w:uiPriority="39"/>
-    <w:lsdException w:name="toc 4" w:uiPriority="39"/>
-    <w:lsdException w:name="toc 5" w:uiPriority="39"/>
-    <w:lsdException w:name="toc 6" w:uiPriority="39"/>
-    <w:lsdException w:name="toc 7" w:uiPriority="39"/>
-    <w:lsdException w:name="toc 8" w:uiPriority="39"/>
-    <w:lsdException w:name="toc 9" w:uiPriority="39"/>
-    <w:lsdException w:name="caption" w:uiPriority="35" w:qFormat="1"/>
-    <w:lsdException w:name="Title" w:semiHidden="0" w:uiPriority="10" w:unhideWhenUsed="0" w:qFormat="1"/>
-    <w:lsdException w:name="Default Paragraph Font" w:uiPriority="1"/>
-    <w:lsdException w:name="Subtitle" w:semiHidden="0" w:uiPriority="11" w:unhideWhenUsed="0" w:qFormat="1"/>
-    <w:lsdException w:name="Hyperlink" w:uiPriority="0"/>
-    <w:lsdException w:name="Strong" w:semiHidden="0" w:uiPriority="22" w:unhideWhenUsed="0" w:qFormat="1"/>
-    <w:lsdException w:name="Emphasis" w:semiHidden="0" w:uiPriority="20" w:unhideWhenUsed="0" w:qFormat="1"/>
-    <w:lsdException w:name="Table Grid" w:semiHidden="0" w:uiPriority="59" w:unhideWhenUsed="0"/>
-    <w:lsdException w:name="Placeholder Text" w:unhideWhenUsed="0"/>
-    <w:lsdException w:name="No Spacing" w:semiHidden="0" w:uiPriority="1" w:unhideWhenUsed="0" w:qFormat="1"/>
-    <w:lsdException w:name="Light Shading" w:semiHidden="0" w:uiPriority="60" w:unhideWhenUsed="0"/>
-    <w:lsdException w:name="Light List" w:semiHidden="0" w:uiPriority="61" w:unhideWhenUsed="0"/>
-    <w:lsdException w:name="Light Grid" w:semiHidden="0" w:uiPriority="62" w:unhideWhenUsed="0"/>
-    <w:lsdException w:name="Medium Shading 1" w:semiHidden="0" w:uiPriority="63" w:unhideWhenUsed="0"/>
-    <w:lsdException w:name="Medium Shading 2" w:semiHidden="0" w:uiPriority="64" w:unhideWhenUsed="0"/>
-    <w:lsdException w:name="Medium List 1" w:semiHidden="0" w:uiPriority="65" w:unhideWhenUsed="0"/>
-    <w:lsdException w:name="Medium List 2" w:semiHidden="0" w:uiPriority="66" w:unhideWhenUsed="0"/>
-    <w:lsdException w:name="Medium Grid 1" w:semiHidden="0" w:uiPriority="67" w:unhideWhenUsed="0"/>
-    <w:lsdException w:name="Medium Grid 2" w:semiHidden="0" w:uiPriority="68" w:unhideWhenUsed="0"/>
-    <w:lsdException w:name="Medium Grid 3" w:semiHidden="0" w:uiPriority="69" w:unhideWhenUsed="0"/>
-    <w:lsdException w:name="Dark List" w:semiHidden="0" w:uiPriority="70" w:unhideWhenUsed="0"/>
-    <w:lsdException w:name="Colorful Shading" w:semiHidden="0" w:uiPriority="71" w:unhideWhenUsed="0"/>
-    <w:lsdException w:name="Colorful List" w:semiHidden="0" w:uiPriority="72" w:unhideWhenUsed="0"/>
-    <w:lsdException w:name="Colorful Grid" w:semiHidden="0" w:uiPriority="73" w:unhideWhenUsed="0"/>
-    <w:lsdException w:name="Light Shading Accent 1" w:semiHidden="0" w:uiPriority="60" w:unhideWhenUsed="0"/>
-    <w:lsdException w:name="Light List Accent 1" w:semiHidden="0" w:uiPriority="61" w:unhideWhenUsed="0"/>
-    <w:lsdException w:name="Light Grid Accent 1" w:semiHidden="0" w:uiPriority="62" w:unhideWhenUsed="0"/>
-    <w:lsdException w:name="Medium Shading 1 Accent 1" w:semiHidden="0" w:uiPriority="63" w:unhideWhenUsed="0"/>
-    <w:lsdException w:name="Medium Shading 2 Accent 1" w:semiHidden="0" w:uiPriority="64" w:unhideWhenUsed="0"/>
-    <w:lsdException w:name="Medium List 1 Accent 1" w:semiHidden="0" w:uiPriority="65" w:unhideWhenUsed="0"/>
-    <w:lsdException w:name="Revision" w:unhideWhenUsed="0"/>
-    <w:lsdException w:name="List Paragraph" w:semiHidden="0" w:uiPriority="34" w:unhideWhenUsed="0" w:qFormat="1"/>
-    <w:lsdException w:name="Quote" w:semiHidden="0" w:uiPriority="29" w:unhideWhenUsed="0" w:qFormat="1"/>
-    <w:lsdException w:name="Intense Quote" w:semiHidden="0" w:uiPriority="30" w:unhideWhenUsed="0" w:qFormat="1"/>
-    <w:lsdException w:name="Medium List 2 Accent 1" w:semiHidden="0" w:uiPriority="66" w:unhideWhenUsed="0"/>
-    <w:lsdException w:name="Medium Grid 1 Accent 1" w:semiHidden="0" w:uiPriority="67" w:unhideWhenUsed="0"/>
-    <w:lsdException w:name="Medium Grid 2 Accent 1" w:semiHidden="0" w:uiPriority="68" w:unhideWhenUsed="0"/>
-    <w:lsdException w:name="Medium Grid 3 Accent 1" w:semiHidden="0" w:uiPriority="69" w:unhideWhenUsed="0"/>
-    <w:lsdException w:name="Dark List Accent 1" w:semiHidden="0" w:uiPriority="70" w:unhideWhenUsed="0"/>
-    <w:lsdException w:name="Colorful Shading Accent 1" w:semiHidden="0" w:uiPriority="71" w:unhideWhenUsed="0"/>
-    <w:lsdException w:name="Colorful List Accent 1" w:semiHidden="0" w:uiPriority="72" w:unhideWhenUsed="0"/>
-    <w:lsdException w:name="Colorful Grid Accent 1" w:semiHidden="0" w:uiPriority="73" w:unhideWhenUsed="0"/>
-    <w:lsdException w:name="Light Shading Accent 2" w:semiHidden="0" w:uiPriority="60" w:unhideWhenUsed="0"/>
-    <w:lsdException w:name="Light List Accent 2" w:semiHidden="0" w:uiPriority="61" w:unhideWhenUsed="0"/>
-    <w:lsdException w:name="Light Grid Accent 2" w:semiHidden="0" w:uiPriority="62" w:unhideWhenUsed="0"/>
-    <w:lsdException w:name="Medium Shading 1 Accent 2" w:semiHidden="0" w:uiPriority="63" w:unhideWhenUsed="0"/>
-    <w:lsdException w:name="Medium Shading 2 Accent 2" w:semiHidden="0" w:uiPriority="64" w:unhideWhenUsed="0"/>
-    <w:lsdException w:name="Medium List 1 Accent 2" w:semiHidden="0" w:uiPriority="65" w:unhideWhenUsed="0"/>
-    <w:lsdException w:name="Medium List 2 Accent 2" w:semiHidden="0" w:uiPriority="66" w:unhideWhenUsed="0"/>
-    <w:lsdException w:name="Medium Grid 1 Accent 2" w:semiHidden="0" w:uiPriority="67" w:unhideWhenUsed="0"/>
-    <w:lsdException w:name="Medium Grid 2 Accent 2" w:semiHidden="0" w:uiPriority="68" w:unhideWhenUsed="0"/>
-    <w:lsdException w:name="Medium Grid 3 Accent 2" w:semiHidden="0" w:uiPriority="69" w:unhideWhenUsed="0"/>
-    <w:lsdException w:name="Dark List Accent 2" w:semiHidden="0" w:uiPriority="70" w:unhideWhenUsed="0"/>
-    <w:lsdException w:name="Colorful Shading Accent 2" w:semiHidden="0" w:uiPriority="71" w:unhideWhenUsed="0"/>
-    <w:lsdException w:name="Colorful List Accent 2" w:semiHidden="0" w:uiPriority="72" w:unhideWhenUsed="0"/>
-    <w:lsdException w:name="Colorful Grid Accent 2" w:semiHidden="0" w:uiPriority="73" w:unhideWhenUsed="0"/>
-    <w:lsdException w:name="Light Shading Accent 3" w:semiHidden="0" w:uiPriority="60" w:unhideWhenUsed="0"/>
-    <w:lsdException w:name="Light List Accent 3" w:semiHidden="0" w:uiPriority="61" w:unhideWhenUsed="0"/>
-    <w:lsdException w:name="Light Grid Accent 3" w:semiHidden="0" w:uiPriority="62" w:unhideWhenUsed="0"/>
-    <w:lsdException w:name="Medium Shading 1 Accent 3" w:semiHidden="0" w:uiPriority="63" w:unhideWhenUsed="0"/>
-    <w:lsdException w:name="Medium Shading 2 Accent 3" w:semiHidden="0" w:uiPriority="64" w:unhideWhenUsed="0"/>
-    <w:lsdException w:name="Medium List 1 Accent 3" w:semiHidden="0" w:uiPriority="65" w:unhideWhenUsed="0"/>
-    <w:lsdException w:name="Medium List 2 Accent 3" w:semiHidden="0" w:uiPriority="66" w:unhideWhenUsed="0"/>
-    <w:lsdException w:name="Medium Grid 1 Accent 3" w:semiHidden="0" w:uiPriority="67" w:unhideWhenUsed="0"/>
-    <w:lsdException w:name="Medium Grid 2 Accent 3" w:semiHidden="0" w:uiPriority="68" w:unhideWhenUsed="0"/>
-    <w:lsdException w:name="Medium Grid 3 Accent 3" w:semiHidden="0" w:uiPriority="69" w:unhideWhenUsed="0"/>
-    <w:lsdException w:name="Dark List Accent 3" w:semiHidden="0" w:uiPriority="70" w:unhideWhenUsed="0"/>
-    <w:lsdException w:name="Colorful Shading Accent 3" w:semiHidden="0" w:uiPriority="71" w:unhideWhenUsed="0"/>
-    <w:lsdException w:name="Colorful List Accent 3" w:semiHidden="0" w:uiPriority="72" w:unhideWhenUsed="0"/>
-    <w:lsdException w:name="Colorful Grid Accent 3" w:semiHidden="0" w:uiPriority="73" w:unhideWhenUsed="0"/>
-    <w:lsdException w:name="Light Shading Accent 4" w:semiHidden="0" w:uiPriority="60" w:unhideWhenUsed="0"/>
-    <w:lsdException w:name="Light List Accent 4" w:semiHidden="0" w:uiPriority="61" w:unhideWhenUsed="0"/>
-    <w:lsdException w:name="Light Grid Accent 4" w:semiHidden="0" w:uiPriority="62" w:unhideWhenUsed="0"/>
-    <w:lsdException w:name="Medium Shading 1 Accent 4" w:semiHidden="0" w:uiPriority="63" w:unhideWhenUsed="0"/>
-    <w:lsdException w:name="Medium Shading 2 Accent 4" w:semiHidden="0" w:uiPriority="64" w:unhideWhenUsed="0"/>
-    <w:lsdException w:name="Medium List 1 Accent 4" w:semiHidden="0" w:uiPriority="65" w:unhideWhenUsed="0"/>
-    <w:lsdException w:name="Medium List 2 Accent 4" w:semiHidden="0" w:uiPriority="66" w:unhideWhenUsed="0"/>
-    <w:lsdException w:name="Medium Grid 1 Accent 4" w:semiHidden="0" w:uiPriority="67" w:unhideWhenUsed="0"/>
-    <w:lsdException w:name="Medium Grid 2 Accent 4" w:semiHidden="0" w:uiPriority="68" w:unhideWhenUsed="0"/>
-    <w:lsdException w:name="Medium Grid 3 Accent 4" w:semiHidden="0" w:uiPriority="69" w:unhideWhenUsed="0"/>
-    <w:lsdException w:name="Dark List Accent 4" w:semiHidden="0" w:uiPriority="70" w:unhideWhenUsed="0"/>
-    <w:lsdException w:name="Colorful Shading Accent 4" w:semiHidden="0" w:uiPriority="71" w:unhideWhenUsed="0"/>
-    <w:lsdException w:name="Colorful List Accent 4" w:semiHidden="0" w:uiPriority="72" w:unhideWhenUsed="0"/>
-    <w:lsdException w:name="Colorful Grid Accent 4" w:semiHidden="0" w:uiPriority="73" w:unhideWhenUsed="0"/>
-    <w:lsdException w:name="Light Shading Accent 5" w:semiHidden="0" w:uiPriority="60" w:unhideWhenUsed="0"/>
-    <w:lsdException w:name="Light List Accent 5" w:semiHidden="0" w:uiPriority="61" w:unhideWhenUsed="0"/>
-    <w:lsdException w:name="Light Grid Accent 5" w:semiHidden="0" w:uiPriority="62" w:unhideWhenUsed="0"/>
-    <w:lsdException w:name="Medium Shading 1 Accent 5" w:semiHidden="0" w:uiPriority="63" w:unhideWhenUsed="0"/>
-    <w:lsdException w:name="Medium Shading 2 Accent 5" w:semiHidden="0" w:uiPriority="64" w:unhideWhenUsed="0"/>
-    <w:lsdException w:name="Medium List 1 Accent 5" w:semiHidden="0" w:uiPriority="65" w:unhideWhenUsed="0"/>
-    <w:lsdException w:name="Medium List 2 Accent 5" w:semiHidden="0" w:uiPriority="66" w:unhideWhenUsed="0"/>
-    <w:lsdException w:name="Medium Grid 1 Accent 5" w:semiHidden="0" w:uiPriority="67" w:unhideWhenUsed="0"/>
-    <w:lsdException w:name="Medium Grid 2 Accent 5" w:semiHidden="0" w:uiPriority="68" w:unhideWhenUsed="0"/>
-    <w:lsdException w:name="Medium Grid 3 Accent 5" w:semiHidden="0" w:uiPriority="69" w:unhideWhenUsed="0"/>
-    <w:lsdException w:name="Dark List Accent 5" w:semiHidden="0" w:uiPriority="70" w:unhideWhenUsed="0"/>
-    <w:lsdException w:name="Colorful Shading Accent 5" w:semiHidden="0" w:uiPriority="71" w:unhideWhenUsed="0"/>
-    <w:lsdException w:name="Colorful List Accent 5" w:semiHidden="0" w:uiPriority="72" w:unhideWhenUsed="0"/>
-    <w:lsdException w:name="Colorful Grid Accent 5" w:semiHidden="0" w:uiPriority="73" w:unhideWhenUsed="0"/>
-    <w:lsdException w:name="Light Shading Accent 6" w:semiHidden="0" w:uiPriority="60" w:unhideWhenUsed="0"/>
-    <w:lsdException w:name="Light List Accent 6" w:semiHidden="0" w:uiPriority="61" w:unhideWhenUsed="0"/>
-    <w:lsdException w:name="Light Grid Accent 6" w:semiHidden="0" w:uiPriority="62" w:unhideWhenUsed="0"/>
-    <w:lsdException w:name="Medium Shading 1 Accent 6" w:semiHidden="0" w:uiPriority="63" w:unhideWhenUsed="0"/>
-    <w:lsdException w:name="Medium Shading 2 Accent 6" w:semiHidden="0" w:uiPriority="64" w:unhideWhenUsed="0"/>
-    <w:lsdException w:name="Medium List 1 Accent 6" w:semiHidden="0" w:uiPriority="65" w:unhideWhenUsed="0"/>
-    <w:lsdException w:name="Medium List 2 Accent 6" w:semiHidden="0" w:uiPriority="66" w:unhideWhenUsed="0"/>
-    <w:lsdException w:name="Medium Grid 1 Accent 6" w:semiHidden="0" w:uiPriority="67" w:unhideWhenUsed="0"/>
-    <w:lsdException w:name="Medium Grid 2 Accent 6" w:semiHidden="0" w:uiPriority="68" w:unhideWhenUsed="0"/>
-    <w:lsdException w:name="Medium Grid 3 Accent 6" w:semiHidden="0" w:uiPriority="69" w:unhideWhenUsed="0"/>
-    <w:lsdException w:name="Dark List Accent 6" w:semiHidden="0" w:uiPriority="70" w:unhideWhenUsed="0"/>
-    <w:lsdException w:name="Colorful Shading Accent 6" w:semiHidden="0" w:uiPriority="71" w:unhideWhenUsed="0"/>
-    <w:lsdException w:name="Colorful List Accent 6" w:semiHidden="0" w:uiPriority="72" w:unhideWhenUsed="0"/>
-    <w:lsdException w:name="Colorful Grid Accent 6" w:semiHidden="0" w:uiPriority="73" w:unhideWhenUsed="0"/>
-    <w:lsdException w:name="Subtle Emphasis" w:semiHidden="0" w:uiPriority="19" w:unhideWhenUsed="0" w:qFormat="1"/>
-    <w:lsdException w:name="Intense Emphasis" w:semiHidden="0" w:uiPriority="21" w:unhideWhenUsed="0" w:qFormat="1"/>
-    <w:lsdException w:name="Subtle Reference" w:semiHidden="0" w:uiPriority="31" w:unhideWhenUsed="0" w:qFormat="1"/>
-    <w:lsdException w:name="Intense Reference" w:semiHidden="0" w:uiPriority="32" w:unhideWhenUsed="0" w:qFormat="1"/>
-    <w:lsdException w:name="Book Title" w:semiHidden="0" w:uiPriority="33" w:unhideWhenUsed="0" w:qFormat="1"/>
-    <w:lsdException w:name="Bibliography" w:uiPriority="37"/>
-    <w:lsdException w:name="TOC Heading" w:uiPriority="39" w:qFormat="1"/>
-  </w:latentStyles>
-  <w:style w:type="paragraph" w:default="1" w:styleId="Normal">
-    <w:name w:val="Normal"/>
-    <w:qFormat/>
-    <w:rsid w:val="001B6E1F"/>
-    <w:rPr>
-      <w:rFonts w:asciiTheme="majorHAnsi" w:hAnsiTheme="majorHAnsi"/>
-    </w:rPr>
-  </w:style>
-  <w:style w:type="paragraph" w:styleId="Ttulo1">
-    <w:name w:val="heading 1"/>
-    <w:basedOn w:val="Normal"/>
-    <w:next w:val="Normal"/>
-    <w:link w:val="Ttulo1Car"/>
-    <w:uiPriority w:val="9"/>
-    <w:qFormat/>
-    <w:rsid w:val="000077A5"/>
-    <w:pPr>
-      <w:keepNext/>
-      <w:keepLines/>
-      <w:spacing w:before="480"/>
-      <w:outlineLvl w:val="0"/>
-    </w:pPr>
-    <w:rPr>
-      <w:rFonts w:eastAsiaTheme="majorEastAsia" w:cstheme="majorBidi"/>
-      <w:b/>
-      <w:bCs/>
-      <w:color w:val="262626" w:themeColor="text1" w:themeTint="D9"/>
-      <w:sz w:val="32"/>
-      <w:szCs w:val="32"/>
-    </w:rPr>
-  </w:style>
-  <w:style w:type="paragraph" w:styleId="Ttulo2">
-    <w:name w:val="heading 2"/>
-    <w:basedOn w:val="Normal"/>
-    <w:next w:val="Normal"/>
-    <w:link w:val="Ttulo2Car"/>
-    <w:qFormat/>
-    <w:rsid w:val="00D01F5D"/>
-    <w:pPr>
-      <w:keepNext/>
-      <w:spacing w:before="240" w:after="60"/>
-      <w:outlineLvl w:val="1"/>
-    </w:pPr>
-    <w:rPr>
-      <w:rFonts w:ascii="Arial" w:eastAsia="Times New Roman" w:hAnsi="Arial" w:cs="Arial"/>
-      <w:b/>
-      <w:bCs/>
-      <w:i/>
-      <w:iCs/>
-      <w:color w:val="595959" w:themeColor="text1" w:themeTint="A6"/>
-      <w:sz w:val="28"/>
-      <w:szCs w:val="28"/>
-      <w:lang w:val="es-ES" w:eastAsia="es-ES"/>
-    </w:rPr>
-  </w:style>
-  <w:style w:type="paragraph" w:styleId="Ttulo3">
-    <w:name w:val="heading 3"/>
-    <w:basedOn w:val="Normal"/>
-    <w:next w:val="Normal"/>
-    <w:link w:val="Ttulo3Car"/>
-    <w:uiPriority w:val="9"/>
-    <w:unhideWhenUsed/>
-    <w:qFormat/>
-    <w:rsid w:val="000077A5"/>
-    <w:pPr>
-      <w:keepNext/>
-      <w:keepLines/>
-      <w:spacing w:before="200"/>
-      <w:outlineLvl w:val="2"/>
-    </w:pPr>
-    <w:rPr>
-      <w:rFonts w:eastAsiaTheme="majorEastAsia" w:cstheme="majorBidi"/>
-      <w:b/>
-      <w:bCs/>
-      <w:color w:val="262626" w:themeColor="text1" w:themeTint="D9"/>
-      <w:sz w:val="32"/>
-    </w:rPr>
-  </w:style>
-  <w:style w:type="paragraph" w:styleId="Ttulo4">
-    <w:name w:val="heading 4"/>
-    <w:basedOn w:val="Normal"/>
-    <w:next w:val="Normal"/>
-    <w:link w:val="Ttulo4Car"/>
-    <w:uiPriority w:val="9"/>
-    <w:unhideWhenUsed/>
-    <w:qFormat/>
-    <w:rsid w:val="004D3544"/>
-    <w:pPr>
-      <w:keepNext/>
-      <w:keepLines/>
-      <w:spacing w:before="200"/>
-      <w:outlineLvl w:val="3"/>
-    </w:pPr>
-    <w:rPr>
-      <w:rFonts w:eastAsiaTheme="majorEastAsia" w:cstheme="majorBidi"/>
-      <w:b/>
-      <w:bCs/>
-      <w:i/>
-      <w:iCs/>
-      <w:color w:val="4F81BD" w:themeColor="accent1"/>
-    </w:rPr>
-  </w:style>
-  <w:style w:type="paragraph" w:styleId="Ttulo5">
-    <w:name w:val="heading 5"/>
-    <w:basedOn w:val="Normal"/>
-    <w:next w:val="Normal"/>
-    <w:link w:val="Ttulo5Car"/>
-    <w:uiPriority w:val="9"/>
-    <w:unhideWhenUsed/>
-    <w:qFormat/>
-    <w:rsid w:val="004D3544"/>
-    <w:pPr>
-      <w:keepNext/>
-      <w:keepLines/>
-      <w:spacing w:before="200"/>
-      <w:outlineLvl w:val="4"/>
-    </w:pPr>
-    <w:rPr>
-      <w:rFonts w:eastAsiaTheme="majorEastAsia" w:cstheme="majorBidi"/>
-      <w:color w:val="243F60" w:themeColor="accent1" w:themeShade="7F"/>
-    </w:rPr>
-  </w:style>
-  <w:style w:type="character" w:default="1" w:styleId="Fuentedeprrafopredeter">
-    <w:name w:val="Default Paragraph Font"/>
-    <w:uiPriority w:val="1"/>
-    <w:semiHidden/>
-    <w:unhideWhenUsed/>
-  </w:style>
-  <w:style w:type="table" w:default="1" w:styleId="Tablanormal">
-    <w:name w:val="Normal Table"/>
-    <w:uiPriority w:val="99"/>
-    <w:semiHidden/>
-    <w:unhideWhenUsed/>
-    <w:tblPr>
-      <w:tblInd w:w="0" w:type="dxa"/>
-      <w:tblCellMar>
-        <w:top w:w="0" w:type="dxa"/>
-        <w:left w:w="108" w:type="dxa"/>
-        <w:bottom w:w="0" w:type="dxa"/>
-        <w:right w:w="108" w:type="dxa"/>
-      </w:tblCellMar>
-    </w:tblPr>
-  </w:style>
-  <w:style w:type="numbering" w:default="1" w:styleId="Sinlista">
-    <w:name w:val="No List"/>
-    <w:uiPriority w:val="99"/>
-    <w:semiHidden/>
-    <w:unhideWhenUsed/>
-  </w:style>
-  <w:style w:type="paragraph" w:styleId="Encabezado">
-    <w:name w:val="header"/>
-    <w:basedOn w:val="Normal"/>
-    <w:link w:val="EncabezadoCar"/>
-    <w:uiPriority w:val="99"/>
-    <w:unhideWhenUsed/>
-    <w:rsid w:val="006A4E9E"/>
-    <w:pPr>
-      <w:tabs>
-        <w:tab w:val="center" w:pos="4153"/>
-        <w:tab w:val="right" w:pos="8306"/>
-      </w:tabs>
-    </w:pPr>
-  </w:style>
-  <w:style w:type="character" w:customStyle="1" w:styleId="EncabezadoCar">
-    <w:name w:val="Encabezado Car"/>
-    <w:basedOn w:val="Fuentedeprrafopredeter"/>
-    <w:link w:val="Encabezado"/>
-    <w:uiPriority w:val="99"/>
-    <w:rsid w:val="006A4E9E"/>
-  </w:style>
-  <w:style w:type="paragraph" w:styleId="Piedepgina">
-    <w:name w:val="footer"/>
-    <w:basedOn w:val="Normal"/>
-    <w:link w:val="PiedepginaCar"/>
-    <w:uiPriority w:val="99"/>
-    <w:unhideWhenUsed/>
-    <w:rsid w:val="006A4E9E"/>
-    <w:pPr>
-      <w:tabs>
-        <w:tab w:val="center" w:pos="4153"/>
-        <w:tab w:val="right" w:pos="8306"/>
-      </w:tabs>
-    </w:pPr>
-  </w:style>
-  <w:style w:type="character" w:customStyle="1" w:styleId="PiedepginaCar">
-    <w:name w:val="Pie de página Car"/>
-    <w:basedOn w:val="Fuentedeprrafopredeter"/>
-    <w:link w:val="Piedepgina"/>
-    <w:uiPriority w:val="99"/>
-    <w:rsid w:val="006A4E9E"/>
-  </w:style>
-  <w:style w:type="table" w:styleId="Tablaconcuadrcula">
-    <w:name w:val="Table Grid"/>
-    <w:basedOn w:val="Tablanormal"/>
-    <w:uiPriority w:val="59"/>
-    <w:rsid w:val="006A4E9E"/>
-    <w:tblPr>
-      <w:tblInd w:w="0" w:type="dxa"/>
-      <w:tblBorders>
-        <w:top w:val="single" w:sz="4" w:space="0" w:color="auto"/>
-        <w:left w:val="single" w:sz="4" w:space="0" w:color="auto"/>
-        <w:bottom w:val="single" w:sz="4" w:space="0" w:color="auto"/>
-        <w:right w:val="single" w:sz="4" w:space="0" w:color="auto"/>
-        <w:insideH w:val="single" w:sz="4" w:space="0" w:color="auto"/>
-        <w:insideV w:val="single" w:sz="4" w:space="0" w:color="auto"/>
-      </w:tblBorders>
-      <w:tblCellMar>
-        <w:top w:w="0" w:type="dxa"/>
-        <w:left w:w="108" w:type="dxa"/>
-        <w:bottom w:w="0" w:type="dxa"/>
-        <w:right w:w="108" w:type="dxa"/>
-      </w:tblCellMar>
-    </w:tblPr>
-  </w:style>
-  <w:style w:type="paragraph" w:styleId="Textodeglobo">
-    <w:name w:val="Balloon Text"/>
-    <w:basedOn w:val="Normal"/>
-    <w:link w:val="TextodegloboCar"/>
-    <w:uiPriority w:val="99"/>
-    <w:semiHidden/>
-    <w:unhideWhenUsed/>
-    <w:rsid w:val="006A4E9E"/>
-    <w:rPr>
-      <w:rFonts w:ascii="Lucida Grande" w:hAnsi="Lucida Grande" w:cs="Lucida Grande"/>
-      <w:sz w:val="18"/>
-      <w:szCs w:val="18"/>
-    </w:rPr>
-  </w:style>
-  <w:style w:type="character" w:customStyle="1" w:styleId="TextodegloboCar">
-    <w:name w:val="Texto de globo Car"/>
-    <w:basedOn w:val="Fuentedeprrafopredeter"/>
-    <w:link w:val="Textodeglobo"/>
-    <w:uiPriority w:val="99"/>
-    <w:semiHidden/>
-    <w:rsid w:val="006A4E9E"/>
-    <w:rPr>
-      <w:rFonts w:ascii="Lucida Grande" w:hAnsi="Lucida Grande" w:cs="Lucida Grande"/>
-      <w:sz w:val="18"/>
-      <w:szCs w:val="18"/>
-    </w:rPr>
-  </w:style>
-  <w:style w:type="character" w:customStyle="1" w:styleId="Ttulo2Car">
-    <w:name w:val="Título 2 Car"/>
-    <w:basedOn w:val="Fuentedeprrafopredeter"/>
-    <w:link w:val="Ttulo2"/>
-    <w:rsid w:val="00D01F5D"/>
-    <w:rPr>
-      <w:rFonts w:ascii="Arial" w:eastAsia="Times New Roman" w:hAnsi="Arial" w:cs="Arial"/>
-      <w:b/>
-      <w:bCs/>
-      <w:i/>
-      <w:iCs/>
-      <w:color w:val="595959" w:themeColor="text1" w:themeTint="A6"/>
-      <w:sz w:val="28"/>
-      <w:szCs w:val="28"/>
-      <w:lang w:val="es-ES" w:eastAsia="es-ES"/>
-    </w:rPr>
-  </w:style>
-  <w:style w:type="character" w:customStyle="1" w:styleId="Ttulo1Car">
-    <w:name w:val="Título 1 Car"/>
-    <w:basedOn w:val="Fuentedeprrafopredeter"/>
-    <w:link w:val="Ttulo1"/>
-    <w:uiPriority w:val="9"/>
-    <w:rsid w:val="000077A5"/>
-    <w:rPr>
-      <w:rFonts w:asciiTheme="majorHAnsi" w:eastAsiaTheme="majorEastAsia" w:hAnsiTheme="majorHAnsi" w:cstheme="majorBidi"/>
-      <w:b/>
-      <w:bCs/>
-      <w:color w:val="262626" w:themeColor="text1" w:themeTint="D9"/>
-      <w:sz w:val="32"/>
-      <w:szCs w:val="32"/>
-    </w:rPr>
-  </w:style>
-  <w:style w:type="character" w:styleId="Nmerodepgina">
-    <w:name w:val="page number"/>
-    <w:basedOn w:val="Fuentedeprrafopredeter"/>
-    <w:uiPriority w:val="99"/>
-    <w:semiHidden/>
-    <w:unhideWhenUsed/>
-    <w:rsid w:val="00BD6227"/>
-  </w:style>
-  <w:style w:type="table" w:styleId="Sombreadomediano1-nfasis6">
-    <w:name w:val="Medium Shading 1 Accent 6"/>
-    <w:basedOn w:val="Tablanormal"/>
-    <w:uiPriority w:val="63"/>
-    <w:rsid w:val="008B2C55"/>
-    <w:tblPr>
-      <w:tblStyleRowBandSize w:val="1"/>
-      <w:tblStyleColBandSize w:val="1"/>
-      <w:tblInd w:w="0" w:type="dxa"/>
-      <w:tblBorders>
-        <w:top w:val="single" w:sz="8" w:space="0" w:color="F9B074" w:themeColor="accent6" w:themeTint="BF"/>
-        <w:left w:val="single" w:sz="8" w:space="0" w:color="F9B074" w:themeColor="accent6" w:themeTint="BF"/>
-        <w:bottom w:val="single" w:sz="8" w:space="0" w:color="F9B074" w:themeColor="accent6" w:themeTint="BF"/>
-        <w:right w:val="single" w:sz="8" w:space="0" w:color="F9B074" w:themeColor="accent6" w:themeTint="BF"/>
-        <w:insideH w:val="single" w:sz="8" w:space="0" w:color="F9B074" w:themeColor="accent6" w:themeTint="BF"/>
-      </w:tblBorders>
-      <w:tblCellMar>
-        <w:top w:w="0" w:type="dxa"/>
-        <w:left w:w="108" w:type="dxa"/>
-        <w:bottom w:w="0" w:type="dxa"/>
-        <w:right w:w="108" w:type="dxa"/>
-      </w:tblCellMar>
     </w:tblPr>
     <w:tblStylePr w:type="firstRow">
       <w:pPr>
@@ -3531,7 +3903,7 @@
 </file>
 
 <file path=word/glossary/document.xml><?xml version="1.0" encoding="utf-8"?>
-<w:glossaryDocument xmlns:wpc="http://schemas.microsoft.com/office/word/2010/wordprocessingCanvas" xmlns:mo="http://schemas.microsoft.com/office/mac/office/2008/main" xmlns:mc="http://schemas.openxmlformats.org/markup-compatibility/2006" xmlns:mv="urn:schemas-microsoft-com:mac:vml" xmlns:o="urn:schemas-microsoft-com:office:office" xmlns:r="http://schemas.openxmlformats.org/officeDocument/2006/relationships" xmlns:m="http://schemas.openxmlformats.org/officeDocument/2006/math" xmlns:v="urn:schemas-microsoft-com:vml" xmlns:wp14="http://schemas.microsoft.com/office/word/2010/wordprocessingDrawing" xmlns:wp="http://schemas.openxmlformats.org/drawingml/2006/wordprocessingDrawing" xmlns:w10="urn:schemas-microsoft-com:office:word" xmlns:w="http://schemas.openxmlformats.org/wordprocessingml/2006/main" xmlns:w14="http://schemas.microsoft.com/office/word/2010/wordml" xmlns:wpg="http://schemas.microsoft.com/office/word/2010/wordprocessingGroup" xmlns:wpi="http://schemas.microsoft.com/office/word/2010/wordprocessingInk" xmlns:wne="http://schemas.microsoft.com/office/word/2006/wordml" xmlns:wps="http://schemas.microsoft.com/office/word/2010/wordprocessingShape" mc:Ignorable="w14 wp14">
+<w:glossaryDocument xmlns:wpc="http://schemas.microsoft.com/office/word/2010/wordprocessingCanvas" xmlns:mc="http://schemas.openxmlformats.org/markup-compatibility/2006" xmlns:o="urn:schemas-microsoft-com:office:office" xmlns:r="http://schemas.openxmlformats.org/officeDocument/2006/relationships" xmlns:m="http://schemas.openxmlformats.org/officeDocument/2006/math" xmlns:v="urn:schemas-microsoft-com:vml" xmlns:wp14="http://schemas.microsoft.com/office/word/2010/wordprocessingDrawing" xmlns:wp="http://schemas.openxmlformats.org/drawingml/2006/wordprocessingDrawing" xmlns:w10="urn:schemas-microsoft-com:office:word" xmlns:w="http://schemas.openxmlformats.org/wordprocessingml/2006/main" xmlns:w14="http://schemas.microsoft.com/office/word/2010/wordml" xmlns:w15="http://schemas.microsoft.com/office/word/2012/wordml" xmlns:wpg="http://schemas.microsoft.com/office/word/2010/wordprocessingGroup" xmlns:wpi="http://schemas.microsoft.com/office/word/2010/wordprocessingInk" xmlns:wne="http://schemas.microsoft.com/office/word/2006/wordml" xmlns:wps="http://schemas.microsoft.com/office/word/2010/wordprocessingShape" mc:Ignorable="w14 w15 wp14">
   <w:docParts>
     <w:docPart>
       <w:docPartPr>
@@ -3616,27 +3988,27 @@
 </file>
 
 <file path=word/glossary/fontTable.xml><?xml version="1.0" encoding="utf-8"?>
-<w:fonts xmlns:mc="http://schemas.openxmlformats.org/markup-compatibility/2006" xmlns:r="http://schemas.openxmlformats.org/officeDocument/2006/relationships" xmlns:w="http://schemas.openxmlformats.org/wordprocessingml/2006/main" xmlns:w14="http://schemas.microsoft.com/office/word/2010/wordml" mc:Ignorable="w14">
+<w:fonts xmlns:mc="http://schemas.openxmlformats.org/markup-compatibility/2006" xmlns:r="http://schemas.openxmlformats.org/officeDocument/2006/relationships" xmlns:w="http://schemas.openxmlformats.org/wordprocessingml/2006/main" xmlns:w14="http://schemas.microsoft.com/office/word/2010/wordml" xmlns:w15="http://schemas.microsoft.com/office/word/2012/wordml" mc:Ignorable="w14 w15">
   <w:font w:name="Times New Roman">
     <w:panose1 w:val="02020603050405020304"/>
     <w:charset w:val="00"/>
-    <w:family w:val="auto"/>
+    <w:family w:val="roman"/>
     <w:pitch w:val="variable"/>
-    <w:sig w:usb0="E0002AEF" w:usb1="C0007841" w:usb2="00000009" w:usb3="00000000" w:csb0="000001FF" w:csb1="00000000"/>
+    <w:sig w:usb0="E0002EFF" w:usb1="C0007843" w:usb2="00000009" w:usb3="00000000" w:csb0="000001FF" w:csb1="00000000"/>
   </w:font>
   <w:font w:name="Symbol">
-    <w:panose1 w:val="00000000000000000000"/>
+    <w:panose1 w:val="05050102010706020507"/>
     <w:charset w:val="02"/>
-    <w:family w:val="auto"/>
+    <w:family w:val="roman"/>
     <w:pitch w:val="variable"/>
     <w:sig w:usb0="00000000" w:usb1="10000000" w:usb2="00000000" w:usb3="00000000" w:csb0="80000000" w:csb1="00000000"/>
   </w:font>
   <w:font w:name="Courier New">
     <w:panose1 w:val="02070309020205020404"/>
     <w:charset w:val="00"/>
-    <w:family w:val="auto"/>
-    <w:pitch w:val="variable"/>
-    <w:sig w:usb0="E0002AFF" w:usb1="C0007843" w:usb2="00000009" w:usb3="00000000" w:csb0="000001FF" w:csb1="00000000"/>
+    <w:family w:val="modern"/>
+    <w:pitch w:val="fixed"/>
+    <w:sig w:usb0="E0002EFF" w:usb1="C0007843" w:usb2="00000009" w:usb3="00000000" w:csb0="000001FF" w:csb1="00000000"/>
   </w:font>
   <w:font w:name="Wingdings">
     <w:panose1 w:val="05000000000000000000"/>
@@ -3648,49 +4020,55 @@
   <w:font w:name="Cambria">
     <w:panose1 w:val="02040503050406030204"/>
     <w:charset w:val="00"/>
-    <w:family w:val="auto"/>
+    <w:family w:val="roman"/>
     <w:pitch w:val="variable"/>
     <w:sig w:usb0="E00002FF" w:usb1="400004FF" w:usb2="00000000" w:usb3="00000000" w:csb0="0000019F" w:csb1="00000000"/>
   </w:font>
-  <w:font w:name="ＭＳ 明朝">
-    <w:charset w:val="4E"/>
-    <w:family w:val="auto"/>
-    <w:pitch w:val="variable"/>
+  <w:font w:name="MS Mincho">
+    <w:altName w:val="ＭＳ 明朝"/>
+    <w:panose1 w:val="02020609040205080304"/>
+    <w:charset w:val="80"/>
+    <w:family w:val="roman"/>
+    <w:notTrueType/>
+    <w:pitch w:val="fixed"/>
     <w:sig w:usb0="00000001" w:usb1="08070000" w:usb2="00000010" w:usb3="00000000" w:csb0="00020000" w:csb1="00000000"/>
   </w:font>
   <w:font w:name="Calibri">
     <w:panose1 w:val="020F0502020204030204"/>
     <w:charset w:val="00"/>
-    <w:family w:val="auto"/>
+    <w:family w:val="swiss"/>
     <w:pitch w:val="variable"/>
-    <w:sig w:usb0="E10002FF" w:usb1="4000ACFF" w:usb2="00000009" w:usb3="00000000" w:csb0="0000019F" w:csb1="00000000"/>
+    <w:sig w:usb0="E00002FF" w:usb1="4000ACFF" w:usb2="00000001" w:usb3="00000000" w:csb0="0000019F" w:csb1="00000000"/>
   </w:font>
-  <w:font w:name="ＭＳ ゴシック">
-    <w:charset w:val="4E"/>
-    <w:family w:val="auto"/>
-    <w:pitch w:val="variable"/>
+  <w:font w:name="MS Gothic">
+    <w:altName w:val="ＭＳ ゴシック"/>
+    <w:panose1 w:val="020B0609070205080204"/>
+    <w:charset w:val="80"/>
+    <w:family w:val="modern"/>
+    <w:notTrueType/>
+    <w:pitch w:val="fixed"/>
     <w:sig w:usb0="00000001" w:usb1="08070000" w:usb2="00000010" w:usb3="00000000" w:csb0="00020000" w:csb1="00000000"/>
   </w:font>
   <w:font w:name="Arial">
     <w:panose1 w:val="020B0604020202020204"/>
     <w:charset w:val="00"/>
-    <w:family w:val="auto"/>
+    <w:family w:val="swiss"/>
     <w:pitch w:val="variable"/>
-    <w:sig w:usb0="E0002AFF" w:usb1="C0007843" w:usb2="00000009" w:usb3="00000000" w:csb0="000001FF" w:csb1="00000000"/>
+    <w:sig w:usb0="E0002EFF" w:usb1="C0007843" w:usb2="00000009" w:usb3="00000000" w:csb0="000001FF" w:csb1="00000000"/>
   </w:font>
   <w:font w:name="Lucida Grande">
-    <w:panose1 w:val="020B0600040502020204"/>
     <w:charset w:val="00"/>
     <w:family w:val="auto"/>
     <w:pitch w:val="variable"/>
     <w:sig w:usb0="E1000AEF" w:usb1="5000A1FF" w:usb2="00000000" w:usb3="00000000" w:csb0="000001BF" w:csb1="00000000"/>
   </w:font>
   <w:font w:name="Helvetica">
-    <w:panose1 w:val="00000000000000000000"/>
+    <w:panose1 w:val="020B0604020202020204"/>
     <w:charset w:val="00"/>
-    <w:family w:val="auto"/>
+    <w:family w:val="swiss"/>
+    <w:notTrueType/>
     <w:pitch w:val="variable"/>
-    <w:sig w:usb0="E00002FF" w:usb1="5000785B" w:usb2="00000000" w:usb3="00000000" w:csb0="0000019F" w:csb1="00000000"/>
+    <w:sig w:usb0="00000003" w:usb1="00000000" w:usb2="00000000" w:usb3="00000000" w:csb0="00000001" w:csb1="00000000"/>
   </w:font>
   <w:font w:name="Tahoma">
     <w:panose1 w:val="020B0604030504040204"/>
@@ -3699,11 +4077,18 @@
     <w:pitch w:val="variable"/>
     <w:sig w:usb0="E1002AFF" w:usb1="C000605B" w:usb2="00000029" w:usb3="00000000" w:csb0="000101FF" w:csb1="00000000"/>
   </w:font>
+  <w:font w:name="Calibri Light">
+    <w:panose1 w:val="020F0302020204030204"/>
+    <w:charset w:val="00"/>
+    <w:family w:val="swiss"/>
+    <w:pitch w:val="variable"/>
+    <w:sig w:usb0="A00002EF" w:usb1="4000207B" w:usb2="00000000" w:usb3="00000000" w:csb0="0000019F" w:csb1="00000000"/>
+  </w:font>
 </w:fonts>
 </file>
 
 <file path=word/glossary/settings.xml><?xml version="1.0" encoding="utf-8"?>
-<w:settings xmlns:mc="http://schemas.openxmlformats.org/markup-compatibility/2006" xmlns:o="urn:schemas-microsoft-com:office:office" xmlns:r="http://schemas.openxmlformats.org/officeDocument/2006/relationships" xmlns:m="http://schemas.openxmlformats.org/officeDocument/2006/math" xmlns:v="urn:schemas-microsoft-com:vml" xmlns:w10="urn:schemas-microsoft-com:office:word" xmlns:w="http://schemas.openxmlformats.org/wordprocessingml/2006/main" xmlns:w14="http://schemas.microsoft.com/office/word/2010/wordml" xmlns:sl="http://schemas.openxmlformats.org/schemaLibrary/2006/main" mc:Ignorable="w14">
+<w:settings xmlns:mc="http://schemas.openxmlformats.org/markup-compatibility/2006" xmlns:o="urn:schemas-microsoft-com:office:office" xmlns:r="http://schemas.openxmlformats.org/officeDocument/2006/relationships" xmlns:m="http://schemas.openxmlformats.org/officeDocument/2006/math" xmlns:v="urn:schemas-microsoft-com:vml" xmlns:w10="urn:schemas-microsoft-com:office:word" xmlns:w="http://schemas.openxmlformats.org/wordprocessingml/2006/main" xmlns:w14="http://schemas.microsoft.com/office/word/2010/wordml" xmlns:w15="http://schemas.microsoft.com/office/word/2012/wordml" xmlns:sl="http://schemas.openxmlformats.org/schemaLibrary/2006/main" mc:Ignorable="w14 w15">
   <w:view w:val="normal"/>
   <w:defaultTabStop w:val="720"/>
   <w:hyphenationZone w:val="425"/>
@@ -3720,6 +4105,7 @@
     <w:rsid w:val="008A3C84"/>
     <w:rsid w:val="00B16C2B"/>
     <w:rsid w:val="00F07641"/>
+    <w:rsid w:val="00F525E9"/>
     <w:rsid w:val="00FA1D87"/>
   </w:rsids>
   <m:mathPr>
@@ -3745,7 +4131,7 @@
 </file>
 
 <file path=word/glossary/styles.xml><?xml version="1.0" encoding="utf-8"?>
-<w:styles xmlns:mc="http://schemas.openxmlformats.org/markup-compatibility/2006" xmlns:r="http://schemas.openxmlformats.org/officeDocument/2006/relationships" xmlns:w="http://schemas.openxmlformats.org/wordprocessingml/2006/main" xmlns:w14="http://schemas.microsoft.com/office/word/2010/wordml" mc:Ignorable="w14">
+<w:styles xmlns:mc="http://schemas.openxmlformats.org/markup-compatibility/2006" xmlns:r="http://schemas.openxmlformats.org/officeDocument/2006/relationships" xmlns:w="http://schemas.openxmlformats.org/wordprocessingml/2006/main" xmlns:w14="http://schemas.microsoft.com/office/word/2010/wordml" xmlns:w15="http://schemas.microsoft.com/office/word/2012/wordml" mc:Ignorable="w14 w15">
   <w:docDefaults>
     <w:rPrDefault>
       <w:rPr>
@@ -3757,354 +4143,369 @@
     </w:rPrDefault>
     <w:pPrDefault/>
   </w:docDefaults>
-  <w:latentStyles w:defLockedState="0" w:defUIPriority="99" w:defSemiHidden="1" w:defUnhideWhenUsed="1" w:defQFormat="0" w:count="276">
-    <w:lsdException w:name="Normal" w:semiHidden="0" w:uiPriority="0" w:unhideWhenUsed="0" w:qFormat="1"/>
-    <w:lsdException w:name="heading 1" w:semiHidden="0" w:uiPriority="9" w:unhideWhenUsed="0" w:qFormat="1"/>
-    <w:lsdException w:name="heading 2" w:uiPriority="9" w:qFormat="1"/>
-    <w:lsdException w:name="heading 3" w:uiPriority="9" w:qFormat="1"/>
-    <w:lsdException w:name="heading 4" w:uiPriority="9" w:qFormat="1"/>
-    <w:lsdException w:name="heading 5" w:uiPriority="9" w:qFormat="1"/>
-    <w:lsdException w:name="heading 6" w:uiPriority="9" w:qFormat="1"/>
-    <w:lsdException w:name="heading 7" w:uiPriority="9" w:qFormat="1"/>
-    <w:lsdException w:name="heading 8" w:uiPriority="9" w:qFormat="1"/>
-    <w:lsdException w:name="heading 9" w:uiPriority="9" w:qFormat="1"/>
-    <w:lsdException w:name="toc 1" w:uiPriority="39"/>
-    <w:lsdException w:name="toc 2" w:uiPriority="39"/>
-    <w:lsdException w:name="toc 3" w:uiPriority="39"/>
-    <w:lsdException w:name="toc 4" w:uiPriority="39"/>
-    <w:lsdException w:name="toc 5" w:uiPriority="39"/>
-    <w:lsdException w:name="toc 6" w:uiPriority="39"/>
-    <w:lsdException w:name="toc 7" w:uiPriority="39"/>
-    <w:lsdException w:name="toc 8" w:uiPriority="39"/>
-    <w:lsdException w:name="toc 9" w:uiPriority="39"/>
-    <w:lsdException w:name="caption" w:uiPriority="35" w:qFormat="1"/>
-    <w:lsdException w:name="Title" w:semiHidden="0" w:uiPriority="10" w:unhideWhenUsed="0" w:qFormat="1"/>
-    <w:lsdException w:name="Default Paragraph Font" w:uiPriority="1"/>
-    <w:lsdException w:name="Subtitle" w:semiHidden="0" w:uiPriority="11" w:unhideWhenUsed="0" w:qFormat="1"/>
-    <w:lsdException w:name="Strong" w:semiHidden="0" w:uiPriority="22" w:unhideWhenUsed="0" w:qFormat="1"/>
-    <w:lsdException w:name="Emphasis" w:semiHidden="0" w:uiPriority="20" w:unhideWhenUsed="0" w:qFormat="1"/>
-    <w:lsdException w:name="Table Grid" w:semiHidden="0" w:uiPriority="59" w:unhideWhenUsed="0"/>
-    <w:lsdException w:name="Placeholder Text" w:unhideWhenUsed="0"/>
-    <w:lsdException w:name="No Spacing" w:semiHidden="0" w:uiPriority="1" w:unhideWhenUsed="0" w:qFormat="1"/>
-    <w:lsdException w:name="Light Shading" w:semiHidden="0" w:uiPriority="60" w:unhideWhenUsed="0"/>
-    <w:lsdException w:name="Light List" w:semiHidden="0" w:uiPriority="61" w:unhideWhenUsed="0"/>
-    <w:lsdException w:name="Light Grid" w:semiHidden="0" w:uiPriority="62" w:unhideWhenUsed="0"/>
-    <w:lsdException w:name="Medium Shading 1" w:semiHidden="0" w:uiPriority="63" w:unhideWhenUsed="0"/>
-    <w:lsdException w:name="Medium Shading 2" w:semiHidden="0" w:uiPriority="64" w:unhideWhenUsed="0"/>
-    <w:lsdException w:name="Medium List 1" w:semiHidden="0" w:uiPriority="65" w:unhideWhenUsed="0"/>
-    <w:lsdException w:name="Medium List 2" w:semiHidden="0" w:uiPriority="66" w:unhideWhenUsed="0"/>
-    <w:lsdException w:name="Medium Grid 1" w:semiHidden="0" w:uiPriority="67" w:unhideWhenUsed="0"/>
-    <w:lsdException w:name="Medium Grid 2" w:semiHidden="0" w:uiPriority="68" w:unhideWhenUsed="0"/>
-    <w:lsdException w:name="Medium Grid 3" w:semiHidden="0" w:uiPriority="69" w:unhideWhenUsed="0"/>
-    <w:lsdException w:name="Dark List" w:semiHidden="0" w:uiPriority="70" w:unhideWhenUsed="0"/>
-    <w:lsdException w:name="Colorful Shading" w:semiHidden="0" w:uiPriority="71" w:unhideWhenUsed="0"/>
-    <w:lsdException w:name="Colorful List" w:semiHidden="0" w:uiPriority="72" w:unhideWhenUsed="0"/>
-    <w:lsdException w:name="Colorful Grid" w:semiHidden="0" w:uiPriority="73" w:unhideWhenUsed="0"/>
-    <w:lsdException w:name="Light Shading Accent 1" w:semiHidden="0" w:uiPriority="60" w:unhideWhenUsed="0"/>
-    <w:lsdException w:name="Light List Accent 1" w:semiHidden="0" w:uiPriority="61" w:unhideWhenUsed="0"/>
-    <w:lsdException w:name="Light Grid Accent 1" w:semiHidden="0" w:uiPriority="62" w:unhideWhenUsed="0"/>
-    <w:lsdException w:name="Medium Shading 1 Accent 1" w:semiHidden="0" w:uiPriority="63" w:unhideWhenUsed="0"/>
-    <w:lsdException w:name="Medium Shading 2 Accent 1" w:semiHidden="0" w:uiPriority="64" w:unhideWhenUsed="0"/>
-    <w:lsdException w:name="Medium List 1 Accent 1" w:semiHidden="0" w:uiPriority="65" w:unhideWhenUsed="0"/>
-    <w:lsdException w:name="Revision" w:unhideWhenUsed="0"/>
-    <w:lsdException w:name="List Paragraph" w:semiHidden="0" w:uiPriority="34" w:unhideWhenUsed="0" w:qFormat="1"/>
-    <w:lsdException w:name="Quote" w:semiHidden="0" w:uiPriority="29" w:unhideWhenUsed="0" w:qFormat="1"/>
-    <w:lsdException w:name="Intense Quote" w:semiHidden="0" w:uiPriority="30" w:unhideWhenUsed="0" w:qFormat="1"/>
-    <w:lsdException w:name="Medium List 2 Accent 1" w:semiHidden="0" w:uiPriority="66" w:unhideWhenUsed="0"/>
-    <w:lsdException w:name="Medium Grid 1 Accent 1" w:semiHidden="0" w:uiPriority="67" w:unhideWhenUsed="0"/>
-    <w:lsdException w:name="Medium Grid 2 Accent 1" w:semiHidden="0" w:uiPriority="68" w:unhideWhenUsed="0"/>
-    <w:lsdException w:name="Medium Grid 3 Accent 1" w:semiHidden="0" w:uiPriority="69" w:unhideWhenUsed="0"/>
-    <w:lsdException w:name="Dark List Accent 1" w:semiHidden="0" w:uiPriority="70" w:unhideWhenUsed="0"/>
-    <w:lsdException w:name="Colorful Shading Accent 1" w:semiHidden="0" w:uiPriority="71" w:unhideWhenUsed="0"/>
-    <w:lsdException w:name="Colorful List Accent 1" w:semiHidden="0" w:uiPriority="72" w:unhideWhenUsed="0"/>
-    <w:lsdException w:name="Colorful Grid Accent 1" w:semiHidden="0" w:uiPriority="73" w:unhideWhenUsed="0"/>
-    <w:lsdException w:name="Light Shading Accent 2" w:semiHidden="0" w:uiPriority="60" w:unhideWhenUsed="0"/>
-    <w:lsdException w:name="Light List Accent 2" w:semiHidden="0" w:uiPriority="61" w:unhideWhenUsed="0"/>
-    <w:lsdException w:name="Light Grid Accent 2" w:semiHidden="0" w:uiPriority="62" w:unhideWhenUsed="0"/>
-    <w:lsdException w:name="Medium Shading 1 Accent 2" w:semiHidden="0" w:uiPriority="63" w:unhideWhenUsed="0"/>
-    <w:lsdException w:name="Medium Shading 2 Accent 2" w:semiHidden="0" w:uiPriority="64" w:unhideWhenUsed="0"/>
-    <w:lsdException w:name="Medium List 1 Accent 2" w:semiHidden="0" w:uiPriority="65" w:unhideWhenUsed="0"/>
-    <w:lsdException w:name="Medium List 2 Accent 2" w:semiHidden="0" w:uiPriority="66" w:unhideWhenUsed="0"/>
-    <w:lsdException w:name="Medium Grid 1 Accent 2" w:semiHidden="0" w:uiPriority="67" w:unhideWhenUsed="0"/>
-    <w:lsdException w:name="Medium Grid 2 Accent 2" w:semiHidden="0" w:uiPriority="68" w:unhideWhenUsed="0"/>
-    <w:lsdException w:name="Medium Grid 3 Accent 2" w:semiHidden="0" w:uiPriority="69" w:unhideWhenUsed="0"/>
-    <w:lsdException w:name="Dark List Accent 2" w:semiHidden="0" w:uiPriority="70" w:unhideWhenUsed="0"/>
-    <w:lsdException w:name="Colorful Shading Accent 2" w:semiHidden="0" w:uiPriority="71" w:unhideWhenUsed="0"/>
-    <w:lsdException w:name="Colorful List Accent 2" w:semiHidden="0" w:uiPriority="72" w:unhideWhenUsed="0"/>
-    <w:lsdException w:name="Colorful Grid Accent 2" w:semiHidden="0" w:uiPriority="73" w:unhideWhenUsed="0"/>
-    <w:lsdException w:name="Light Shading Accent 3" w:semiHidden="0" w:uiPriority="60" w:unhideWhenUsed="0"/>
-    <w:lsdException w:name="Light List Accent 3" w:semiHidden="0" w:uiPriority="61" w:unhideWhenUsed="0"/>
-    <w:lsdException w:name="Light Grid Accent 3" w:semiHidden="0" w:uiPriority="62" w:unhideWhenUsed="0"/>
-    <w:lsdException w:name="Medium Shading 1 Accent 3" w:semiHidden="0" w:uiPriority="63" w:unhideWhenUsed="0"/>
-    <w:lsdException w:name="Medium Shading 2 Accent 3" w:semiHidden="0" w:uiPriority="64" w:unhideWhenUsed="0"/>
-    <w:lsdException w:name="Medium List 1 Accent 3" w:semiHidden="0" w:uiPriority="65" w:unhideWhenUsed="0"/>
-    <w:lsdException w:name="Medium List 2 Accent 3" w:semiHidden="0" w:uiPriority="66" w:unhideWhenUsed="0"/>
-    <w:lsdException w:name="Medium Grid 1 Accent 3" w:semiHidden="0" w:uiPriority="67" w:unhideWhenUsed="0"/>
-    <w:lsdException w:name="Medium Grid 2 Accent 3" w:semiHidden="0" w:uiPriority="68" w:unhideWhenUsed="0"/>
-    <w:lsdException w:name="Medium Grid 3 Accent 3" w:semiHidden="0" w:uiPriority="69" w:unhideWhenUsed="0"/>
-    <w:lsdException w:name="Dark List Accent 3" w:semiHidden="0" w:uiPriority="70" w:unhideWhenUsed="0"/>
-    <w:lsdException w:name="Colorful Shading Accent 3" w:semiHidden="0" w:uiPriority="71" w:unhideWhenUsed="0"/>
-    <w:lsdException w:name="Colorful List Accent 3" w:semiHidden="0" w:uiPriority="72" w:unhideWhenUsed="0"/>
-    <w:lsdException w:name="Colorful Grid Accent 3" w:semiHidden="0" w:uiPriority="73" w:unhideWhenUsed="0"/>
-    <w:lsdException w:name="Light Shading Accent 4" w:semiHidden="0" w:uiPriority="60" w:unhideWhenUsed="0"/>
-    <w:lsdException w:name="Light List Accent 4" w:semiHidden="0" w:uiPriority="61" w:unhideWhenUsed="0"/>
-    <w:lsdException w:name="Light Grid Accent 4" w:semiHidden="0" w:uiPriority="62" w:unhideWhenUsed="0"/>
-    <w:lsdException w:name="Medium Shading 1 Accent 4" w:semiHidden="0" w:uiPriority="63" w:unhideWhenUsed="0"/>
-    <w:lsdException w:name="Medium Shading 2 Accent 4" w:semiHidden="0" w:uiPriority="64" w:unhideWhenUsed="0"/>
-    <w:lsdException w:name="Medium List 1 Accent 4" w:semiHidden="0" w:uiPriority="65" w:unhideWhenUsed="0"/>
-    <w:lsdException w:name="Medium List 2 Accent 4" w:semiHidden="0" w:uiPriority="66" w:unhideWhenUsed="0"/>
-    <w:lsdException w:name="Medium Grid 1 Accent 4" w:semiHidden="0" w:uiPriority="67" w:unhideWhenUsed="0"/>
-    <w:lsdException w:name="Medium Grid 2 Accent 4" w:semiHidden="0" w:uiPriority="68" w:unhideWhenUsed="0"/>
-    <w:lsdException w:name="Medium Grid 3 Accent 4" w:semiHidden="0" w:uiPriority="69" w:unhideWhenUsed="0"/>
-    <w:lsdException w:name="Dark List Accent 4" w:semiHidden="0" w:uiPriority="70" w:unhideWhenUsed="0"/>
-    <w:lsdException w:name="Colorful Shading Accent 4" w:semiHidden="0" w:uiPriority="71" w:unhideWhenUsed="0"/>
-    <w:lsdException w:name="Colorful List Accent 4" w:semiHidden="0" w:uiPriority="72" w:unhideWhenUsed="0"/>
-    <w:lsdException w:name="Colorful Grid Accent 4" w:semiHidden="0" w:uiPriority="73" w:unhideWhenUsed="0"/>
-    <w:lsdException w:name="Light Shading Accent 5" w:semiHidden="0" w:uiPriority="60" w:unhideWhenUsed="0"/>
-    <w:lsdException w:name="Light List Accent 5" w:semiHidden="0" w:uiPriority="61" w:unhideWhenUsed="0"/>
-    <w:lsdException w:name="Light Grid Accent 5" w:semiHidden="0" w:uiPriority="62" w:unhideWhenUsed="0"/>
-    <w:lsdException w:name="Medium Shading 1 Accent 5" w:semiHidden="0" w:uiPriority="63" w:unhideWhenUsed="0"/>
-    <w:lsdException w:name="Medium Shading 2 Accent 5" w:semiHidden="0" w:uiPriority="64" w:unhideWhenUsed="0"/>
-    <w:lsdException w:name="Medium List 1 Accent 5" w:semiHidden="0" w:uiPriority="65" w:unhideWhenUsed="0"/>
-    <w:lsdException w:name="Medium List 2 Accent 5" w:semiHidden="0" w:uiPriority="66" w:unhideWhenUsed="0"/>
-    <w:lsdException w:name="Medium Grid 1 Accent 5" w:semiHidden="0" w:uiPriority="67" w:unhideWhenUsed="0"/>
-    <w:lsdException w:name="Medium Grid 2 Accent 5" w:semiHidden="0" w:uiPriority="68" w:unhideWhenUsed="0"/>
-    <w:lsdException w:name="Medium Grid 3 Accent 5" w:semiHidden="0" w:uiPriority="69" w:unhideWhenUsed="0"/>
-    <w:lsdException w:name="Dark List Accent 5" w:semiHidden="0" w:uiPriority="70" w:unhideWhenUsed="0"/>
-    <w:lsdException w:name="Colorful Shading Accent 5" w:semiHidden="0" w:uiPriority="71" w:unhideWhenUsed="0"/>
-    <w:lsdException w:name="Colorful List Accent 5" w:semiHidden="0" w:uiPriority="72" w:unhideWhenUsed="0"/>
-    <w:lsdException w:name="Colorful Grid Accent 5" w:semiHidden="0" w:uiPriority="73" w:unhideWhenUsed="0"/>
-    <w:lsdException w:name="Light Shading Accent 6" w:semiHidden="0" w:uiPriority="60" w:unhideWhenUsed="0"/>
-    <w:lsdException w:name="Light List Accent 6" w:semiHidden="0" w:uiPriority="61" w:unhideWhenUsed="0"/>
-    <w:lsdException w:name="Light Grid Accent 6" w:semiHidden="0" w:uiPriority="62" w:unhideWhenUsed="0"/>
-    <w:lsdException w:name="Medium Shading 1 Accent 6" w:semiHidden="0" w:uiPriority="63" w:unhideWhenUsed="0"/>
-    <w:lsdException w:name="Medium Shading 2 Accent 6" w:semiHidden="0" w:uiPriority="64" w:unhideWhenUsed="0"/>
-    <w:lsdException w:name="Medium List 1 Accent 6" w:semiHidden="0" w:uiPriority="65" w:unhideWhenUsed="0"/>
-    <w:lsdException w:name="Medium List 2 Accent 6" w:semiHidden="0" w:uiPriority="66" w:unhideWhenUsed="0"/>
-    <w:lsdException w:name="Medium Grid 1 Accent 6" w:semiHidden="0" w:uiPriority="67" w:unhideWhenUsed="0"/>
-    <w:lsdException w:name="Medium Grid 2 Accent 6" w:semiHidden="0" w:uiPriority="68" w:unhideWhenUsed="0"/>
-    <w:lsdException w:name="Medium Grid 3 Accent 6" w:semiHidden="0" w:uiPriority="69" w:unhideWhenUsed="0"/>
-    <w:lsdException w:name="Dark List Accent 6" w:semiHidden="0" w:uiPriority="70" w:unhideWhenUsed="0"/>
-    <w:lsdException w:name="Colorful Shading Accent 6" w:semiHidden="0" w:uiPriority="71" w:unhideWhenUsed="0"/>
-    <w:lsdException w:name="Colorful List Accent 6" w:semiHidden="0" w:uiPriority="72" w:unhideWhenUsed="0"/>
-    <w:lsdException w:name="Colorful Grid Accent 6" w:semiHidden="0" w:uiPriority="73" w:unhideWhenUsed="0"/>
-    <w:lsdException w:name="Subtle Emphasis" w:semiHidden="0" w:uiPriority="19" w:unhideWhenUsed="0" w:qFormat="1"/>
-    <w:lsdException w:name="Intense Emphasis" w:semiHidden="0" w:uiPriority="21" w:unhideWhenUsed="0" w:qFormat="1"/>
-    <w:lsdException w:name="Subtle Reference" w:semiHidden="0" w:uiPriority="31" w:unhideWhenUsed="0" w:qFormat="1"/>
-    <w:lsdException w:name="Intense Reference" w:semiHidden="0" w:uiPriority="32" w:unhideWhenUsed="0" w:qFormat="1"/>
-    <w:lsdException w:name="Book Title" w:semiHidden="0" w:uiPriority="33" w:unhideWhenUsed="0" w:qFormat="1"/>
-    <w:lsdException w:name="Bibliography" w:uiPriority="37"/>
-    <w:lsdException w:name="TOC Heading" w:uiPriority="39" w:qFormat="1"/>
-  </w:latentStyles>
-  <w:style w:type="paragraph" w:default="1" w:styleId="Normal">
-    <w:name w:val="Normal"/>
-    <w:qFormat/>
-  </w:style>
-  <w:style w:type="character" w:default="1" w:styleId="Fuentedeprrafopredeter">
-    <w:name w:val="Default Paragraph Font"/>
-    <w:uiPriority w:val="1"/>
-    <w:semiHidden/>
-    <w:unhideWhenUsed/>
-  </w:style>
-  <w:style w:type="table" w:default="1" w:styleId="Tablanormal">
-    <w:name w:val="Normal Table"/>
-    <w:uiPriority w:val="99"/>
-    <w:semiHidden/>
-    <w:unhideWhenUsed/>
-    <w:tblPr>
-      <w:tblInd w:w="0" w:type="dxa"/>
-      <w:tblCellMar>
-        <w:top w:w="0" w:type="dxa"/>
-        <w:left w:w="108" w:type="dxa"/>
-        <w:bottom w:w="0" w:type="dxa"/>
-        <w:right w:w="108" w:type="dxa"/>
-      </w:tblCellMar>
-    </w:tblPr>
-  </w:style>
-  <w:style w:type="numbering" w:default="1" w:styleId="Sinlista">
-    <w:name w:val="No List"/>
-    <w:uiPriority w:val="99"/>
-    <w:semiHidden/>
-    <w:unhideWhenUsed/>
-  </w:style>
-  <w:style w:type="paragraph" w:customStyle="1" w:styleId="6EE25EC3C8AFB3448553D63C4B58ED66">
-    <w:name w:val="6EE25EC3C8AFB3448553D63C4B58ED66"/>
-    <w:rsid w:val="008A3C84"/>
-  </w:style>
-  <w:style w:type="paragraph" w:customStyle="1" w:styleId="5471B38B7596634F8EB7D2A2C5E90EF8">
-    <w:name w:val="5471B38B7596634F8EB7D2A2C5E90EF8"/>
-    <w:rsid w:val="008A3C84"/>
-  </w:style>
-  <w:style w:type="paragraph" w:customStyle="1" w:styleId="B089F0AE70B4A744A3DB83E2FDB6B9D0">
-    <w:name w:val="B089F0AE70B4A744A3DB83E2FDB6B9D0"/>
-    <w:rsid w:val="008A3C84"/>
-  </w:style>
-  <w:style w:type="paragraph" w:customStyle="1" w:styleId="D9029B59B39BC940991E0FC1313EFEEE">
-    <w:name w:val="D9029B59B39BC940991E0FC1313EFEEE"/>
-    <w:rsid w:val="008A3C84"/>
-  </w:style>
-  <w:style w:type="paragraph" w:customStyle="1" w:styleId="725357D7936F78449960B8DD6F34E27D">
-    <w:name w:val="725357D7936F78449960B8DD6F34E27D"/>
-    <w:rsid w:val="008A3C84"/>
-  </w:style>
-  <w:style w:type="paragraph" w:customStyle="1" w:styleId="BE79FC6751A9A74A9665AFAABF4F0183">
-    <w:name w:val="BE79FC6751A9A74A9665AFAABF4F0183"/>
-    <w:rsid w:val="008A3C84"/>
-  </w:style>
-</w:styles>
-</file>
-
-<file path=word/glossary/stylesWithEffects.xml><?xml version="1.0" encoding="utf-8"?>
-<w:styles xmlns:wpc="http://schemas.microsoft.com/office/word/2010/wordprocessingCanvas" xmlns:mo="http://schemas.microsoft.com/office/mac/office/2008/main" xmlns:mc="http://schemas.openxmlformats.org/markup-compatibility/2006" xmlns:mv="urn:schemas-microsoft-com:mac:vml" xmlns:o="urn:schemas-microsoft-com:office:office" xmlns:r="http://schemas.openxmlformats.org/officeDocument/2006/relationships" xmlns:m="http://schemas.openxmlformats.org/officeDocument/2006/math" xmlns:v="urn:schemas-microsoft-com:vml" xmlns:wp14="http://schemas.microsoft.com/office/word/2010/wordprocessingDrawing" xmlns:wp="http://schemas.openxmlformats.org/drawingml/2006/wordprocessingDrawing" xmlns:w10="urn:schemas-microsoft-com:office:word" xmlns:w="http://schemas.openxmlformats.org/wordprocessingml/2006/main" xmlns:w14="http://schemas.microsoft.com/office/word/2010/wordml" xmlns:wpg="http://schemas.microsoft.com/office/word/2010/wordprocessingGroup" xmlns:wpi="http://schemas.microsoft.com/office/word/2010/wordprocessingInk" xmlns:wne="http://schemas.microsoft.com/office/word/2006/wordml" xmlns:wps="http://schemas.microsoft.com/office/word/2010/wordprocessingShape" mc:Ignorable="w14 wp14">
-  <w:docDefaults>
-    <w:rPrDefault>
-      <w:rPr>
-        <w:rFonts w:asciiTheme="minorHAnsi" w:eastAsiaTheme="minorEastAsia" w:hAnsiTheme="minorHAnsi" w:cstheme="minorBidi"/>
-        <w:sz w:val="24"/>
-        <w:szCs w:val="24"/>
-        <w:lang w:val="es-ES_tradnl" w:eastAsia="ja-JP" w:bidi="ar-SA"/>
-      </w:rPr>
-    </w:rPrDefault>
-    <w:pPrDefault/>
-  </w:docDefaults>
-  <w:latentStyles w:defLockedState="0" w:defUIPriority="99" w:defSemiHidden="1" w:defUnhideWhenUsed="1" w:defQFormat="0" w:count="276">
-    <w:lsdException w:name="Normal" w:semiHidden="0" w:uiPriority="0" w:unhideWhenUsed="0" w:qFormat="1"/>
-    <w:lsdException w:name="heading 1" w:semiHidden="0" w:uiPriority="9" w:unhideWhenUsed="0" w:qFormat="1"/>
-    <w:lsdException w:name="heading 2" w:uiPriority="9" w:qFormat="1"/>
-    <w:lsdException w:name="heading 3" w:uiPriority="9" w:qFormat="1"/>
-    <w:lsdException w:name="heading 4" w:uiPriority="9" w:qFormat="1"/>
-    <w:lsdException w:name="heading 5" w:uiPriority="9" w:qFormat="1"/>
-    <w:lsdException w:name="heading 6" w:uiPriority="9" w:qFormat="1"/>
-    <w:lsdException w:name="heading 7" w:uiPriority="9" w:qFormat="1"/>
-    <w:lsdException w:name="heading 8" w:uiPriority="9" w:qFormat="1"/>
-    <w:lsdException w:name="heading 9" w:uiPriority="9" w:qFormat="1"/>
-    <w:lsdException w:name="toc 1" w:uiPriority="39"/>
-    <w:lsdException w:name="toc 2" w:uiPriority="39"/>
-    <w:lsdException w:name="toc 3" w:uiPriority="39"/>
-    <w:lsdException w:name="toc 4" w:uiPriority="39"/>
-    <w:lsdException w:name="toc 5" w:uiPriority="39"/>
-    <w:lsdException w:name="toc 6" w:uiPriority="39"/>
-    <w:lsdException w:name="toc 7" w:uiPriority="39"/>
-    <w:lsdException w:name="toc 8" w:uiPriority="39"/>
-    <w:lsdException w:name="toc 9" w:uiPriority="39"/>
-    <w:lsdException w:name="caption" w:uiPriority="35" w:qFormat="1"/>
-    <w:lsdException w:name="Title" w:semiHidden="0" w:uiPriority="10" w:unhideWhenUsed="0" w:qFormat="1"/>
-    <w:lsdException w:name="Default Paragraph Font" w:uiPriority="1"/>
-    <w:lsdException w:name="Subtitle" w:semiHidden="0" w:uiPriority="11" w:unhideWhenUsed="0" w:qFormat="1"/>
-    <w:lsdException w:name="Strong" w:semiHidden="0" w:uiPriority="22" w:unhideWhenUsed="0" w:qFormat="1"/>
-    <w:lsdException w:name="Emphasis" w:semiHidden="0" w:uiPriority="20" w:unhideWhenUsed="0" w:qFormat="1"/>
-    <w:lsdException w:name="Table Grid" w:semiHidden="0" w:uiPriority="59" w:unhideWhenUsed="0"/>
-    <w:lsdException w:name="Placeholder Text" w:unhideWhenUsed="0"/>
-    <w:lsdException w:name="No Spacing" w:semiHidden="0" w:uiPriority="1" w:unhideWhenUsed="0" w:qFormat="1"/>
-    <w:lsdException w:name="Light Shading" w:semiHidden="0" w:uiPriority="60" w:unhideWhenUsed="0"/>
-    <w:lsdException w:name="Light List" w:semiHidden="0" w:uiPriority="61" w:unhideWhenUsed="0"/>
-    <w:lsdException w:name="Light Grid" w:semiHidden="0" w:uiPriority="62" w:unhideWhenUsed="0"/>
-    <w:lsdException w:name="Medium Shading 1" w:semiHidden="0" w:uiPriority="63" w:unhideWhenUsed="0"/>
-    <w:lsdException w:name="Medium Shading 2" w:semiHidden="0" w:uiPriority="64" w:unhideWhenUsed="0"/>
-    <w:lsdException w:name="Medium List 1" w:semiHidden="0" w:uiPriority="65" w:unhideWhenUsed="0"/>
-    <w:lsdException w:name="Medium List 2" w:semiHidden="0" w:uiPriority="66" w:unhideWhenUsed="0"/>
-    <w:lsdException w:name="Medium Grid 1" w:semiHidden="0" w:uiPriority="67" w:unhideWhenUsed="0"/>
-    <w:lsdException w:name="Medium Grid 2" w:semiHidden="0" w:uiPriority="68" w:unhideWhenUsed="0"/>
-    <w:lsdException w:name="Medium Grid 3" w:semiHidden="0" w:uiPriority="69" w:unhideWhenUsed="0"/>
-    <w:lsdException w:name="Dark List" w:semiHidden="0" w:uiPriority="70" w:unhideWhenUsed="0"/>
-    <w:lsdException w:name="Colorful Shading" w:semiHidden="0" w:uiPriority="71" w:unhideWhenUsed="0"/>
-    <w:lsdException w:name="Colorful List" w:semiHidden="0" w:uiPriority="72" w:unhideWhenUsed="0"/>
-    <w:lsdException w:name="Colorful Grid" w:semiHidden="0" w:uiPriority="73" w:unhideWhenUsed="0"/>
-    <w:lsdException w:name="Light Shading Accent 1" w:semiHidden="0" w:uiPriority="60" w:unhideWhenUsed="0"/>
-    <w:lsdException w:name="Light List Accent 1" w:semiHidden="0" w:uiPriority="61" w:unhideWhenUsed="0"/>
-    <w:lsdException w:name="Light Grid Accent 1" w:semiHidden="0" w:uiPriority="62" w:unhideWhenUsed="0"/>
-    <w:lsdException w:name="Medium Shading 1 Accent 1" w:semiHidden="0" w:uiPriority="63" w:unhideWhenUsed="0"/>
-    <w:lsdException w:name="Medium Shading 2 Accent 1" w:semiHidden="0" w:uiPriority="64" w:unhideWhenUsed="0"/>
-    <w:lsdException w:name="Medium List 1 Accent 1" w:semiHidden="0" w:uiPriority="65" w:unhideWhenUsed="0"/>
-    <w:lsdException w:name="Revision" w:unhideWhenUsed="0"/>
-    <w:lsdException w:name="List Paragraph" w:semiHidden="0" w:uiPriority="34" w:unhideWhenUsed="0" w:qFormat="1"/>
-    <w:lsdException w:name="Quote" w:semiHidden="0" w:uiPriority="29" w:unhideWhenUsed="0" w:qFormat="1"/>
-    <w:lsdException w:name="Intense Quote" w:semiHidden="0" w:uiPriority="30" w:unhideWhenUsed="0" w:qFormat="1"/>
-    <w:lsdException w:name="Medium List 2 Accent 1" w:semiHidden="0" w:uiPriority="66" w:unhideWhenUsed="0"/>
-    <w:lsdException w:name="Medium Grid 1 Accent 1" w:semiHidden="0" w:uiPriority="67" w:unhideWhenUsed="0"/>
-    <w:lsdException w:name="Medium Grid 2 Accent 1" w:semiHidden="0" w:uiPriority="68" w:unhideWhenUsed="0"/>
-    <w:lsdException w:name="Medium Grid 3 Accent 1" w:semiHidden="0" w:uiPriority="69" w:unhideWhenUsed="0"/>
-    <w:lsdException w:name="Dark List Accent 1" w:semiHidden="0" w:uiPriority="70" w:unhideWhenUsed="0"/>
-    <w:lsdException w:name="Colorful Shading Accent 1" w:semiHidden="0" w:uiPriority="71" w:unhideWhenUsed="0"/>
-    <w:lsdException w:name="Colorful List Accent 1" w:semiHidden="0" w:uiPriority="72" w:unhideWhenUsed="0"/>
-    <w:lsdException w:name="Colorful Grid Accent 1" w:semiHidden="0" w:uiPriority="73" w:unhideWhenUsed="0"/>
-    <w:lsdException w:name="Light Shading Accent 2" w:semiHidden="0" w:uiPriority="60" w:unhideWhenUsed="0"/>
-    <w:lsdException w:name="Light List Accent 2" w:semiHidden="0" w:uiPriority="61" w:unhideWhenUsed="0"/>
-    <w:lsdException w:name="Light Grid Accent 2" w:semiHidden="0" w:uiPriority="62" w:unhideWhenUsed="0"/>
-    <w:lsdException w:name="Medium Shading 1 Accent 2" w:semiHidden="0" w:uiPriority="63" w:unhideWhenUsed="0"/>
-    <w:lsdException w:name="Medium Shading 2 Accent 2" w:semiHidden="0" w:uiPriority="64" w:unhideWhenUsed="0"/>
-    <w:lsdException w:name="Medium List 1 Accent 2" w:semiHidden="0" w:uiPriority="65" w:unhideWhenUsed="0"/>
-    <w:lsdException w:name="Medium List 2 Accent 2" w:semiHidden="0" w:uiPriority="66" w:unhideWhenUsed="0"/>
-    <w:lsdException w:name="Medium Grid 1 Accent 2" w:semiHidden="0" w:uiPriority="67" w:unhideWhenUsed="0"/>
-    <w:lsdException w:name="Medium Grid 2 Accent 2" w:semiHidden="0" w:uiPriority="68" w:unhideWhenUsed="0"/>
-    <w:lsdException w:name="Medium Grid 3 Accent 2" w:semiHidden="0" w:uiPriority="69" w:unhideWhenUsed="0"/>
-    <w:lsdException w:name="Dark List Accent 2" w:semiHidden="0" w:uiPriority="70" w:unhideWhenUsed="0"/>
-    <w:lsdException w:name="Colorful Shading Accent 2" w:semiHidden="0" w:uiPriority="71" w:unhideWhenUsed="0"/>
-    <w:lsdException w:name="Colorful List Accent 2" w:semiHidden="0" w:uiPriority="72" w:unhideWhenUsed="0"/>
-    <w:lsdException w:name="Colorful Grid Accent 2" w:semiHidden="0" w:uiPriority="73" w:unhideWhenUsed="0"/>
-    <w:lsdException w:name="Light Shading Accent 3" w:semiHidden="0" w:uiPriority="60" w:unhideWhenUsed="0"/>
-    <w:lsdException w:name="Light List Accent 3" w:semiHidden="0" w:uiPriority="61" w:unhideWhenUsed="0"/>
-    <w:lsdException w:name="Light Grid Accent 3" w:semiHidden="0" w:uiPriority="62" w:unhideWhenUsed="0"/>
-    <w:lsdException w:name="Medium Shading 1 Accent 3" w:semiHidden="0" w:uiPriority="63" w:unhideWhenUsed="0"/>
-    <w:lsdException w:name="Medium Shading 2 Accent 3" w:semiHidden="0" w:uiPriority="64" w:unhideWhenUsed="0"/>
-    <w:lsdException w:name="Medium List 1 Accent 3" w:semiHidden="0" w:uiPriority="65" w:unhideWhenUsed="0"/>
-    <w:lsdException w:name="Medium List 2 Accent 3" w:semiHidden="0" w:uiPriority="66" w:unhideWhenUsed="0"/>
-    <w:lsdException w:name="Medium Grid 1 Accent 3" w:semiHidden="0" w:uiPriority="67" w:unhideWhenUsed="0"/>
-    <w:lsdException w:name="Medium Grid 2 Accent 3" w:semiHidden="0" w:uiPriority="68" w:unhideWhenUsed="0"/>
-    <w:lsdException w:name="Medium Grid 3 Accent 3" w:semiHidden="0" w:uiPriority="69" w:unhideWhenUsed="0"/>
-    <w:lsdException w:name="Dark List Accent 3" w:semiHidden="0" w:uiPriority="70" w:unhideWhenUsed="0"/>
-    <w:lsdException w:name="Colorful Shading Accent 3" w:semiHidden="0" w:uiPriority="71" w:unhideWhenUsed="0"/>
-    <w:lsdException w:name="Colorful List Accent 3" w:semiHidden="0" w:uiPriority="72" w:unhideWhenUsed="0"/>
-    <w:lsdException w:name="Colorful Grid Accent 3" w:semiHidden="0" w:uiPriority="73" w:unhideWhenUsed="0"/>
-    <w:lsdException w:name="Light Shading Accent 4" w:semiHidden="0" w:uiPriority="60" w:unhideWhenUsed="0"/>
-    <w:lsdException w:name="Light List Accent 4" w:semiHidden="0" w:uiPriority="61" w:unhideWhenUsed="0"/>
-    <w:lsdException w:name="Light Grid Accent 4" w:semiHidden="0" w:uiPriority="62" w:unhideWhenUsed="0"/>
-    <w:lsdException w:name="Medium Shading 1 Accent 4" w:semiHidden="0" w:uiPriority="63" w:unhideWhenUsed="0"/>
-    <w:lsdException w:name="Medium Shading 2 Accent 4" w:semiHidden="0" w:uiPriority="64" w:unhideWhenUsed="0"/>
-    <w:lsdException w:name="Medium List 1 Accent 4" w:semiHidden="0" w:uiPriority="65" w:unhideWhenUsed="0"/>
-    <w:lsdException w:name="Medium List 2 Accent 4" w:semiHidden="0" w:uiPriority="66" w:unhideWhenUsed="0"/>
-    <w:lsdException w:name="Medium Grid 1 Accent 4" w:semiHidden="0" w:uiPriority="67" w:unhideWhenUsed="0"/>
-    <w:lsdException w:name="Medium Grid 2 Accent 4" w:semiHidden="0" w:uiPriority="68" w:unhideWhenUsed="0"/>
-    <w:lsdException w:name="Medium Grid 3 Accent 4" w:semiHidden="0" w:uiPriority="69" w:unhideWhenUsed="0"/>
-    <w:lsdException w:name="Dark List Accent 4" w:semiHidden="0" w:uiPriority="70" w:unhideWhenUsed="0"/>
-    <w:lsdException w:name="Colorful Shading Accent 4" w:semiHidden="0" w:uiPriority="71" w:unhideWhenUsed="0"/>
-    <w:lsdException w:name="Colorful List Accent 4" w:semiHidden="0" w:uiPriority="72" w:unhideWhenUsed="0"/>
-    <w:lsdException w:name="Colorful Grid Accent 4" w:semiHidden="0" w:uiPriority="73" w:unhideWhenUsed="0"/>
-    <w:lsdException w:name="Light Shading Accent 5" w:semiHidden="0" w:uiPriority="60" w:unhideWhenUsed="0"/>
-    <w:lsdException w:name="Light List Accent 5" w:semiHidden="0" w:uiPriority="61" w:unhideWhenUsed="0"/>
-    <w:lsdException w:name="Light Grid Accent 5" w:semiHidden="0" w:uiPriority="62" w:unhideWhenUsed="0"/>
-    <w:lsdException w:name="Medium Shading 1 Accent 5" w:semiHidden="0" w:uiPriority="63" w:unhideWhenUsed="0"/>
-    <w:lsdException w:name="Medium Shading 2 Accent 5" w:semiHidden="0" w:uiPriority="64" w:unhideWhenUsed="0"/>
-    <w:lsdException w:name="Medium List 1 Accent 5" w:semiHidden="0" w:uiPriority="65" w:unhideWhenUsed="0"/>
-    <w:lsdException w:name="Medium List 2 Accent 5" w:semiHidden="0" w:uiPriority="66" w:unhideWhenUsed="0"/>
-    <w:lsdException w:name="Medium Grid 1 Accent 5" w:semiHidden="0" w:uiPriority="67" w:unhideWhenUsed="0"/>
-    <w:lsdException w:name="Medium Grid 2 Accent 5" w:semiHidden="0" w:uiPriority="68" w:unhideWhenUsed="0"/>
-    <w:lsdException w:name="Medium Grid 3 Accent 5" w:semiHidden="0" w:uiPriority="69" w:unhideWhenUsed="0"/>
-    <w:lsdException w:name="Dark List Accent 5" w:semiHidden="0" w:uiPriority="70" w:unhideWhenUsed="0"/>
-    <w:lsdException w:name="Colorful Shading Accent 5" w:semiHidden="0" w:uiPriority="71" w:unhideWhenUsed="0"/>
-    <w:lsdException w:name="Colorful List Accent 5" w:semiHidden="0" w:uiPriority="72" w:unhideWhenUsed="0"/>
-    <w:lsdException w:name="Colorful Grid Accent 5" w:semiHidden="0" w:uiPriority="73" w:unhideWhenUsed="0"/>
-    <w:lsdException w:name="Light Shading Accent 6" w:semiHidden="0" w:uiPriority="60" w:unhideWhenUsed="0"/>
-    <w:lsdException w:name="Light List Accent 6" w:semiHidden="0" w:uiPriority="61" w:unhideWhenUsed="0"/>
-    <w:lsdException w:name="Light Grid Accent 6" w:semiHidden="0" w:uiPriority="62" w:unhideWhenUsed="0"/>
-    <w:lsdException w:name="Medium Shading 1 Accent 6" w:semiHidden="0" w:uiPriority="63" w:unhideWhenUsed="0"/>
-    <w:lsdException w:name="Medium Shading 2 Accent 6" w:semiHidden="0" w:uiPriority="64" w:unhideWhenUsed="0"/>
-    <w:lsdException w:name="Medium List 1 Accent 6" w:semiHidden="0" w:uiPriority="65" w:unhideWhenUsed="0"/>
-    <w:lsdException w:name="Medium List 2 Accent 6" w:semiHidden="0" w:uiPriority="66" w:unhideWhenUsed="0"/>
-    <w:lsdException w:name="Medium Grid 1 Accent 6" w:semiHidden="0" w:uiPriority="67" w:unhideWhenUsed="0"/>
-    <w:lsdException w:name="Medium Grid 2 Accent 6" w:semiHidden="0" w:uiPriority="68" w:unhideWhenUsed="0"/>
-    <w:lsdException w:name="Medium Grid 3 Accent 6" w:semiHidden="0" w:uiPriority="69" w:unhideWhenUsed="0"/>
-    <w:lsdException w:name="Dark List Accent 6" w:semiHidden="0" w:uiPriority="70" w:unhideWhenUsed="0"/>
-    <w:lsdException w:name="Colorful Shading Accent 6" w:semiHidden="0" w:uiPriority="71" w:unhideWhenUsed="0"/>
-    <w:lsdException w:name="Colorful List Accent 6" w:semiHidden="0" w:uiPriority="72" w:unhideWhenUsed="0"/>
-    <w:lsdException w:name="Colorful Grid Accent 6" w:semiHidden="0" w:uiPriority="73" w:unhideWhenUsed="0"/>
-    <w:lsdException w:name="Subtle Emphasis" w:semiHidden="0" w:uiPriority="19" w:unhideWhenUsed="0" w:qFormat="1"/>
-    <w:lsdException w:name="Intense Emphasis" w:semiHidden="0" w:uiPriority="21" w:unhideWhenUsed="0" w:qFormat="1"/>
-    <w:lsdException w:name="Subtle Reference" w:semiHidden="0" w:uiPriority="31" w:unhideWhenUsed="0" w:qFormat="1"/>
-    <w:lsdException w:name="Intense Reference" w:semiHidden="0" w:uiPriority="32" w:unhideWhenUsed="0" w:qFormat="1"/>
-    <w:lsdException w:name="Book Title" w:semiHidden="0" w:uiPriority="33" w:unhideWhenUsed="0" w:qFormat="1"/>
-    <w:lsdException w:name="Bibliography" w:uiPriority="37"/>
-    <w:lsdException w:name="TOC Heading" w:uiPriority="39" w:qFormat="1"/>
+  <w:latentStyles w:defLockedState="0" w:defUIPriority="99" w:defSemiHidden="0" w:defUnhideWhenUsed="0" w:defQFormat="0" w:count="371">
+    <w:lsdException w:name="Normal" w:uiPriority="0" w:qFormat="1"/>
+    <w:lsdException w:name="heading 1" w:uiPriority="9" w:qFormat="1"/>
+    <w:lsdException w:name="heading 2" w:semiHidden="1" w:uiPriority="9" w:unhideWhenUsed="1" w:qFormat="1"/>
+    <w:lsdException w:name="heading 3" w:semiHidden="1" w:uiPriority="9" w:unhideWhenUsed="1" w:qFormat="1"/>
+    <w:lsdException w:name="heading 4" w:semiHidden="1" w:uiPriority="9" w:unhideWhenUsed="1" w:qFormat="1"/>
+    <w:lsdException w:name="heading 5" w:semiHidden="1" w:uiPriority="9" w:unhideWhenUsed="1" w:qFormat="1"/>
+    <w:lsdException w:name="heading 6" w:semiHidden="1" w:uiPriority="9" w:unhideWhenUsed="1" w:qFormat="1"/>
+    <w:lsdException w:name="heading 7" w:semiHidden="1" w:uiPriority="9" w:unhideWhenUsed="1" w:qFormat="1"/>
+    <w:lsdException w:name="heading 8" w:semiHidden="1" w:uiPriority="9" w:unhideWhenUsed="1" w:qFormat="1"/>
+    <w:lsdException w:name="heading 9" w:semiHidden="1" w:uiPriority="9" w:unhideWhenUsed="1" w:qFormat="1"/>
+    <w:lsdException w:name="index 1" w:semiHidden="1" w:unhideWhenUsed="1"/>
+    <w:lsdException w:name="index 2" w:semiHidden="1" w:unhideWhenUsed="1"/>
+    <w:lsdException w:name="index 3" w:semiHidden="1" w:unhideWhenUsed="1"/>
+    <w:lsdException w:name="index 4" w:semiHidden="1" w:unhideWhenUsed="1"/>
+    <w:lsdException w:name="index 5" w:semiHidden="1" w:unhideWhenUsed="1"/>
+    <w:lsdException w:name="index 6" w:semiHidden="1" w:unhideWhenUsed="1"/>
+    <w:lsdException w:name="index 7" w:semiHidden="1" w:unhideWhenUsed="1"/>
+    <w:lsdException w:name="index 8" w:semiHidden="1" w:unhideWhenUsed="1"/>
+    <w:lsdException w:name="index 9" w:semiHidden="1" w:unhideWhenUsed="1"/>
+    <w:lsdException w:name="toc 1" w:semiHidden="1" w:uiPriority="39" w:unhideWhenUsed="1"/>
+    <w:lsdException w:name="toc 2" w:semiHidden="1" w:uiPriority="39" w:unhideWhenUsed="1"/>
+    <w:lsdException w:name="toc 3" w:semiHidden="1" w:uiPriority="39" w:unhideWhenUsed="1"/>
+    <w:lsdException w:name="toc 4" w:semiHidden="1" w:uiPriority="39" w:unhideWhenUsed="1"/>
+    <w:lsdException w:name="toc 5" w:semiHidden="1" w:uiPriority="39" w:unhideWhenUsed="1"/>
+    <w:lsdException w:name="toc 6" w:semiHidden="1" w:uiPriority="39" w:unhideWhenUsed="1"/>
+    <w:lsdException w:name="toc 7" w:semiHidden="1" w:uiPriority="39" w:unhideWhenUsed="1"/>
+    <w:lsdException w:name="toc 8" w:semiHidden="1" w:uiPriority="39" w:unhideWhenUsed="1"/>
+    <w:lsdException w:name="toc 9" w:semiHidden="1" w:uiPriority="39" w:unhideWhenUsed="1"/>
+    <w:lsdException w:name="Normal Indent" w:semiHidden="1" w:unhideWhenUsed="1"/>
+    <w:lsdException w:name="footnote text" w:semiHidden="1" w:unhideWhenUsed="1"/>
+    <w:lsdException w:name="annotation text" w:semiHidden="1" w:unhideWhenUsed="1"/>
+    <w:lsdException w:name="header" w:semiHidden="1" w:unhideWhenUsed="1"/>
+    <w:lsdException w:name="footer" w:semiHidden="1" w:unhideWhenUsed="1"/>
+    <w:lsdException w:name="index heading" w:semiHidden="1" w:unhideWhenUsed="1"/>
+    <w:lsdException w:name="caption" w:semiHidden="1" w:uiPriority="35" w:unhideWhenUsed="1" w:qFormat="1"/>
+    <w:lsdException w:name="table of figures" w:semiHidden="1" w:unhideWhenUsed="1"/>
+    <w:lsdException w:name="envelope address" w:semiHidden="1" w:unhideWhenUsed="1"/>
+    <w:lsdException w:name="envelope return" w:semiHidden="1" w:unhideWhenUsed="1"/>
+    <w:lsdException w:name="footnote reference" w:semiHidden="1" w:unhideWhenUsed="1"/>
+    <w:lsdException w:name="annotation reference" w:semiHidden="1" w:unhideWhenUsed="1"/>
+    <w:lsdException w:name="line number" w:semiHidden="1" w:unhideWhenUsed="1"/>
+    <w:lsdException w:name="page number" w:semiHidden="1" w:unhideWhenUsed="1"/>
+    <w:lsdException w:name="endnote reference" w:semiHidden="1" w:unhideWhenUsed="1"/>
+    <w:lsdException w:name="endnote text" w:semiHidden="1" w:unhideWhenUsed="1"/>
+    <w:lsdException w:name="table of authorities" w:semiHidden="1" w:unhideWhenUsed="1"/>
+    <w:lsdException w:name="macro" w:semiHidden="1" w:unhideWhenUsed="1"/>
+    <w:lsdException w:name="toa heading" w:semiHidden="1" w:unhideWhenUsed="1"/>
+    <w:lsdException w:name="List" w:semiHidden="1" w:unhideWhenUsed="1"/>
+    <w:lsdException w:name="List Bullet" w:semiHidden="1" w:unhideWhenUsed="1"/>
+    <w:lsdException w:name="List Number" w:semiHidden="1" w:unhideWhenUsed="1"/>
+    <w:lsdException w:name="List 2" w:semiHidden="1" w:unhideWhenUsed="1"/>
+    <w:lsdException w:name="List 3" w:semiHidden="1" w:unhideWhenUsed="1"/>
+    <w:lsdException w:name="List 4" w:semiHidden="1" w:unhideWhenUsed="1"/>
+    <w:lsdException w:name="List 5" w:semiHidden="1" w:unhideWhenUsed="1"/>
+    <w:lsdException w:name="List Bullet 2" w:semiHidden="1" w:unhideWhenUsed="1"/>
+    <w:lsdException w:name="List Bullet 3" w:semiHidden="1" w:unhideWhenUsed="1"/>
+    <w:lsdException w:name="List Bullet 4" w:semiHidden="1" w:unhideWhenUsed="1"/>
+    <w:lsdException w:name="List Bullet 5" w:semiHidden="1" w:unhideWhenUsed="1"/>
+    <w:lsdException w:name="List Number 2" w:semiHidden="1" w:unhideWhenUsed="1"/>
+    <w:lsdException w:name="List Number 3" w:semiHidden="1" w:unhideWhenUsed="1"/>
+    <w:lsdException w:name="List Number 4" w:semiHidden="1" w:unhideWhenUsed="1"/>
+    <w:lsdException w:name="List Number 5" w:semiHidden="1" w:unhideWhenUsed="1"/>
+    <w:lsdException w:name="Title" w:uiPriority="10" w:qFormat="1"/>
+    <w:lsdException w:name="Closing" w:semiHidden="1" w:unhideWhenUsed="1"/>
+    <w:lsdException w:name="Signature" w:semiHidden="1" w:unhideWhenUsed="1"/>
+    <w:lsdException w:name="Default Paragraph Font" w:semiHidden="1" w:uiPriority="1" w:unhideWhenUsed="1"/>
+    <w:lsdException w:name="Body Text" w:semiHidden="1" w:unhideWhenUsed="1"/>
+    <w:lsdException w:name="Body Text Indent" w:semiHidden="1" w:unhideWhenUsed="1"/>
+    <w:lsdException w:name="List Continue" w:semiHidden="1" w:unhideWhenUsed="1"/>
+    <w:lsdException w:name="List Continue 2" w:semiHidden="1" w:unhideWhenUsed="1"/>
+    <w:lsdException w:name="List Continue 3" w:semiHidden="1" w:unhideWhenUsed="1"/>
+    <w:lsdException w:name="List Continue 4" w:semiHidden="1" w:unhideWhenUsed="1"/>
+    <w:lsdException w:name="List Continue 5" w:semiHidden="1" w:unhideWhenUsed="1"/>
+    <w:lsdException w:name="Message Header" w:semiHidden="1" w:unhideWhenUsed="1"/>
+    <w:lsdException w:name="Subtitle" w:uiPriority="11" w:qFormat="1"/>
+    <w:lsdException w:name="Salutation" w:semiHidden="1" w:unhideWhenUsed="1"/>
+    <w:lsdException w:name="Date" w:semiHidden="1" w:unhideWhenUsed="1"/>
+    <w:lsdException w:name="Body Text First Indent" w:semiHidden="1" w:unhideWhenUsed="1"/>
+    <w:lsdException w:name="Body Text First Indent 2" w:semiHidden="1" w:unhideWhenUsed="1"/>
+    <w:lsdException w:name="Note Heading" w:semiHidden="1" w:unhideWhenUsed="1"/>
+    <w:lsdException w:name="Body Text 2" w:semiHidden="1" w:unhideWhenUsed="1"/>
+    <w:lsdException w:name="Body Text 3" w:semiHidden="1" w:unhideWhenUsed="1"/>
+    <w:lsdException w:name="Body Text Indent 2" w:semiHidden="1" w:unhideWhenUsed="1"/>
+    <w:lsdException w:name="Body Text Indent 3" w:semiHidden="1" w:unhideWhenUsed="1"/>
+    <w:lsdException w:name="Block Text" w:semiHidden="1" w:unhideWhenUsed="1"/>
+    <w:lsdException w:name="Hyperlink" w:semiHidden="1" w:unhideWhenUsed="1"/>
+    <w:lsdException w:name="FollowedHyperlink" w:semiHidden="1" w:unhideWhenUsed="1"/>
+    <w:lsdException w:name="Strong" w:uiPriority="22" w:qFormat="1"/>
+    <w:lsdException w:name="Emphasis" w:uiPriority="20" w:qFormat="1"/>
+    <w:lsdException w:name="Document Map" w:semiHidden="1" w:unhideWhenUsed="1"/>
+    <w:lsdException w:name="Plain Text" w:semiHidden="1" w:unhideWhenUsed="1"/>
+    <w:lsdException w:name="E-mail Signature" w:semiHidden="1" w:unhideWhenUsed="1"/>
+    <w:lsdException w:name="HTML Top of Form" w:semiHidden="1" w:unhideWhenUsed="1"/>
+    <w:lsdException w:name="HTML Bottom of Form" w:semiHidden="1" w:unhideWhenUsed="1"/>
+    <w:lsdException w:name="Normal (Web)" w:semiHidden="1" w:unhideWhenUsed="1"/>
+    <w:lsdException w:name="HTML Acronym" w:semiHidden="1" w:unhideWhenUsed="1"/>
+    <w:lsdException w:name="HTML Address" w:semiHidden="1" w:unhideWhenUsed="1"/>
+    <w:lsdException w:name="HTML Cite" w:semiHidden="1" w:unhideWhenUsed="1"/>
+    <w:lsdException w:name="HTML Code" w:semiHidden="1" w:unhideWhenUsed="1"/>
+    <w:lsdException w:name="HTML Definition" w:semiHidden="1" w:unhideWhenUsed="1"/>
+    <w:lsdException w:name="HTML Keyboard" w:semiHidden="1" w:unhideWhenUsed="1"/>
+    <w:lsdException w:name="HTML Preformatted" w:semiHidden="1" w:unhideWhenUsed="1"/>
+    <w:lsdException w:name="HTML Sample" w:semiHidden="1" w:unhideWhenUsed="1"/>
+    <w:lsdException w:name="HTML Typewriter" w:semiHidden="1" w:unhideWhenUsed="1"/>
+    <w:lsdException w:name="HTML Variable" w:semiHidden="1" w:unhideWhenUsed="1"/>
+    <w:lsdException w:name="Normal Table" w:semiHidden="1" w:unhideWhenUsed="1"/>
+    <w:lsdException w:name="annotation subject" w:semiHidden="1" w:unhideWhenUsed="1"/>
+    <w:lsdException w:name="No List" w:semiHidden="1" w:unhideWhenUsed="1"/>
+    <w:lsdException w:name="Outline List 1" w:semiHidden="1" w:unhideWhenUsed="1"/>
+    <w:lsdException w:name="Outline List 2" w:semiHidden="1" w:unhideWhenUsed="1"/>
+    <w:lsdException w:name="Outline List 3" w:semiHidden="1" w:unhideWhenUsed="1"/>
+    <w:lsdException w:name="Table Simple 1" w:semiHidden="1" w:unhideWhenUsed="1"/>
+    <w:lsdException w:name="Table Simple 2" w:semiHidden="1" w:unhideWhenUsed="1"/>
+    <w:lsdException w:name="Table Simple 3" w:semiHidden="1" w:unhideWhenUsed="1"/>
+    <w:lsdException w:name="Table Classic 1" w:semiHidden="1" w:unhideWhenUsed="1"/>
+    <w:lsdException w:name="Table Classic 2" w:semiHidden="1" w:unhideWhenUsed="1"/>
+    <w:lsdException w:name="Table Classic 3" w:semiHidden="1" w:unhideWhenUsed="1"/>
+    <w:lsdException w:name="Table Classic 4" w:semiHidden="1" w:unhideWhenUsed="1"/>
+    <w:lsdException w:name="Table Colorful 1" w:semiHidden="1" w:unhideWhenUsed="1"/>
+    <w:lsdException w:name="Table Colorful 2" w:semiHidden="1" w:unhideWhenUsed="1"/>
+    <w:lsdException w:name="Table Colorful 3" w:semiHidden="1" w:unhideWhenUsed="1"/>
+    <w:lsdException w:name="Table Columns 1" w:semiHidden="1" w:unhideWhenUsed="1"/>
+    <w:lsdException w:name="Table Columns 2" w:semiHidden="1" w:unhideWhenUsed="1"/>
+    <w:lsdException w:name="Table Columns 3" w:semiHidden="1" w:unhideWhenUsed="1"/>
+    <w:lsdException w:name="Table Columns 4" w:semiHidden="1" w:unhideWhenUsed="1"/>
+    <w:lsdException w:name="Table Columns 5" w:semiHidden="1" w:unhideWhenUsed="1"/>
+    <w:lsdException w:name="Table Grid 1" w:semiHidden="1" w:unhideWhenUsed="1"/>
+    <w:lsdException w:name="Table Grid 2" w:semiHidden="1" w:unhideWhenUsed="1"/>
+    <w:lsdException w:name="Table Grid 3" w:semiHidden="1" w:unhideWhenUsed="1"/>
+    <w:lsdException w:name="Table Grid 4" w:semiHidden="1" w:unhideWhenUsed="1"/>
+    <w:lsdException w:name="Table Grid 5" w:semiHidden="1" w:unhideWhenUsed="1"/>
+    <w:lsdException w:name="Table Grid 6" w:semiHidden="1" w:unhideWhenUsed="1"/>
+    <w:lsdException w:name="Table Grid 7" w:semiHidden="1" w:unhideWhenUsed="1"/>
+    <w:lsdException w:name="Table Grid 8" w:semiHidden="1" w:unhideWhenUsed="1"/>
+    <w:lsdException w:name="Table List 1" w:semiHidden="1" w:unhideWhenUsed="1"/>
+    <w:lsdException w:name="Table List 2" w:semiHidden="1" w:unhideWhenUsed="1"/>
+    <w:lsdException w:name="Table List 3" w:semiHidden="1" w:unhideWhenUsed="1"/>
+    <w:lsdException w:name="Table List 4" w:semiHidden="1" w:unhideWhenUsed="1"/>
+    <w:lsdException w:name="Table List 5" w:semiHidden="1" w:unhideWhenUsed="1"/>
+    <w:lsdException w:name="Table List 6" w:semiHidden="1" w:unhideWhenUsed="1"/>
+    <w:lsdException w:name="Table List 7" w:semiHidden="1" w:unhideWhenUsed="1"/>
+    <w:lsdException w:name="Table List 8" w:semiHidden="1" w:unhideWhenUsed="1"/>
+    <w:lsdException w:name="Table 3D effects 1" w:semiHidden="1" w:unhideWhenUsed="1"/>
+    <w:lsdException w:name="Table 3D effects 2" w:semiHidden="1" w:unhideWhenUsed="1"/>
+    <w:lsdException w:name="Table 3D effects 3" w:semiHidden="1" w:unhideWhenUsed="1"/>
+    <w:lsdException w:name="Table Contemporary" w:semiHidden="1" w:unhideWhenUsed="1"/>
+    <w:lsdException w:name="Table Elegant" w:semiHidden="1" w:unhideWhenUsed="1"/>
+    <w:lsdException w:name="Table Professional" w:semiHidden="1" w:unhideWhenUsed="1"/>
+    <w:lsdException w:name="Table Subtle 1" w:semiHidden="1" w:unhideWhenUsed="1"/>
+    <w:lsdException w:name="Table Subtle 2" w:semiHidden="1" w:unhideWhenUsed="1"/>
+    <w:lsdException w:name="Table Web 1" w:semiHidden="1" w:unhideWhenUsed="1"/>
+    <w:lsdException w:name="Table Web 2" w:semiHidden="1" w:unhideWhenUsed="1"/>
+    <w:lsdException w:name="Table Web 3" w:semiHidden="1" w:unhideWhenUsed="1"/>
+    <w:lsdException w:name="Balloon Text" w:semiHidden="1" w:unhideWhenUsed="1"/>
+    <w:lsdException w:name="Table Grid" w:uiPriority="59"/>
+    <w:lsdException w:name="Table Theme" w:semiHidden="1" w:unhideWhenUsed="1"/>
+    <w:lsdException w:name="Placeholder Text" w:semiHidden="1"/>
+    <w:lsdException w:name="No Spacing" w:uiPriority="1" w:qFormat="1"/>
+    <w:lsdException w:name="Light Shading" w:uiPriority="60"/>
+    <w:lsdException w:name="Light List" w:uiPriority="61"/>
+    <w:lsdException w:name="Light Grid" w:uiPriority="62"/>
+    <w:lsdException w:name="Medium Shading 1" w:uiPriority="63"/>
+    <w:lsdException w:name="Medium Shading 2" w:uiPriority="64"/>
+    <w:lsdException w:name="Medium List 1" w:uiPriority="65"/>
+    <w:lsdException w:name="Medium List 2" w:uiPriority="66"/>
+    <w:lsdException w:name="Medium Grid 1" w:uiPriority="67"/>
+    <w:lsdException w:name="Medium Grid 2" w:uiPriority="68"/>
+    <w:lsdException w:name="Medium Grid 3" w:uiPriority="69"/>
+    <w:lsdException w:name="Dark List" w:uiPriority="70"/>
+    <w:lsdException w:name="Colorful Shading" w:uiPriority="71"/>
+    <w:lsdException w:name="Colorful List" w:uiPriority="72"/>
+    <w:lsdException w:name="Colorful Grid" w:uiPriority="73"/>
+    <w:lsdException w:name="Light Shading Accent 1" w:uiPriority="60"/>
+    <w:lsdException w:name="Light List Accent 1" w:uiPriority="61"/>
+    <w:lsdException w:name="Light Grid Accent 1" w:uiPriority="62"/>
+    <w:lsdException w:name="Medium Shading 1 Accent 1" w:uiPriority="63"/>
+    <w:lsdException w:name="Medium Shading 2 Accent 1" w:uiPriority="64"/>
+    <w:lsdException w:name="Medium List 1 Accent 1" w:uiPriority="65"/>
+    <w:lsdException w:name="Revision" w:semiHidden="1"/>
+    <w:lsdException w:name="List Paragraph" w:uiPriority="34" w:qFormat="1"/>
+    <w:lsdException w:name="Quote" w:uiPriority="29" w:qFormat="1"/>
+    <w:lsdException w:name="Intense Quote" w:uiPriority="30" w:qFormat="1"/>
+    <w:lsdException w:name="Medium List 2 Accent 1" w:uiPriority="66"/>
+    <w:lsdException w:name="Medium Grid 1 Accent 1" w:uiPriority="67"/>
+    <w:lsdException w:name="Medium Grid 2 Accent 1" w:uiPriority="68"/>
+    <w:lsdException w:name="Medium Grid 3 Accent 1" w:uiPriority="69"/>
+    <w:lsdException w:name="Dark List Accent 1" w:uiPriority="70"/>
+    <w:lsdException w:name="Colorful Shading Accent 1" w:uiPriority="71"/>
+    <w:lsdException w:name="Colorful List Accent 1" w:uiPriority="72"/>
+    <w:lsdException w:name="Colorful Grid Accent 1" w:uiPriority="73"/>
+    <w:lsdException w:name="Light Shading Accent 2" w:uiPriority="60"/>
+    <w:lsdException w:name="Light List Accent 2" w:uiPriority="61"/>
+    <w:lsdException w:name="Light Grid Accent 2" w:uiPriority="62"/>
+    <w:lsdException w:name="Medium Shading 1 Accent 2" w:uiPriority="63"/>
+    <w:lsdException w:name="Medium Shading 2 Accent 2" w:uiPriority="64"/>
+    <w:lsdException w:name="Medium List 1 Accent 2" w:uiPriority="65"/>
+    <w:lsdException w:name="Medium List 2 Accent 2" w:uiPriority="66"/>
+    <w:lsdException w:name="Medium Grid 1 Accent 2" w:uiPriority="67"/>
+    <w:lsdException w:name="Medium Grid 2 Accent 2" w:uiPriority="68"/>
+    <w:lsdException w:name="Medium Grid 3 Accent 2" w:uiPriority="69"/>
+    <w:lsdException w:name="Dark List Accent 2" w:uiPriority="70"/>
+    <w:lsdException w:name="Colorful Shading Accent 2" w:uiPriority="71"/>
+    <w:lsdException w:name="Colorful List Accent 2" w:uiPriority="72"/>
+    <w:lsdException w:name="Colorful Grid Accent 2" w:uiPriority="73"/>
+    <w:lsdException w:name="Light Shading Accent 3" w:uiPriority="60"/>
+    <w:lsdException w:name="Light List Accent 3" w:uiPriority="61"/>
+    <w:lsdException w:name="Light Grid Accent 3" w:uiPriority="62"/>
+    <w:lsdException w:name="Medium Shading 1 Accent 3" w:uiPriority="63"/>
+    <w:lsdException w:name="Medium Shading 2 Accent 3" w:uiPriority="64"/>
+    <w:lsdException w:name="Medium List 1 Accent 3" w:uiPriority="65"/>
+    <w:lsdException w:name="Medium List 2 Accent 3" w:uiPriority="66"/>
+    <w:lsdException w:name="Medium Grid 1 Accent 3" w:uiPriority="67"/>
+    <w:lsdException w:name="Medium Grid 2 Accent 3" w:uiPriority="68"/>
+    <w:lsdException w:name="Medium Grid 3 Accent 3" w:uiPriority="69"/>
+    <w:lsdException w:name="Dark List Accent 3" w:uiPriority="70"/>
+    <w:lsdException w:name="Colorful Shading Accent 3" w:uiPriority="71"/>
+    <w:lsdException w:name="Colorful List Accent 3" w:uiPriority="72"/>
+    <w:lsdException w:name="Colorful Grid Accent 3" w:uiPriority="73"/>
+    <w:lsdException w:name="Light Shading Accent 4" w:uiPriority="60"/>
+    <w:lsdException w:name="Light List Accent 4" w:uiPriority="61"/>
+    <w:lsdException w:name="Light Grid Accent 4" w:uiPriority="62"/>
+    <w:lsdException w:name="Medium Shading 1 Accent 4" w:uiPriority="63"/>
+    <w:lsdException w:name="Medium Shading 2 Accent 4" w:uiPriority="64"/>
+    <w:lsdException w:name="Medium List 1 Accent 4" w:uiPriority="65"/>
+    <w:lsdException w:name="Medium List 2 Accent 4" w:uiPriority="66"/>
+    <w:lsdException w:name="Medium Grid 1 Accent 4" w:uiPriority="67"/>
+    <w:lsdException w:name="Medium Grid 2 Accent 4" w:uiPriority="68"/>
+    <w:lsdException w:name="Medium Grid 3 Accent 4" w:uiPriority="69"/>
+    <w:lsdException w:name="Dark List Accent 4" w:uiPriority="70"/>
+    <w:lsdException w:name="Colorful Shading Accent 4" w:uiPriority="71"/>
+    <w:lsdException w:name="Colorful List Accent 4" w:uiPriority="72"/>
+    <w:lsdException w:name="Colorful Grid Accent 4" w:uiPriority="73"/>
+    <w:lsdException w:name="Light Shading Accent 5" w:uiPriority="60"/>
+    <w:lsdException w:name="Light List Accent 5" w:uiPriority="61"/>
+    <w:lsdException w:name="Light Grid Accent 5" w:uiPriority="62"/>
+    <w:lsdException w:name="Medium Shading 1 Accent 5" w:uiPriority="63"/>
+    <w:lsdException w:name="Medium Shading 2 Accent 5" w:uiPriority="64"/>
+    <w:lsdException w:name="Medium List 1 Accent 5" w:uiPriority="65"/>
+    <w:lsdException w:name="Medium List 2 Accent 5" w:uiPriority="66"/>
+    <w:lsdException w:name="Medium Grid 1 Accent 5" w:uiPriority="67"/>
+    <w:lsdException w:name="Medium Grid 2 Accent 5" w:uiPriority="68"/>
+    <w:lsdException w:name="Medium Grid 3 Accent 5" w:uiPriority="69"/>
+    <w:lsdException w:name="Dark List Accent 5" w:uiPriority="70"/>
+    <w:lsdException w:name="Colorful Shading Accent 5" w:uiPriority="71"/>
+    <w:lsdException w:name="Colorful List Accent 5" w:uiPriority="72"/>
+    <w:lsdException w:name="Colorful Grid Accent 5" w:uiPriority="73"/>
+    <w:lsdException w:name="Light Shading Accent 6" w:uiPriority="60"/>
+    <w:lsdException w:name="Light List Accent 6" w:uiPriority="61"/>
+    <w:lsdException w:name="Light Grid Accent 6" w:uiPriority="62"/>
+    <w:lsdException w:name="Medium Shading 1 Accent 6" w:uiPriority="63"/>
+    <w:lsdException w:name="Medium Shading 2 Accent 6" w:uiPriority="64"/>
+    <w:lsdException w:name="Medium List 1 Accent 6" w:uiPriority="65"/>
+    <w:lsdException w:name="Medium List 2 Accent 6" w:uiPriority="66"/>
+    <w:lsdException w:name="Medium Grid 1 Accent 6" w:uiPriority="67"/>
+    <w:lsdException w:name="Medium Grid 2 Accent 6" w:uiPriority="68"/>
+    <w:lsdException w:name="Medium Grid 3 Accent 6" w:uiPriority="69"/>
+    <w:lsdException w:name="Dark List Accent 6" w:uiPriority="70"/>
+    <w:lsdException w:name="Colorful Shading Accent 6" w:uiPriority="71"/>
+    <w:lsdException w:name="Colorful List Accent 6" w:uiPriority="72"/>
+    <w:lsdException w:name="Colorful Grid Accent 6" w:uiPriority="73"/>
+    <w:lsdException w:name="Subtle Emphasis" w:uiPriority="19" w:qFormat="1"/>
+    <w:lsdException w:name="Intense Emphasis" w:uiPriority="21" w:qFormat="1"/>
+    <w:lsdException w:name="Subtle Reference" w:uiPriority="31" w:qFormat="1"/>
+    <w:lsdException w:name="Intense Reference" w:uiPriority="32" w:qFormat="1"/>
+    <w:lsdException w:name="Book Title" w:uiPriority="33" w:qFormat="1"/>
+    <w:lsdException w:name="Bibliography" w:semiHidden="1" w:uiPriority="37" w:unhideWhenUsed="1"/>
+    <w:lsdException w:name="TOC Heading" w:semiHidden="1" w:uiPriority="39" w:unhideWhenUsed="1" w:qFormat="1"/>
+    <w:lsdException w:name="Grid Table 4" w:uiPriority="49"/>
+    <w:lsdException w:name="Grid Table 5 Dark" w:uiPriority="50"/>
+    <w:lsdException w:name="Grid Table 6 Colorful" w:uiPriority="51"/>
+    <w:lsdException w:name="Grid Table 7 Colorful" w:uiPriority="52"/>
+    <w:lsdException w:name="Grid Table 1 Light Accent 1" w:uiPriority="46"/>
+    <w:lsdException w:name="Grid Table 2 Accent 1" w:uiPriority="47"/>
+    <w:lsdException w:name="Grid Table 3 Accent 1" w:uiPriority="48"/>
+    <w:lsdException w:name="Grid Table 4 Accent 1" w:uiPriority="49"/>
+    <w:lsdException w:name="Grid Table 5 Dark Accent 1" w:uiPriority="50"/>
+    <w:lsdException w:name="Grid Table 6 Colorful Accent 1" w:uiPriority="51"/>
+    <w:lsdException w:name="Grid Table 7 Colorful Accent 1" w:uiPriority="52"/>
+    <w:lsdException w:name="Grid Table 1 Light Accent 2" w:uiPriority="46"/>
+    <w:lsdException w:name="Grid Table 2 Accent 2" w:uiPriority="47"/>
+    <w:lsdException w:name="Grid Table 3 Accent 2" w:uiPriority="48"/>
+    <w:lsdException w:name="Grid Table 4 Accent 2" w:uiPriority="49"/>
+    <w:lsdException w:name="Grid Table 5 Dark Accent 2" w:uiPriority="50"/>
+    <w:lsdException w:name="Grid Table 6 Colorful Accent 2" w:uiPriority="51"/>
+    <w:lsdException w:name="Grid Table 7 Colorful Accent 2" w:uiPriority="52"/>
+    <w:lsdException w:name="Grid Table 1 Light Accent 3" w:uiPriority="46"/>
+    <w:lsdException w:name="Grid Table 2 Accent 3" w:uiPriority="47"/>
+    <w:lsdException w:name="Grid Table 3 Accent 3" w:uiPriority="48"/>
+    <w:lsdException w:name="Grid Table 4 Accent 3" w:uiPriority="49"/>
+    <w:lsdException w:name="Grid Table 5 Dark Accent 3" w:uiPriority="50"/>
+    <w:lsdException w:name="Grid Table 6 Colorful Accent 3" w:uiPriority="51"/>
+    <w:lsdException w:name="Grid Table 7 Colorful Accent 3" w:uiPriority="52"/>
+    <w:lsdException w:name="Grid Table 1 Light Accent 4" w:uiPriority="46"/>
+    <w:lsdException w:name="Grid Table 2 Accent 4" w:uiPriority="47"/>
+    <w:lsdException w:name="Grid Table 3 Accent 4" w:uiPriority="48"/>
+    <w:lsdException w:name="Grid Table 4 Accent 4" w:uiPriority="49"/>
+    <w:lsdException w:name="Grid Table 5 Dark Accent 4" w:uiPriority="50"/>
+    <w:lsdException w:name="Grid Table 6 Colorful Accent 4" w:uiPriority="51"/>
+    <w:lsdException w:name="Grid Table 7 Colorful Accent 4" w:uiPriority="52"/>
+    <w:lsdException w:name="Grid Table 1 Light Accent 5" w:uiPriority="46"/>
+    <w:lsdException w:name="Grid Table 2 Accent 5" w:uiPriority="47"/>
+    <w:lsdException w:name="Grid Table 3 Accent 5" w:uiPriority="48"/>
+    <w:lsdException w:name="Grid Table 4 Accent 5" w:uiPriority="49"/>
+    <w:lsdException w:name="Grid Table 5 Dark Accent 5" w:uiPriority="50"/>
+    <w:lsdException w:name="Grid Table 6 Colorful Accent 5" w:uiPriority="51"/>
+    <w:lsdException w:name="Grid Table 7 Colorful Accent 5" w:uiPriority="52"/>
+    <w:lsdException w:name="Grid Table 1 Light Accent 6" w:uiPriority="46"/>
+    <w:lsdException w:name="Grid Table 2 Accent 6" w:uiPriority="47"/>
+    <w:lsdException w:name="Grid Table 3 Accent 6" w:uiPriority="48"/>
+    <w:lsdException w:name="Grid Table 4 Accent 6" w:uiPriority="49"/>
+    <w:lsdException w:name="Grid Table 5 Dark Accent 6" w:uiPriority="50"/>
+    <w:lsdException w:name="Grid Table 6 Colorful Accent 6" w:uiPriority="51"/>
+    <w:lsdException w:name="Grid Table 7 Colorful Accent 6" w:uiPriority="52"/>
+    <w:lsdException w:name="List Table 1 Light" w:uiPriority="46"/>
+    <w:lsdException w:name="List Table 2" w:uiPriority="47"/>
+    <w:lsdException w:name="List Table 3" w:uiPriority="48"/>
+    <w:lsdException w:name="List Table 4" w:uiPriority="49"/>
+    <w:lsdException w:name="List Table 5 Dark" w:uiPriority="50"/>
+    <w:lsdException w:name="List Table 6 Colorful" w:uiPriority="51"/>
+    <w:lsdException w:name="List Table 7 Colorful" w:uiPriority="52"/>
+    <w:lsdException w:name="List Table 1 Light Accent 1" w:uiPriority="46"/>
+    <w:lsdException w:name="List Table 2 Accent 1" w:uiPriority="47"/>
+    <w:lsdException w:name="List Table 3 Accent 1" w:uiPriority="48"/>
+    <w:lsdException w:name="List Table 4 Accent 1" w:uiPriority="49"/>
+    <w:lsdException w:name="List Table 5 Dark Accent 1" w:uiPriority="50"/>
+    <w:lsdException w:name="List Table 6 Colorful Accent 1" w:uiPriority="51"/>
+    <w:lsdException w:name="List Table 7 Colorful Accent 1" w:uiPriority="52"/>
+    <w:lsdException w:name="List Table 1 Light Accent 2" w:uiPriority="46"/>
+    <w:lsdException w:name="List Table 2 Accent 2" w:uiPriority="47"/>
+    <w:lsdException w:name="List Table 3 Accent 2" w:uiPriority="48"/>
+    <w:lsdException w:name="List Table 4 Accent 2" w:uiPriority="49"/>
+    <w:lsdException w:name="List Table 5 Dark Accent 2" w:uiPriority="50"/>
+    <w:lsdException w:name="List Table 6 Colorful Accent 2" w:uiPriority="51"/>
+    <w:lsdException w:name="List Table 7 Colorful Accent 2" w:uiPriority="52"/>
+    <w:lsdException w:name="List Table 1 Light Accent 3" w:uiPriority="46"/>
+    <w:lsdException w:name="List Table 2 Accent 3" w:uiPriority="47"/>
+    <w:lsdException w:name="List Table 3 Accent 3" w:uiPriority="48"/>
+    <w:lsdException w:name="List Table 4 Accent 3" w:uiPriority="49"/>
+    <w:lsdException w:name="List Table 5 Dark Accent 3" w:uiPriority="50"/>
+    <w:lsdException w:name="List Table 6 Colorful Accent 3" w:uiPriority="51"/>
+    <w:lsdException w:name="List Table 7 Colorful Accent 3" w:uiPriority="52"/>
+    <w:lsdException w:name="List Table 1 Light Accent 4" w:uiPriority="46"/>
+    <w:lsdException w:name="List Table 2 Accent 4" w:uiPriority="47"/>
+    <w:lsdException w:name="List Table 3 Accent 4" w:uiPriority="48"/>
+    <w:lsdException w:name="List Table 4 Accent 4" w:uiPriority="49"/>
+    <w:lsdException w:name="List Table 5 Dark Accent 4" w:uiPriority="50"/>
+    <w:lsdException w:name="List Table 6 Colorful Accent 4" w:uiPriority="51"/>
+    <w:lsdException w:name="List Table 7 Colorful Accent 4" w:uiPriority="52"/>
+    <w:lsdException w:name="List Table 1 Light Accent 5" w:uiPriority="46"/>
+    <w:lsdException w:name="List Table 2 Accent 5" w:uiPriority="47"/>
+    <w:lsdException w:name="List Table 3 Accent 5" w:uiPriority="48"/>
+    <w:lsdException w:name="List Table 4 Accent 5" w:uiPriority="49"/>
+    <w:lsdException w:name="List Table 5 Dark Accent 5" w:uiPriority="50"/>
+    <w:lsdException w:name="List Table 6 Colorful Accent 5" w:uiPriority="51"/>
+    <w:lsdException w:name="List Table 7 Colorful Accent 5" w:uiPriority="52"/>
+    <w:lsdException w:name="List Table 1 Light Accent 6" w:uiPriority="46"/>
+    <w:lsdException w:name="List Table 2 Accent 6" w:uiPriority="47"/>
+    <w:lsdException w:name="List Table 3 Accent 6" w:uiPriority="48"/>
+    <w:lsdException w:name="List Table 4 Accent 6" w:uiPriority="49"/>
+    <w:lsdException w:name="List Table 5 Dark Accent 6" w:uiPriority="50"/>
+    <w:lsdException w:name="List Table 6 Colorful Accent 6" w:uiPriority="51"/>
+    <w:lsdException w:name="List Table 7 Colorful Accent 6" w:uiPriority="52"/>
   </w:latentStyles>
   <w:style w:type="paragraph" w:default="1" w:styleId="Normal">
     <w:name w:val="Normal"/>
@@ -4165,9 +4566,8 @@
 </file>
 
 <file path=word/glossary/webSettings.xml><?xml version="1.0" encoding="utf-8"?>
-<w:webSettings xmlns:mc="http://schemas.openxmlformats.org/markup-compatibility/2006" xmlns:r="http://schemas.openxmlformats.org/officeDocument/2006/relationships" xmlns:w="http://schemas.openxmlformats.org/wordprocessingml/2006/main" xmlns:w14="http://schemas.microsoft.com/office/word/2010/wordml" mc:Ignorable="w14">
+<w:webSettings xmlns:mc="http://schemas.openxmlformats.org/markup-compatibility/2006" xmlns:r="http://schemas.openxmlformats.org/officeDocument/2006/relationships" xmlns:w="http://schemas.openxmlformats.org/wordprocessingml/2006/main" xmlns:w14="http://schemas.microsoft.com/office/word/2010/wordml" xmlns:w15="http://schemas.microsoft.com/office/word/2012/wordml" mc:Ignorable="w14 w15">
   <w:allowPNG/>
-  <w:doNotSaveAsSingleFile/>
 </w:webSettings>
 </file>
 
@@ -4496,7 +4896,7 @@
 </file>
 
 <file path=customXml/itemProps1.xml><?xml version="1.0" encoding="utf-8"?>
-<ds:datastoreItem xmlns:ds="http://schemas.openxmlformats.org/officeDocument/2006/customXml" ds:itemID="{9BCF83D2-B809-BD45-936B-A06A547A0A14}">
+<ds:datastoreItem xmlns:ds="http://schemas.openxmlformats.org/officeDocument/2006/customXml" ds:itemID="{A8682D53-F031-4931-AFA9-B968A66A12B3}">
   <ds:schemaRefs>
     <ds:schemaRef ds:uri="http://schemas.openxmlformats.org/officeDocument/2006/bibliography"/>
   </ds:schemaRefs>

</xml_diff>